<commit_message>
The course features table is being formed for different number of terms now.
</commit_message>
<xml_diff>
--- a/syllabus_template.docx
+++ b/syllabus_template.docx
@@ -4188,7 +4188,6 @@
                 <w:lang w:val="en-US"/>
               </w:rPr>
             </w:pPr>
-            <w:proofErr w:type="gramStart"/>
             <w:r>
               <w:rPr>
                 <w:rFonts w:ascii="Times New Roman" w:hAnsi="Times New Roman"/>
@@ -4208,7 +4207,6 @@
               </w:rPr>
               <w:t>comp</w:t>
             </w:r>
-            <w:proofErr w:type="gramEnd"/>
             <w:r>
               <w:rPr>
                 <w:rFonts w:ascii="Times New Roman" w:hAnsi="Times New Roman"/>
@@ -6088,7 +6086,6 @@
               <w:t>i</w:t>
             </w:r>
             <w:proofErr w:type="spellEnd"/>
-            <w:proofErr w:type="gramStart"/>
             <w:r>
               <w:rPr>
                 <w:lang w:val="en-US"/>
@@ -6108,7 +6105,6 @@
               </w:rPr>
               <w:t>module</w:t>
             </w:r>
-            <w:proofErr w:type="gramEnd"/>
             <w:r>
               <w:rPr>
                 <w:lang w:val="en-US"/>
@@ -6160,7 +6156,6 @@
                 <w:lang w:val="en-US"/>
               </w:rPr>
             </w:pPr>
-            <w:proofErr w:type="gramStart"/>
             <w:r>
               <w:rPr>
                 <w:rFonts w:ascii="Times New Roman" w:hAnsi="Times New Roman"/>
@@ -6180,7 +6175,6 @@
               </w:rPr>
               <w:t>i</w:t>
             </w:r>
-            <w:proofErr w:type="gramEnd"/>
             <w:r>
               <w:rPr>
                 <w:rFonts w:ascii="Times New Roman" w:hAnsi="Times New Roman"/>
@@ -8028,7 +8022,6 @@
                 <w:lang w:val="en-US"/>
               </w:rPr>
             </w:pPr>
-            <w:proofErr w:type="gramStart"/>
             <w:r>
               <w:rPr>
                 <w:rFonts w:ascii="Times New Roman" w:hAnsi="Times New Roman"/>
@@ -8046,17 +8039,7 @@
                 <w:szCs w:val="24"/>
                 <w:lang w:val="en-US"/>
               </w:rPr>
-              <w:t>comp</w:t>
-            </w:r>
-            <w:proofErr w:type="gramEnd"/>
-            <w:r>
-              <w:rPr>
-                <w:rFonts w:ascii="Times New Roman" w:hAnsi="Times New Roman"/>
-                <w:sz w:val="24"/>
-                <w:szCs w:val="24"/>
-                <w:lang w:val="en-US"/>
-              </w:rPr>
-              <w:t>.</w:t>
+              <w:t>comp.</w:t>
             </w:r>
             <w:r>
               <w:rPr>
@@ -8842,6 +8825,7 @@
         </w:rPr>
         <w:t xml:space="preserve">Общая трудоемкость дисциплины составляет </w:t>
       </w:r>
+      <w:proofErr w:type="gramStart"/>
       <w:r>
         <w:rPr>
           <w:rFonts w:ascii="Times New Roman" w:hAnsi="Times New Roman"/>
@@ -8859,6 +8843,7 @@
         </w:rPr>
         <w:t>credit</w:t>
       </w:r>
+      <w:proofErr w:type="gramEnd"/>
       <w:r>
         <w:rPr>
           <w:rFonts w:ascii="Times New Roman" w:hAnsi="Times New Roman"/>
@@ -8958,6 +8943,599 @@
         </w:rPr>
         <w:t>.</w:t>
       </w:r>
+    </w:p>
+    <w:tbl>
+      <w:tblPr>
+        <w:tblStyle w:val="aff"/>
+        <w:tblW w:w="0" w:type="auto"/>
+        <w:tblLayout w:type="fixed"/>
+        <w:tblLook w:val="04A0" w:firstRow="1" w:lastRow="0" w:firstColumn="1" w:lastColumn="0" w:noHBand="0" w:noVBand="1"/>
+      </w:tblPr>
+      <w:tblGrid>
+        <w:gridCol w:w="4390"/>
+        <w:gridCol w:w="850"/>
+        <w:gridCol w:w="1701"/>
+        <w:gridCol w:w="1276"/>
+      </w:tblGrid>
+      <w:tr>
+        <w:tc>
+          <w:tcPr>
+            <w:tcW w:w="4390" w:type="dxa"/>
+          </w:tcPr>
+          <w:p>
+            <w:pPr>
+              <w:tabs>
+                <w:tab w:val="left" w:pos="1134"/>
+              </w:tabs>
+              <w:spacing w:after="0" w:line="240" w:lineRule="auto"/>
+              <w:jc w:val="both"/>
+              <w:rPr>
+                <w:rFonts w:ascii="Times New Roman" w:hAnsi="Times New Roman"/>
+                <w:sz w:val="24"/>
+                <w:szCs w:val="24"/>
+              </w:rPr>
+            </w:pPr>
+            <w:r>
+              <w:rPr>
+                <w:rFonts w:ascii="Times New Roman" w:hAnsi="Times New Roman"/>
+                <w:sz w:val="24"/>
+                <w:szCs w:val="24"/>
+              </w:rPr>
+              <w:t>Вид учебной работы</w:t>
+            </w:r>
+            <w:bookmarkStart w:id="4" w:name="_GoBack"/>
+            <w:bookmarkEnd w:id="4"/>
+          </w:p>
+        </w:tc>
+        <w:tc>
+          <w:tcPr>
+            <w:tcW w:w="850" w:type="dxa"/>
+          </w:tcPr>
+          <w:p>
+            <w:pPr>
+              <w:tabs>
+                <w:tab w:val="left" w:pos="1134"/>
+              </w:tabs>
+              <w:spacing w:after="0" w:line="240" w:lineRule="auto"/>
+              <w:jc w:val="center"/>
+              <w:rPr>
+                <w:rFonts w:ascii="Times New Roman" w:hAnsi="Times New Roman"/>
+                <w:sz w:val="24"/>
+                <w:szCs w:val="24"/>
+                <w:lang w:val="en-US"/>
+              </w:rPr>
+            </w:pPr>
+            <w:r>
+              <w:rPr>
+                <w:rFonts w:ascii="Times New Roman" w:hAnsi="Times New Roman"/>
+                <w:sz w:val="24"/>
+                <w:szCs w:val="24"/>
+                <w:lang w:val="en-US"/>
+              </w:rPr>
+              <w:t>{%</w:t>
+            </w:r>
+            <w:proofErr w:type="spellStart"/>
+            <w:r>
+              <w:rPr>
+                <w:rFonts w:ascii="Times New Roman" w:hAnsi="Times New Roman"/>
+                <w:sz w:val="24"/>
+                <w:szCs w:val="24"/>
+                <w:lang w:val="en-US"/>
+              </w:rPr>
+              <w:t>tc</w:t>
+            </w:r>
+            <w:proofErr w:type="spellEnd"/>
+            <w:r>
+              <w:rPr>
+                <w:rFonts w:ascii="Times New Roman" w:hAnsi="Times New Roman"/>
+                <w:sz w:val="24"/>
+                <w:szCs w:val="24"/>
+                <w:lang w:val="en-US"/>
+              </w:rPr>
+              <w:t xml:space="preserve"> for col in </w:t>
+            </w:r>
+            <w:proofErr w:type="spellStart"/>
+            <w:r>
+              <w:rPr>
+                <w:rFonts w:ascii="Times New Roman" w:hAnsi="Times New Roman"/>
+                <w:sz w:val="24"/>
+                <w:szCs w:val="24"/>
+                <w:lang w:val="en-US"/>
+              </w:rPr>
+              <w:t>col_labels</w:t>
+            </w:r>
+            <w:proofErr w:type="spellEnd"/>
+            <w:r>
+              <w:rPr>
+                <w:rFonts w:ascii="Times New Roman" w:hAnsi="Times New Roman"/>
+                <w:sz w:val="24"/>
+                <w:szCs w:val="24"/>
+                <w:lang w:val="en-US"/>
+              </w:rPr>
+              <w:t xml:space="preserve"> %}</w:t>
+            </w:r>
+          </w:p>
+        </w:tc>
+        <w:tc>
+          <w:tcPr>
+            <w:tcW w:w="1701" w:type="dxa"/>
+          </w:tcPr>
+          <w:p>
+            <w:pPr>
+              <w:tabs>
+                <w:tab w:val="left" w:pos="1134"/>
+              </w:tabs>
+              <w:spacing w:after="0" w:line="240" w:lineRule="auto"/>
+              <w:jc w:val="center"/>
+              <w:rPr>
+                <w:rFonts w:ascii="Times New Roman" w:hAnsi="Times New Roman"/>
+                <w:sz w:val="24"/>
+                <w:szCs w:val="24"/>
+              </w:rPr>
+            </w:pPr>
+            <w:proofErr w:type="gramStart"/>
+            <w:r>
+              <w:rPr>
+                <w:rFonts w:ascii="Times New Roman" w:hAnsi="Times New Roman"/>
+                <w:sz w:val="24"/>
+                <w:szCs w:val="24"/>
+              </w:rPr>
+              <w:t xml:space="preserve">{{ </w:t>
+            </w:r>
+            <w:proofErr w:type="spellStart"/>
+            <w:r>
+              <w:rPr>
+                <w:rFonts w:ascii="Times New Roman" w:hAnsi="Times New Roman"/>
+                <w:sz w:val="24"/>
+                <w:szCs w:val="24"/>
+              </w:rPr>
+              <w:t>col</w:t>
+            </w:r>
+            <w:proofErr w:type="spellEnd"/>
+            <w:proofErr w:type="gramEnd"/>
+            <w:r>
+              <w:rPr>
+                <w:rFonts w:ascii="Times New Roman" w:hAnsi="Times New Roman"/>
+                <w:sz w:val="24"/>
+                <w:szCs w:val="24"/>
+              </w:rPr>
+              <w:t xml:space="preserve"> }}</w:t>
+            </w:r>
+          </w:p>
+        </w:tc>
+        <w:tc>
+          <w:tcPr>
+            <w:tcW w:w="1276" w:type="dxa"/>
+          </w:tcPr>
+          <w:p>
+            <w:pPr>
+              <w:tabs>
+                <w:tab w:val="left" w:pos="1134"/>
+              </w:tabs>
+              <w:spacing w:after="0" w:line="240" w:lineRule="auto"/>
+              <w:jc w:val="center"/>
+              <w:rPr>
+                <w:rFonts w:ascii="Times New Roman" w:hAnsi="Times New Roman"/>
+                <w:sz w:val="24"/>
+                <w:szCs w:val="24"/>
+              </w:rPr>
+            </w:pPr>
+            <w:r>
+              <w:rPr>
+                <w:rFonts w:ascii="Times New Roman" w:hAnsi="Times New Roman"/>
+                <w:sz w:val="24"/>
+                <w:szCs w:val="24"/>
+              </w:rPr>
+              <w:t>{%</w:t>
+            </w:r>
+            <w:proofErr w:type="spellStart"/>
+            <w:r>
+              <w:rPr>
+                <w:rFonts w:ascii="Times New Roman" w:hAnsi="Times New Roman"/>
+                <w:sz w:val="24"/>
+                <w:szCs w:val="24"/>
+              </w:rPr>
+              <w:t>tc</w:t>
+            </w:r>
+            <w:proofErr w:type="spellEnd"/>
+            <w:r>
+              <w:rPr>
+                <w:rFonts w:ascii="Times New Roman" w:hAnsi="Times New Roman"/>
+                <w:sz w:val="24"/>
+                <w:szCs w:val="24"/>
+              </w:rPr>
+              <w:t xml:space="preserve"> </w:t>
+            </w:r>
+            <w:proofErr w:type="spellStart"/>
+            <w:r>
+              <w:rPr>
+                <w:rFonts w:ascii="Times New Roman" w:hAnsi="Times New Roman"/>
+                <w:sz w:val="24"/>
+                <w:szCs w:val="24"/>
+              </w:rPr>
+              <w:t>endfor</w:t>
+            </w:r>
+            <w:proofErr w:type="spellEnd"/>
+            <w:r>
+              <w:rPr>
+                <w:rFonts w:ascii="Times New Roman" w:hAnsi="Times New Roman"/>
+                <w:sz w:val="24"/>
+                <w:szCs w:val="24"/>
+              </w:rPr>
+              <w:t xml:space="preserve"> %}</w:t>
+            </w:r>
+          </w:p>
+        </w:tc>
+      </w:tr>
+      <w:tr>
+        <w:tc>
+          <w:tcPr>
+            <w:tcW w:w="8217" w:type="dxa"/>
+            <w:gridSpan w:val="4"/>
+          </w:tcPr>
+          <w:p>
+            <w:pPr>
+              <w:tabs>
+                <w:tab w:val="left" w:pos="1134"/>
+              </w:tabs>
+              <w:spacing w:after="0" w:line="240" w:lineRule="auto"/>
+              <w:jc w:val="both"/>
+              <w:rPr>
+                <w:rFonts w:ascii="Times New Roman" w:hAnsi="Times New Roman"/>
+                <w:sz w:val="24"/>
+                <w:szCs w:val="24"/>
+                <w:lang w:val="en-US"/>
+              </w:rPr>
+            </w:pPr>
+            <w:r>
+              <w:rPr>
+                <w:rFonts w:ascii="Times New Roman" w:hAnsi="Times New Roman"/>
+                <w:sz w:val="24"/>
+                <w:szCs w:val="24"/>
+                <w:lang w:val="en-US"/>
+              </w:rPr>
+              <w:t>{%</w:t>
+            </w:r>
+            <w:proofErr w:type="spellStart"/>
+            <w:r>
+              <w:rPr>
+                <w:rFonts w:ascii="Times New Roman" w:hAnsi="Times New Roman"/>
+                <w:sz w:val="24"/>
+                <w:szCs w:val="24"/>
+                <w:lang w:val="en-US"/>
+              </w:rPr>
+              <w:t>tr</w:t>
+            </w:r>
+            <w:proofErr w:type="spellEnd"/>
+            <w:r>
+              <w:rPr>
+                <w:rFonts w:ascii="Times New Roman" w:hAnsi="Times New Roman"/>
+                <w:sz w:val="24"/>
+                <w:szCs w:val="24"/>
+                <w:lang w:val="en-US"/>
+              </w:rPr>
+              <w:t xml:space="preserve"> for item in features %}</w:t>
+            </w:r>
+          </w:p>
+        </w:tc>
+      </w:tr>
+      <w:tr>
+        <w:tc>
+          <w:tcPr>
+            <w:tcW w:w="4390" w:type="dxa"/>
+          </w:tcPr>
+          <w:p>
+            <w:pPr>
+              <w:tabs>
+                <w:tab w:val="left" w:pos="1134"/>
+              </w:tabs>
+              <w:spacing w:after="0" w:line="240" w:lineRule="auto"/>
+              <w:jc w:val="both"/>
+              <w:rPr>
+                <w:rFonts w:ascii="Times New Roman" w:hAnsi="Times New Roman"/>
+                <w:sz w:val="24"/>
+                <w:szCs w:val="24"/>
+              </w:rPr>
+            </w:pPr>
+            <w:proofErr w:type="gramStart"/>
+            <w:r>
+              <w:rPr>
+                <w:rFonts w:ascii="Times New Roman" w:hAnsi="Times New Roman"/>
+                <w:sz w:val="24"/>
+                <w:szCs w:val="24"/>
+              </w:rPr>
+              <w:t xml:space="preserve">{{ </w:t>
+            </w:r>
+            <w:proofErr w:type="spellStart"/>
+            <w:r>
+              <w:rPr>
+                <w:rFonts w:ascii="Times New Roman" w:hAnsi="Times New Roman"/>
+                <w:sz w:val="24"/>
+                <w:szCs w:val="24"/>
+              </w:rPr>
+              <w:t>item</w:t>
+            </w:r>
+            <w:proofErr w:type="gramEnd"/>
+            <w:r>
+              <w:rPr>
+                <w:rFonts w:ascii="Times New Roman" w:hAnsi="Times New Roman"/>
+                <w:sz w:val="24"/>
+                <w:szCs w:val="24"/>
+              </w:rPr>
+              <w:t>.label</w:t>
+            </w:r>
+            <w:proofErr w:type="spellEnd"/>
+            <w:r>
+              <w:rPr>
+                <w:rFonts w:ascii="Times New Roman" w:hAnsi="Times New Roman"/>
+                <w:sz w:val="24"/>
+                <w:szCs w:val="24"/>
+              </w:rPr>
+              <w:t xml:space="preserve"> }}</w:t>
+            </w:r>
+          </w:p>
+        </w:tc>
+        <w:tc>
+          <w:tcPr>
+            <w:tcW w:w="850" w:type="dxa"/>
+          </w:tcPr>
+          <w:p>
+            <w:pPr>
+              <w:tabs>
+                <w:tab w:val="left" w:pos="1134"/>
+              </w:tabs>
+              <w:spacing w:after="0" w:line="240" w:lineRule="auto"/>
+              <w:jc w:val="center"/>
+              <w:rPr>
+                <w:rFonts w:ascii="Times New Roman" w:hAnsi="Times New Roman"/>
+                <w:sz w:val="24"/>
+                <w:szCs w:val="24"/>
+                <w:lang w:val="en-US"/>
+              </w:rPr>
+            </w:pPr>
+            <w:r>
+              <w:rPr>
+                <w:rFonts w:ascii="Times New Roman" w:hAnsi="Times New Roman"/>
+                <w:sz w:val="24"/>
+                <w:szCs w:val="24"/>
+                <w:lang w:val="en-US"/>
+              </w:rPr>
+              <w:t>{%</w:t>
+            </w:r>
+            <w:proofErr w:type="spellStart"/>
+            <w:r>
+              <w:rPr>
+                <w:rFonts w:ascii="Times New Roman" w:hAnsi="Times New Roman"/>
+                <w:sz w:val="24"/>
+                <w:szCs w:val="24"/>
+                <w:lang w:val="en-US"/>
+              </w:rPr>
+              <w:t>tc</w:t>
+            </w:r>
+            <w:proofErr w:type="spellEnd"/>
+            <w:r>
+              <w:rPr>
+                <w:rFonts w:ascii="Times New Roman" w:hAnsi="Times New Roman"/>
+                <w:sz w:val="24"/>
+                <w:szCs w:val="24"/>
+                <w:lang w:val="en-US"/>
+              </w:rPr>
+              <w:t xml:space="preserve"> for col in </w:t>
+            </w:r>
+            <w:proofErr w:type="spellStart"/>
+            <w:proofErr w:type="gramStart"/>
+            <w:r>
+              <w:rPr>
+                <w:rFonts w:ascii="Times New Roman" w:hAnsi="Times New Roman"/>
+                <w:sz w:val="24"/>
+                <w:szCs w:val="24"/>
+                <w:lang w:val="en-US"/>
+              </w:rPr>
+              <w:t>item.cols</w:t>
+            </w:r>
+            <w:proofErr w:type="spellEnd"/>
+            <w:proofErr w:type="gramEnd"/>
+            <w:r>
+              <w:rPr>
+                <w:rFonts w:ascii="Times New Roman" w:hAnsi="Times New Roman"/>
+                <w:sz w:val="24"/>
+                <w:szCs w:val="24"/>
+                <w:lang w:val="en-US"/>
+              </w:rPr>
+              <w:t xml:space="preserve"> %}</w:t>
+            </w:r>
+          </w:p>
+        </w:tc>
+        <w:tc>
+          <w:tcPr>
+            <w:tcW w:w="1701" w:type="dxa"/>
+          </w:tcPr>
+          <w:p>
+            <w:pPr>
+              <w:tabs>
+                <w:tab w:val="left" w:pos="1134"/>
+              </w:tabs>
+              <w:spacing w:after="0" w:line="240" w:lineRule="auto"/>
+              <w:jc w:val="center"/>
+              <w:rPr>
+                <w:rFonts w:ascii="Times New Roman" w:hAnsi="Times New Roman"/>
+                <w:sz w:val="24"/>
+                <w:szCs w:val="24"/>
+              </w:rPr>
+            </w:pPr>
+            <w:r>
+              <w:rPr>
+                <w:rFonts w:ascii="Times New Roman" w:hAnsi="Times New Roman"/>
+                <w:sz w:val="24"/>
+                <w:szCs w:val="24"/>
+              </w:rPr>
+              <w:t xml:space="preserve">{{ </w:t>
+            </w:r>
+            <w:proofErr w:type="spellStart"/>
+            <w:r>
+              <w:rPr>
+                <w:rFonts w:ascii="Times New Roman" w:hAnsi="Times New Roman"/>
+                <w:sz w:val="24"/>
+                <w:szCs w:val="24"/>
+              </w:rPr>
+              <w:t>col</w:t>
+            </w:r>
+            <w:proofErr w:type="spellEnd"/>
+            <w:r>
+              <w:rPr>
+                <w:rFonts w:ascii="Times New Roman" w:hAnsi="Times New Roman"/>
+                <w:sz w:val="24"/>
+                <w:szCs w:val="24"/>
+              </w:rPr>
+              <w:t xml:space="preserve"> }}</w:t>
+            </w:r>
+          </w:p>
+        </w:tc>
+        <w:tc>
+          <w:tcPr>
+            <w:tcW w:w="1276" w:type="dxa"/>
+          </w:tcPr>
+          <w:p>
+            <w:pPr>
+              <w:tabs>
+                <w:tab w:val="left" w:pos="1134"/>
+              </w:tabs>
+              <w:spacing w:after="0" w:line="240" w:lineRule="auto"/>
+              <w:jc w:val="center"/>
+              <w:rPr>
+                <w:rFonts w:ascii="Times New Roman" w:hAnsi="Times New Roman"/>
+                <w:sz w:val="24"/>
+                <w:szCs w:val="24"/>
+              </w:rPr>
+            </w:pPr>
+            <w:r>
+              <w:rPr>
+                <w:rFonts w:ascii="Times New Roman" w:hAnsi="Times New Roman"/>
+                <w:sz w:val="24"/>
+                <w:szCs w:val="24"/>
+              </w:rPr>
+              <w:t>{%</w:t>
+            </w:r>
+            <w:proofErr w:type="spellStart"/>
+            <w:r>
+              <w:rPr>
+                <w:rFonts w:ascii="Times New Roman" w:hAnsi="Times New Roman"/>
+                <w:sz w:val="24"/>
+                <w:szCs w:val="24"/>
+              </w:rPr>
+              <w:t>tc</w:t>
+            </w:r>
+            <w:proofErr w:type="spellEnd"/>
+            <w:r>
+              <w:rPr>
+                <w:rFonts w:ascii="Times New Roman" w:hAnsi="Times New Roman"/>
+                <w:sz w:val="24"/>
+                <w:szCs w:val="24"/>
+              </w:rPr>
+              <w:t xml:space="preserve"> </w:t>
+            </w:r>
+            <w:proofErr w:type="spellStart"/>
+            <w:r>
+              <w:rPr>
+                <w:rFonts w:ascii="Times New Roman" w:hAnsi="Times New Roman"/>
+                <w:sz w:val="24"/>
+                <w:szCs w:val="24"/>
+              </w:rPr>
+              <w:t>endfor</w:t>
+            </w:r>
+            <w:proofErr w:type="spellEnd"/>
+            <w:r>
+              <w:rPr>
+                <w:rFonts w:ascii="Times New Roman" w:hAnsi="Times New Roman"/>
+                <w:sz w:val="24"/>
+                <w:szCs w:val="24"/>
+              </w:rPr>
+              <w:t xml:space="preserve"> %}</w:t>
+            </w:r>
+          </w:p>
+        </w:tc>
+      </w:tr>
+      <w:tr>
+        <w:tc>
+          <w:tcPr>
+            <w:tcW w:w="8217" w:type="dxa"/>
+            <w:gridSpan w:val="4"/>
+          </w:tcPr>
+          <w:p>
+            <w:pPr>
+              <w:tabs>
+                <w:tab w:val="left" w:pos="1134"/>
+              </w:tabs>
+              <w:spacing w:after="0" w:line="240" w:lineRule="auto"/>
+              <w:jc w:val="both"/>
+              <w:rPr>
+                <w:rFonts w:ascii="Times New Roman" w:hAnsi="Times New Roman"/>
+                <w:sz w:val="24"/>
+                <w:szCs w:val="24"/>
+              </w:rPr>
+            </w:pPr>
+            <w:r>
+              <w:rPr>
+                <w:rFonts w:ascii="Times New Roman" w:hAnsi="Times New Roman"/>
+                <w:sz w:val="24"/>
+                <w:szCs w:val="24"/>
+              </w:rPr>
+              <w:t>{%</w:t>
+            </w:r>
+            <w:proofErr w:type="spellStart"/>
+            <w:r>
+              <w:rPr>
+                <w:rFonts w:ascii="Times New Roman" w:hAnsi="Times New Roman"/>
+                <w:sz w:val="24"/>
+                <w:szCs w:val="24"/>
+              </w:rPr>
+              <w:t>tr</w:t>
+            </w:r>
+            <w:proofErr w:type="spellEnd"/>
+            <w:r>
+              <w:rPr>
+                <w:rFonts w:ascii="Times New Roman" w:hAnsi="Times New Roman"/>
+                <w:sz w:val="24"/>
+                <w:szCs w:val="24"/>
+              </w:rPr>
+              <w:t xml:space="preserve"> </w:t>
+            </w:r>
+            <w:proofErr w:type="spellStart"/>
+            <w:r>
+              <w:rPr>
+                <w:rFonts w:ascii="Times New Roman" w:hAnsi="Times New Roman"/>
+                <w:sz w:val="24"/>
+                <w:szCs w:val="24"/>
+              </w:rPr>
+              <w:t>endfor</w:t>
+            </w:r>
+            <w:proofErr w:type="spellEnd"/>
+            <w:r>
+              <w:rPr>
+                <w:rFonts w:ascii="Times New Roman" w:hAnsi="Times New Roman"/>
+                <w:sz w:val="24"/>
+                <w:szCs w:val="24"/>
+              </w:rPr>
+              <w:t xml:space="preserve"> %}</w:t>
+            </w:r>
+          </w:p>
+        </w:tc>
+      </w:tr>
+    </w:tbl>
+    <w:p>
+      <w:pPr>
+        <w:tabs>
+          <w:tab w:val="left" w:pos="1134"/>
+        </w:tabs>
+        <w:spacing w:after="0" w:line="240" w:lineRule="auto"/>
+        <w:jc w:val="both"/>
+        <w:rPr>
+          <w:rFonts w:ascii="Times New Roman" w:hAnsi="Times New Roman"/>
+          <w:sz w:val="24"/>
+          <w:szCs w:val="24"/>
+          <w:lang w:val="en-US"/>
+        </w:rPr>
+      </w:pPr>
     </w:p>
     <w:p>
       <w:pPr>
@@ -8971,3332 +9549,10 @@
           <w:rFonts w:ascii="Times New Roman" w:hAnsi="Times New Roman"/>
           <w:sz w:val="20"/>
           <w:szCs w:val="20"/>
+          <w:lang w:val="en-US"/>
         </w:rPr>
       </w:pPr>
     </w:p>
-    <w:tbl>
-      <w:tblPr>
-        <w:tblW w:w="10041" w:type="dxa"/>
-        <w:tblInd w:w="-5" w:type="dxa"/>
-        <w:tblLayout w:type="fixed"/>
-        <w:tblCellMar>
-          <w:left w:w="28" w:type="dxa"/>
-          <w:right w:w="28" w:type="dxa"/>
-        </w:tblCellMar>
-        <w:tblLook w:val="0000" w:firstRow="0" w:lastRow="0" w:firstColumn="0" w:lastColumn="0" w:noHBand="0" w:noVBand="0"/>
-      </w:tblPr>
-      <w:tblGrid>
-        <w:gridCol w:w="4928"/>
-        <w:gridCol w:w="1559"/>
-        <w:gridCol w:w="3554"/>
-      </w:tblGrid>
-      <w:tr>
-        <w:tc>
-          <w:tcPr>
-            <w:tcW w:w="4928" w:type="dxa"/>
-            <w:tcBorders>
-              <w:top w:val="single" w:sz="4" w:space="0" w:color="000000"/>
-              <w:left w:val="single" w:sz="4" w:space="0" w:color="000000"/>
-              <w:bottom w:val="single" w:sz="4" w:space="0" w:color="000000"/>
-            </w:tcBorders>
-            <w:shd w:val="clear" w:color="auto" w:fill="auto"/>
-            <w:vAlign w:val="center"/>
-          </w:tcPr>
-          <w:p>
-            <w:pPr>
-              <w:spacing w:after="0" w:line="240" w:lineRule="auto"/>
-              <w:jc w:val="center"/>
-              <w:rPr>
-                <w:rFonts w:ascii="Times New Roman" w:hAnsi="Times New Roman"/>
-                <w:sz w:val="20"/>
-                <w:szCs w:val="20"/>
-              </w:rPr>
-            </w:pPr>
-            <w:r>
-              <w:rPr>
-                <w:rFonts w:ascii="Times New Roman" w:hAnsi="Times New Roman"/>
-                <w:sz w:val="20"/>
-                <w:szCs w:val="20"/>
-              </w:rPr>
-              <w:t>Вид учебной работы</w:t>
-            </w:r>
-          </w:p>
-        </w:tc>
-        <w:tc>
-          <w:tcPr>
-            <w:tcW w:w="1559" w:type="dxa"/>
-            <w:tcBorders>
-              <w:top w:val="single" w:sz="4" w:space="0" w:color="000000"/>
-              <w:left w:val="single" w:sz="4" w:space="0" w:color="000000"/>
-              <w:bottom w:val="single" w:sz="4" w:space="0" w:color="000000"/>
-            </w:tcBorders>
-            <w:shd w:val="clear" w:color="auto" w:fill="auto"/>
-            <w:vAlign w:val="center"/>
-          </w:tcPr>
-          <w:p>
-            <w:pPr>
-              <w:spacing w:after="0" w:line="240" w:lineRule="auto"/>
-              <w:jc w:val="center"/>
-              <w:rPr>
-                <w:rFonts w:ascii="Times New Roman" w:hAnsi="Times New Roman"/>
-                <w:sz w:val="20"/>
-                <w:szCs w:val="20"/>
-              </w:rPr>
-            </w:pPr>
-            <w:r>
-              <w:rPr>
-                <w:rFonts w:ascii="Times New Roman" w:hAnsi="Times New Roman"/>
-                <w:sz w:val="20"/>
-                <w:szCs w:val="20"/>
-              </w:rPr>
-              <w:t>Всего,</w:t>
-            </w:r>
-          </w:p>
-          <w:p>
-            <w:pPr>
-              <w:spacing w:after="0" w:line="240" w:lineRule="auto"/>
-              <w:jc w:val="center"/>
-              <w:rPr>
-                <w:rFonts w:ascii="Times New Roman" w:hAnsi="Times New Roman"/>
-                <w:sz w:val="20"/>
-                <w:szCs w:val="20"/>
-              </w:rPr>
-            </w:pPr>
-            <w:r>
-              <w:rPr>
-                <w:rFonts w:ascii="Times New Roman" w:hAnsi="Times New Roman"/>
-                <w:sz w:val="20"/>
-                <w:szCs w:val="20"/>
-              </w:rPr>
-              <w:t>зачетных единиц</w:t>
-            </w:r>
-          </w:p>
-          <w:p>
-            <w:pPr>
-              <w:spacing w:after="0" w:line="240" w:lineRule="auto"/>
-              <w:jc w:val="center"/>
-              <w:rPr>
-                <w:rFonts w:ascii="Times New Roman" w:hAnsi="Times New Roman"/>
-                <w:sz w:val="20"/>
-                <w:szCs w:val="20"/>
-              </w:rPr>
-            </w:pPr>
-            <w:r>
-              <w:rPr>
-                <w:rFonts w:ascii="Times New Roman" w:hAnsi="Times New Roman"/>
-                <w:sz w:val="20"/>
-                <w:szCs w:val="20"/>
-              </w:rPr>
-              <w:t>(</w:t>
-            </w:r>
-            <w:proofErr w:type="spellStart"/>
-            <w:r>
-              <w:rPr>
-                <w:rFonts w:ascii="Times New Roman" w:hAnsi="Times New Roman"/>
-                <w:sz w:val="20"/>
-                <w:szCs w:val="20"/>
-              </w:rPr>
-              <w:t>акад.часов</w:t>
-            </w:r>
-            <w:proofErr w:type="spellEnd"/>
-            <w:r>
-              <w:rPr>
-                <w:rFonts w:ascii="Times New Roman" w:hAnsi="Times New Roman"/>
-                <w:sz w:val="20"/>
-                <w:szCs w:val="20"/>
-              </w:rPr>
-              <w:t>)</w:t>
-            </w:r>
-          </w:p>
-        </w:tc>
-        <w:tc>
-          <w:tcPr>
-            <w:tcW w:w="3554" w:type="dxa"/>
-            <w:tcBorders>
-              <w:top w:val="single" w:sz="4" w:space="0" w:color="000000"/>
-              <w:left w:val="single" w:sz="4" w:space="0" w:color="000000"/>
-              <w:bottom w:val="single" w:sz="4" w:space="0" w:color="000000"/>
-              <w:right w:val="single" w:sz="4" w:space="0" w:color="000000"/>
-            </w:tcBorders>
-            <w:shd w:val="clear" w:color="auto" w:fill="auto"/>
-            <w:vAlign w:val="center"/>
-          </w:tcPr>
-          <w:p>
-            <w:pPr>
-              <w:spacing w:after="0" w:line="240" w:lineRule="auto"/>
-              <w:jc w:val="center"/>
-            </w:pPr>
-            <w:r>
-              <w:rPr>
-                <w:rFonts w:ascii="Times New Roman" w:hAnsi="Times New Roman"/>
-                <w:sz w:val="20"/>
-                <w:szCs w:val="20"/>
-              </w:rPr>
-              <w:t>Семестр</w:t>
-            </w:r>
-          </w:p>
-        </w:tc>
-      </w:tr>
-      <w:tr>
-        <w:tc>
-          <w:tcPr>
-            <w:tcW w:w="4928" w:type="dxa"/>
-            <w:tcBorders>
-              <w:top w:val="single" w:sz="4" w:space="0" w:color="000000"/>
-              <w:left w:val="single" w:sz="4" w:space="0" w:color="000000"/>
-              <w:bottom w:val="single" w:sz="4" w:space="0" w:color="000000"/>
-            </w:tcBorders>
-            <w:shd w:val="clear" w:color="auto" w:fill="auto"/>
-          </w:tcPr>
-          <w:p>
-            <w:pPr>
-              <w:snapToGrid w:val="0"/>
-              <w:spacing w:after="0" w:line="240" w:lineRule="auto"/>
-              <w:jc w:val="center"/>
-              <w:rPr>
-                <w:rFonts w:ascii="Times New Roman" w:hAnsi="Times New Roman"/>
-                <w:sz w:val="20"/>
-                <w:szCs w:val="20"/>
-              </w:rPr>
-            </w:pPr>
-          </w:p>
-        </w:tc>
-        <w:tc>
-          <w:tcPr>
-            <w:tcW w:w="1559" w:type="dxa"/>
-            <w:tcBorders>
-              <w:top w:val="single" w:sz="4" w:space="0" w:color="000000"/>
-              <w:left w:val="single" w:sz="4" w:space="0" w:color="000000"/>
-              <w:bottom w:val="single" w:sz="4" w:space="0" w:color="000000"/>
-            </w:tcBorders>
-            <w:shd w:val="clear" w:color="auto" w:fill="auto"/>
-          </w:tcPr>
-          <w:p>
-            <w:pPr>
-              <w:spacing w:after="0" w:line="240" w:lineRule="auto"/>
-              <w:jc w:val="center"/>
-              <w:rPr>
-                <w:rFonts w:ascii="Times New Roman" w:hAnsi="Times New Roman"/>
-                <w:sz w:val="20"/>
-                <w:szCs w:val="20"/>
-              </w:rPr>
-            </w:pPr>
-          </w:p>
-        </w:tc>
-        <w:tc>
-          <w:tcPr>
-            <w:tcW w:w="3554" w:type="dxa"/>
-            <w:tcBorders>
-              <w:top w:val="single" w:sz="4" w:space="0" w:color="000000"/>
-              <w:left w:val="single" w:sz="4" w:space="0" w:color="000000"/>
-              <w:bottom w:val="single" w:sz="4" w:space="0" w:color="000000"/>
-              <w:right w:val="single" w:sz="4" w:space="0" w:color="000000"/>
-            </w:tcBorders>
-            <w:shd w:val="clear" w:color="auto" w:fill="auto"/>
-          </w:tcPr>
-          <w:p>
-            <w:pPr>
-              <w:spacing w:after="0" w:line="240" w:lineRule="auto"/>
-              <w:jc w:val="center"/>
-              <w:rPr>
-                <w:rFonts w:ascii="Times New Roman" w:hAnsi="Times New Roman"/>
-                <w:sz w:val="20"/>
-                <w:szCs w:val="20"/>
-                <w:lang w:val="en-US"/>
-              </w:rPr>
-            </w:pPr>
-            <w:r>
-              <w:rPr>
-                <w:rFonts w:ascii="Times New Roman" w:hAnsi="Times New Roman"/>
-                <w:sz w:val="20"/>
-                <w:szCs w:val="20"/>
-                <w:lang w:val="en-US"/>
-              </w:rPr>
-              <w:t>{{ term }}</w:t>
-            </w:r>
-          </w:p>
-        </w:tc>
-      </w:tr>
-      <w:tr>
-        <w:tc>
-          <w:tcPr>
-            <w:tcW w:w="4928" w:type="dxa"/>
-            <w:tcBorders>
-              <w:top w:val="single" w:sz="4" w:space="0" w:color="000000"/>
-              <w:left w:val="single" w:sz="4" w:space="0" w:color="000000"/>
-              <w:bottom w:val="single" w:sz="4" w:space="0" w:color="000000"/>
-            </w:tcBorders>
-            <w:shd w:val="clear" w:color="auto" w:fill="auto"/>
-          </w:tcPr>
-          <w:p>
-            <w:pPr>
-              <w:spacing w:after="0" w:line="240" w:lineRule="auto"/>
-              <w:rPr>
-                <w:rFonts w:ascii="Times New Roman" w:hAnsi="Times New Roman"/>
-                <w:b/>
-                <w:sz w:val="20"/>
-                <w:szCs w:val="20"/>
-                <w:shd w:val="clear" w:color="auto" w:fill="FFFF00"/>
-              </w:rPr>
-            </w:pPr>
-            <w:r>
-              <w:rPr>
-                <w:rFonts w:ascii="Times New Roman" w:hAnsi="Times New Roman"/>
-                <w:b/>
-                <w:sz w:val="20"/>
-                <w:szCs w:val="20"/>
-              </w:rPr>
-              <w:t>Общая трудоемкость дисциплины</w:t>
-            </w:r>
-          </w:p>
-        </w:tc>
-        <w:tc>
-          <w:tcPr>
-            <w:tcW w:w="1559" w:type="dxa"/>
-            <w:tcBorders>
-              <w:top w:val="single" w:sz="4" w:space="0" w:color="000000"/>
-              <w:left w:val="single" w:sz="4" w:space="0" w:color="000000"/>
-              <w:bottom w:val="single" w:sz="4" w:space="0" w:color="000000"/>
-            </w:tcBorders>
-            <w:shd w:val="clear" w:color="auto" w:fill="auto"/>
-          </w:tcPr>
-          <w:p>
-            <w:pPr>
-              <w:spacing w:after="0" w:line="240" w:lineRule="auto"/>
-              <w:jc w:val="center"/>
-              <w:rPr>
-                <w:rFonts w:ascii="Times New Roman" w:hAnsi="Times New Roman"/>
-                <w:sz w:val="20"/>
-                <w:szCs w:val="20"/>
-              </w:rPr>
-            </w:pPr>
-            <w:r>
-              <w:rPr>
-                <w:rFonts w:ascii="Times New Roman" w:hAnsi="Times New Roman"/>
-                <w:sz w:val="20"/>
-                <w:szCs w:val="20"/>
-                <w:lang w:val="en-US"/>
-              </w:rPr>
-              <w:t xml:space="preserve">{{ </w:t>
-            </w:r>
-            <w:proofErr w:type="spellStart"/>
-            <w:r>
-              <w:rPr>
-                <w:rFonts w:ascii="Times New Roman" w:hAnsi="Times New Roman"/>
-                <w:sz w:val="20"/>
-                <w:szCs w:val="20"/>
-                <w:lang w:val="en-US"/>
-              </w:rPr>
-              <w:t>credit_units</w:t>
-            </w:r>
-            <w:proofErr w:type="spellEnd"/>
-            <w:r>
-              <w:rPr>
-                <w:rFonts w:ascii="Times New Roman" w:hAnsi="Times New Roman"/>
-                <w:sz w:val="20"/>
-                <w:szCs w:val="20"/>
-                <w:lang w:val="en-US"/>
-              </w:rPr>
-              <w:t>}}</w:t>
-            </w:r>
-            <w:r>
-              <w:rPr>
-                <w:rFonts w:ascii="Times New Roman" w:hAnsi="Times New Roman"/>
-                <w:sz w:val="20"/>
-                <w:szCs w:val="20"/>
-              </w:rPr>
-              <w:t>(</w:t>
-            </w:r>
-            <w:r>
-              <w:rPr>
-                <w:rFonts w:ascii="Times New Roman" w:hAnsi="Times New Roman"/>
-                <w:sz w:val="20"/>
-                <w:szCs w:val="20"/>
-                <w:lang w:val="en-US"/>
-              </w:rPr>
-              <w:t xml:space="preserve">{{ </w:t>
-            </w:r>
-            <w:proofErr w:type="spellStart"/>
-            <w:r>
-              <w:rPr>
-                <w:rFonts w:ascii="Times New Roman" w:hAnsi="Times New Roman"/>
-                <w:sz w:val="20"/>
-                <w:szCs w:val="20"/>
-                <w:lang w:val="en-US"/>
-              </w:rPr>
-              <w:t>credit_hours</w:t>
-            </w:r>
-            <w:proofErr w:type="spellEnd"/>
-            <w:r>
-              <w:rPr>
-                <w:rFonts w:ascii="Times New Roman" w:hAnsi="Times New Roman"/>
-                <w:sz w:val="20"/>
-                <w:szCs w:val="20"/>
-                <w:lang w:val="en-US"/>
-              </w:rPr>
-              <w:t xml:space="preserve"> }}</w:t>
-            </w:r>
-            <w:r>
-              <w:rPr>
-                <w:rFonts w:ascii="Times New Roman" w:hAnsi="Times New Roman"/>
-                <w:sz w:val="20"/>
-                <w:szCs w:val="20"/>
-              </w:rPr>
-              <w:t>)</w:t>
-            </w:r>
-          </w:p>
-        </w:tc>
-        <w:tc>
-          <w:tcPr>
-            <w:tcW w:w="3554" w:type="dxa"/>
-            <w:tcBorders>
-              <w:top w:val="single" w:sz="4" w:space="0" w:color="000000"/>
-              <w:left w:val="single" w:sz="4" w:space="0" w:color="000000"/>
-              <w:bottom w:val="single" w:sz="4" w:space="0" w:color="000000"/>
-              <w:right w:val="single" w:sz="4" w:space="0" w:color="000000"/>
-            </w:tcBorders>
-            <w:shd w:val="clear" w:color="auto" w:fill="auto"/>
-          </w:tcPr>
-          <w:p>
-            <w:pPr>
-              <w:spacing w:after="0" w:line="240" w:lineRule="auto"/>
-              <w:jc w:val="center"/>
-              <w:rPr>
-                <w:rFonts w:ascii="Times New Roman" w:hAnsi="Times New Roman"/>
-                <w:sz w:val="20"/>
-                <w:szCs w:val="20"/>
-              </w:rPr>
-            </w:pPr>
-            <w:r>
-              <w:rPr>
-                <w:rFonts w:ascii="Times New Roman" w:hAnsi="Times New Roman"/>
-                <w:sz w:val="20"/>
-                <w:szCs w:val="20"/>
-                <w:lang w:val="en-US"/>
-              </w:rPr>
-              <w:t xml:space="preserve">{{ </w:t>
-            </w:r>
-            <w:proofErr w:type="spellStart"/>
-            <w:r>
-              <w:rPr>
-                <w:rFonts w:ascii="Times New Roman" w:hAnsi="Times New Roman"/>
-                <w:sz w:val="20"/>
-                <w:szCs w:val="20"/>
-                <w:lang w:val="en-US"/>
-              </w:rPr>
-              <w:t>credit_units</w:t>
-            </w:r>
-            <w:proofErr w:type="spellEnd"/>
-            <w:r>
-              <w:rPr>
-                <w:rFonts w:ascii="Times New Roman" w:hAnsi="Times New Roman"/>
-                <w:sz w:val="20"/>
-                <w:szCs w:val="20"/>
-                <w:lang w:val="en-US"/>
-              </w:rPr>
-              <w:t>}}</w:t>
-            </w:r>
-            <w:r>
-              <w:rPr>
-                <w:rFonts w:ascii="Times New Roman" w:hAnsi="Times New Roman"/>
-                <w:sz w:val="20"/>
-                <w:szCs w:val="20"/>
-              </w:rPr>
-              <w:t>(</w:t>
-            </w:r>
-            <w:r>
-              <w:rPr>
-                <w:rFonts w:ascii="Times New Roman" w:hAnsi="Times New Roman"/>
-                <w:sz w:val="20"/>
-                <w:szCs w:val="20"/>
-                <w:lang w:val="en-US"/>
-              </w:rPr>
-              <w:t xml:space="preserve">{{ </w:t>
-            </w:r>
-            <w:proofErr w:type="spellStart"/>
-            <w:r>
-              <w:rPr>
-                <w:rFonts w:ascii="Times New Roman" w:hAnsi="Times New Roman"/>
-                <w:sz w:val="20"/>
-                <w:szCs w:val="20"/>
-                <w:lang w:val="en-US"/>
-              </w:rPr>
-              <w:t>credit_hours</w:t>
-            </w:r>
-            <w:proofErr w:type="spellEnd"/>
-            <w:r>
-              <w:rPr>
-                <w:rFonts w:ascii="Times New Roman" w:hAnsi="Times New Roman"/>
-                <w:sz w:val="20"/>
-                <w:szCs w:val="20"/>
-                <w:lang w:val="en-US"/>
-              </w:rPr>
-              <w:t xml:space="preserve"> }}</w:t>
-            </w:r>
-            <w:r>
-              <w:rPr>
-                <w:rFonts w:ascii="Times New Roman" w:hAnsi="Times New Roman"/>
-                <w:sz w:val="20"/>
-                <w:szCs w:val="20"/>
-              </w:rPr>
-              <w:t>)</w:t>
-            </w:r>
-          </w:p>
-        </w:tc>
-      </w:tr>
-      <w:tr>
-        <w:tc>
-          <w:tcPr>
-            <w:tcW w:w="4928" w:type="dxa"/>
-            <w:tcBorders>
-              <w:top w:val="single" w:sz="4" w:space="0" w:color="000000"/>
-              <w:left w:val="single" w:sz="4" w:space="0" w:color="000000"/>
-              <w:bottom w:val="single" w:sz="4" w:space="0" w:color="000000"/>
-            </w:tcBorders>
-            <w:shd w:val="clear" w:color="auto" w:fill="auto"/>
-          </w:tcPr>
-          <w:p>
-            <w:pPr>
-              <w:spacing w:after="0" w:line="240" w:lineRule="auto"/>
-              <w:rPr>
-                <w:rFonts w:ascii="Times New Roman" w:hAnsi="Times New Roman"/>
-                <w:b/>
-                <w:sz w:val="20"/>
-                <w:szCs w:val="20"/>
-                <w:shd w:val="clear" w:color="auto" w:fill="FFFF00"/>
-              </w:rPr>
-            </w:pPr>
-            <w:r>
-              <w:rPr>
-                <w:rFonts w:ascii="Times New Roman" w:hAnsi="Times New Roman"/>
-                <w:b/>
-                <w:sz w:val="20"/>
-                <w:szCs w:val="20"/>
-              </w:rPr>
-              <w:t>Контактная работа с преподавателем:</w:t>
-            </w:r>
-          </w:p>
-        </w:tc>
-        <w:tc>
-          <w:tcPr>
-            <w:tcW w:w="1559" w:type="dxa"/>
-            <w:tcBorders>
-              <w:top w:val="single" w:sz="4" w:space="0" w:color="000000"/>
-              <w:left w:val="single" w:sz="4" w:space="0" w:color="000000"/>
-              <w:bottom w:val="single" w:sz="4" w:space="0" w:color="000000"/>
-            </w:tcBorders>
-            <w:shd w:val="clear" w:color="auto" w:fill="auto"/>
-          </w:tcPr>
-          <w:p>
-            <w:pPr>
-              <w:spacing w:after="0" w:line="240" w:lineRule="auto"/>
-              <w:jc w:val="center"/>
-              <w:rPr>
-                <w:rFonts w:ascii="Times New Roman" w:hAnsi="Times New Roman"/>
-                <w:sz w:val="20"/>
-                <w:szCs w:val="20"/>
-              </w:rPr>
-            </w:pPr>
-            <w:r>
-              <w:rPr>
-                <w:rFonts w:ascii="Times New Roman" w:hAnsi="Times New Roman"/>
-                <w:sz w:val="20"/>
-                <w:szCs w:val="20"/>
-                <w:lang w:val="en-US"/>
-              </w:rPr>
-              <w:t xml:space="preserve">{{ </w:t>
-            </w:r>
-            <w:proofErr w:type="spellStart"/>
-            <w:r>
-              <w:rPr>
-                <w:rFonts w:ascii="Times New Roman" w:hAnsi="Times New Roman"/>
-                <w:sz w:val="20"/>
-                <w:szCs w:val="20"/>
-                <w:lang w:val="en-US"/>
-              </w:rPr>
-              <w:t>contact_units</w:t>
-            </w:r>
-            <w:proofErr w:type="spellEnd"/>
-            <w:r>
-              <w:rPr>
-                <w:rFonts w:ascii="Times New Roman" w:hAnsi="Times New Roman"/>
-                <w:sz w:val="20"/>
-                <w:szCs w:val="20"/>
-                <w:lang w:val="en-US"/>
-              </w:rPr>
-              <w:t xml:space="preserve"> }}</w:t>
-            </w:r>
-            <w:r>
-              <w:rPr>
-                <w:rFonts w:ascii="Times New Roman" w:hAnsi="Times New Roman"/>
-                <w:sz w:val="20"/>
-                <w:szCs w:val="20"/>
-              </w:rPr>
-              <w:t>(</w:t>
-            </w:r>
-            <w:r>
-              <w:rPr>
-                <w:rFonts w:ascii="Times New Roman" w:hAnsi="Times New Roman"/>
-                <w:sz w:val="20"/>
-                <w:szCs w:val="20"/>
-                <w:lang w:val="en-US"/>
-              </w:rPr>
-              <w:t xml:space="preserve">{{ </w:t>
-            </w:r>
-            <w:proofErr w:type="spellStart"/>
-            <w:r>
-              <w:rPr>
-                <w:rFonts w:ascii="Times New Roman" w:hAnsi="Times New Roman"/>
-                <w:sz w:val="20"/>
-                <w:szCs w:val="20"/>
-                <w:lang w:val="en-US"/>
-              </w:rPr>
-              <w:t>contact_hours</w:t>
-            </w:r>
-            <w:proofErr w:type="spellEnd"/>
-            <w:r>
-              <w:rPr>
-                <w:rFonts w:ascii="Times New Roman" w:hAnsi="Times New Roman"/>
-                <w:sz w:val="20"/>
-                <w:szCs w:val="20"/>
-                <w:lang w:val="en-US"/>
-              </w:rPr>
-              <w:t xml:space="preserve"> }}</w:t>
-            </w:r>
-            <w:r>
-              <w:rPr>
-                <w:rFonts w:ascii="Times New Roman" w:hAnsi="Times New Roman"/>
-                <w:sz w:val="20"/>
-                <w:szCs w:val="20"/>
-              </w:rPr>
-              <w:t>)</w:t>
-            </w:r>
-          </w:p>
-        </w:tc>
-        <w:tc>
-          <w:tcPr>
-            <w:tcW w:w="3554" w:type="dxa"/>
-            <w:tcBorders>
-              <w:top w:val="single" w:sz="4" w:space="0" w:color="000000"/>
-              <w:left w:val="single" w:sz="4" w:space="0" w:color="000000"/>
-              <w:bottom w:val="single" w:sz="4" w:space="0" w:color="000000"/>
-              <w:right w:val="single" w:sz="4" w:space="0" w:color="000000"/>
-            </w:tcBorders>
-            <w:shd w:val="clear" w:color="auto" w:fill="auto"/>
-          </w:tcPr>
-          <w:p>
-            <w:pPr>
-              <w:spacing w:after="0" w:line="240" w:lineRule="auto"/>
-              <w:jc w:val="center"/>
-              <w:rPr>
-                <w:rFonts w:ascii="Times New Roman" w:hAnsi="Times New Roman"/>
-                <w:sz w:val="20"/>
-                <w:szCs w:val="20"/>
-              </w:rPr>
-            </w:pPr>
-            <w:r>
-              <w:rPr>
-                <w:rFonts w:ascii="Times New Roman" w:hAnsi="Times New Roman"/>
-                <w:sz w:val="20"/>
-                <w:szCs w:val="20"/>
-                <w:lang w:val="en-US"/>
-              </w:rPr>
-              <w:t xml:space="preserve">{{ </w:t>
-            </w:r>
-            <w:proofErr w:type="spellStart"/>
-            <w:r>
-              <w:rPr>
-                <w:rFonts w:ascii="Times New Roman" w:hAnsi="Times New Roman"/>
-                <w:sz w:val="20"/>
-                <w:szCs w:val="20"/>
-                <w:lang w:val="en-US"/>
-              </w:rPr>
-              <w:t>contact_units</w:t>
-            </w:r>
-            <w:proofErr w:type="spellEnd"/>
-            <w:r>
-              <w:rPr>
-                <w:rFonts w:ascii="Times New Roman" w:hAnsi="Times New Roman"/>
-                <w:sz w:val="20"/>
-                <w:szCs w:val="20"/>
-                <w:lang w:val="en-US"/>
-              </w:rPr>
-              <w:t xml:space="preserve"> }}</w:t>
-            </w:r>
-            <w:r>
-              <w:rPr>
-                <w:rFonts w:ascii="Times New Roman" w:hAnsi="Times New Roman"/>
-                <w:sz w:val="20"/>
-                <w:szCs w:val="20"/>
-              </w:rPr>
-              <w:t>(</w:t>
-            </w:r>
-            <w:r>
-              <w:rPr>
-                <w:rFonts w:ascii="Times New Roman" w:hAnsi="Times New Roman"/>
-                <w:sz w:val="20"/>
-                <w:szCs w:val="20"/>
-                <w:lang w:val="en-US"/>
-              </w:rPr>
-              <w:t xml:space="preserve">{{ </w:t>
-            </w:r>
-            <w:proofErr w:type="spellStart"/>
-            <w:r>
-              <w:rPr>
-                <w:rFonts w:ascii="Times New Roman" w:hAnsi="Times New Roman"/>
-                <w:sz w:val="20"/>
-                <w:szCs w:val="20"/>
-                <w:lang w:val="en-US"/>
-              </w:rPr>
-              <w:t>contact_hours</w:t>
-            </w:r>
-            <w:proofErr w:type="spellEnd"/>
-            <w:r>
-              <w:rPr>
-                <w:rFonts w:ascii="Times New Roman" w:hAnsi="Times New Roman"/>
-                <w:sz w:val="20"/>
-                <w:szCs w:val="20"/>
-                <w:lang w:val="en-US"/>
-              </w:rPr>
-              <w:t xml:space="preserve"> }}</w:t>
-            </w:r>
-            <w:r>
-              <w:rPr>
-                <w:rFonts w:ascii="Times New Roman" w:hAnsi="Times New Roman"/>
-                <w:sz w:val="20"/>
-                <w:szCs w:val="20"/>
-              </w:rPr>
-              <w:t>)</w:t>
-            </w:r>
-          </w:p>
-        </w:tc>
-      </w:tr>
-      <w:tr>
-        <w:tc>
-          <w:tcPr>
-            <w:tcW w:w="4928" w:type="dxa"/>
-            <w:tcBorders>
-              <w:top w:val="single" w:sz="4" w:space="0" w:color="000000"/>
-              <w:left w:val="single" w:sz="4" w:space="0" w:color="000000"/>
-              <w:bottom w:val="single" w:sz="4" w:space="0" w:color="000000"/>
-            </w:tcBorders>
-            <w:shd w:val="clear" w:color="auto" w:fill="auto"/>
-          </w:tcPr>
-          <w:p>
-            <w:pPr>
-              <w:spacing w:after="0" w:line="240" w:lineRule="auto"/>
-              <w:rPr>
-                <w:rFonts w:ascii="Times New Roman" w:hAnsi="Times New Roman"/>
-                <w:sz w:val="20"/>
-                <w:szCs w:val="20"/>
-                <w:shd w:val="clear" w:color="auto" w:fill="FFFF00"/>
-              </w:rPr>
-            </w:pPr>
-            <w:r>
-              <w:rPr>
-                <w:rFonts w:ascii="Times New Roman" w:hAnsi="Times New Roman"/>
-                <w:sz w:val="20"/>
-                <w:szCs w:val="20"/>
-              </w:rPr>
-              <w:t>занятия лекционного типа</w:t>
-            </w:r>
-          </w:p>
-        </w:tc>
-        <w:tc>
-          <w:tcPr>
-            <w:tcW w:w="1559" w:type="dxa"/>
-            <w:tcBorders>
-              <w:top w:val="single" w:sz="4" w:space="0" w:color="000000"/>
-              <w:left w:val="single" w:sz="4" w:space="0" w:color="000000"/>
-              <w:bottom w:val="single" w:sz="4" w:space="0" w:color="000000"/>
-            </w:tcBorders>
-            <w:shd w:val="clear" w:color="auto" w:fill="auto"/>
-          </w:tcPr>
-          <w:p>
-            <w:pPr>
-              <w:spacing w:after="0" w:line="240" w:lineRule="auto"/>
-              <w:jc w:val="center"/>
-              <w:rPr>
-                <w:rFonts w:ascii="Times New Roman" w:hAnsi="Times New Roman"/>
-                <w:sz w:val="20"/>
-                <w:szCs w:val="20"/>
-              </w:rPr>
-            </w:pPr>
-            <w:r>
-              <w:rPr>
-                <w:rFonts w:ascii="Times New Roman" w:hAnsi="Times New Roman"/>
-                <w:sz w:val="20"/>
-                <w:szCs w:val="20"/>
-                <w:lang w:val="en-US"/>
-              </w:rPr>
-              <w:t xml:space="preserve">{{ </w:t>
-            </w:r>
-            <w:proofErr w:type="spellStart"/>
-            <w:r>
-              <w:rPr>
-                <w:rFonts w:ascii="Times New Roman" w:hAnsi="Times New Roman"/>
-                <w:sz w:val="20"/>
-                <w:szCs w:val="20"/>
-                <w:lang w:val="en-US"/>
-              </w:rPr>
-              <w:t>lecture_units</w:t>
-            </w:r>
-            <w:proofErr w:type="spellEnd"/>
-            <w:r>
-              <w:rPr>
-                <w:rFonts w:ascii="Times New Roman" w:hAnsi="Times New Roman"/>
-                <w:sz w:val="20"/>
-                <w:szCs w:val="20"/>
-                <w:lang w:val="en-US"/>
-              </w:rPr>
-              <w:t xml:space="preserve"> }}</w:t>
-            </w:r>
-            <w:r>
-              <w:rPr>
-                <w:rFonts w:ascii="Times New Roman" w:hAnsi="Times New Roman"/>
-                <w:sz w:val="20"/>
-                <w:szCs w:val="20"/>
-              </w:rPr>
-              <w:t>(</w:t>
-            </w:r>
-            <w:r>
-              <w:rPr>
-                <w:rFonts w:ascii="Times New Roman" w:hAnsi="Times New Roman"/>
-                <w:sz w:val="20"/>
-                <w:szCs w:val="20"/>
-                <w:lang w:val="en-US"/>
-              </w:rPr>
-              <w:t xml:space="preserve">{{ </w:t>
-            </w:r>
-            <w:proofErr w:type="spellStart"/>
-            <w:r>
-              <w:rPr>
-                <w:rFonts w:ascii="Times New Roman" w:hAnsi="Times New Roman"/>
-                <w:sz w:val="20"/>
-                <w:szCs w:val="20"/>
-                <w:lang w:val="en-US"/>
-              </w:rPr>
-              <w:t>lecture_hours</w:t>
-            </w:r>
-            <w:proofErr w:type="spellEnd"/>
-            <w:r>
-              <w:rPr>
-                <w:rFonts w:ascii="Times New Roman" w:hAnsi="Times New Roman"/>
-                <w:sz w:val="20"/>
-                <w:szCs w:val="20"/>
-                <w:lang w:val="en-US"/>
-              </w:rPr>
-              <w:t xml:space="preserve"> }}</w:t>
-            </w:r>
-            <w:r>
-              <w:rPr>
-                <w:rFonts w:ascii="Times New Roman" w:hAnsi="Times New Roman"/>
-                <w:sz w:val="20"/>
-                <w:szCs w:val="20"/>
-              </w:rPr>
-              <w:t>)</w:t>
-            </w:r>
-          </w:p>
-        </w:tc>
-        <w:tc>
-          <w:tcPr>
-            <w:tcW w:w="3554" w:type="dxa"/>
-            <w:tcBorders>
-              <w:top w:val="single" w:sz="4" w:space="0" w:color="000000"/>
-              <w:left w:val="single" w:sz="4" w:space="0" w:color="000000"/>
-              <w:bottom w:val="single" w:sz="4" w:space="0" w:color="000000"/>
-              <w:right w:val="single" w:sz="4" w:space="0" w:color="000000"/>
-            </w:tcBorders>
-            <w:shd w:val="clear" w:color="auto" w:fill="auto"/>
-          </w:tcPr>
-          <w:p>
-            <w:pPr>
-              <w:spacing w:after="0" w:line="240" w:lineRule="auto"/>
-              <w:jc w:val="center"/>
-              <w:rPr>
-                <w:rFonts w:ascii="Times New Roman" w:hAnsi="Times New Roman"/>
-                <w:sz w:val="20"/>
-                <w:szCs w:val="20"/>
-              </w:rPr>
-            </w:pPr>
-            <w:r>
-              <w:rPr>
-                <w:rFonts w:ascii="Times New Roman" w:hAnsi="Times New Roman"/>
-                <w:sz w:val="20"/>
-                <w:szCs w:val="20"/>
-                <w:lang w:val="en-US"/>
-              </w:rPr>
-              <w:t xml:space="preserve">{{ </w:t>
-            </w:r>
-            <w:proofErr w:type="spellStart"/>
-            <w:r>
-              <w:rPr>
-                <w:rFonts w:ascii="Times New Roman" w:hAnsi="Times New Roman"/>
-                <w:sz w:val="20"/>
-                <w:szCs w:val="20"/>
-                <w:lang w:val="en-US"/>
-              </w:rPr>
-              <w:t>lecture_units</w:t>
-            </w:r>
-            <w:proofErr w:type="spellEnd"/>
-            <w:r>
-              <w:rPr>
-                <w:rFonts w:ascii="Times New Roman" w:hAnsi="Times New Roman"/>
-                <w:sz w:val="20"/>
-                <w:szCs w:val="20"/>
-                <w:lang w:val="en-US"/>
-              </w:rPr>
-              <w:t xml:space="preserve"> }}</w:t>
-            </w:r>
-            <w:r>
-              <w:rPr>
-                <w:rFonts w:ascii="Times New Roman" w:hAnsi="Times New Roman"/>
-                <w:sz w:val="20"/>
-                <w:szCs w:val="20"/>
-              </w:rPr>
-              <w:t>(</w:t>
-            </w:r>
-            <w:r>
-              <w:rPr>
-                <w:rFonts w:ascii="Times New Roman" w:hAnsi="Times New Roman"/>
-                <w:sz w:val="20"/>
-                <w:szCs w:val="20"/>
-                <w:lang w:val="en-US"/>
-              </w:rPr>
-              <w:t xml:space="preserve">{{ </w:t>
-            </w:r>
-            <w:proofErr w:type="spellStart"/>
-            <w:r>
-              <w:rPr>
-                <w:rFonts w:ascii="Times New Roman" w:hAnsi="Times New Roman"/>
-                <w:sz w:val="20"/>
-                <w:szCs w:val="20"/>
-                <w:lang w:val="en-US"/>
-              </w:rPr>
-              <w:t>lecture_hours</w:t>
-            </w:r>
-            <w:proofErr w:type="spellEnd"/>
-            <w:r>
-              <w:rPr>
-                <w:rFonts w:ascii="Times New Roman" w:hAnsi="Times New Roman"/>
-                <w:sz w:val="20"/>
-                <w:szCs w:val="20"/>
-                <w:lang w:val="en-US"/>
-              </w:rPr>
-              <w:t xml:space="preserve"> }}</w:t>
-            </w:r>
-            <w:r>
-              <w:rPr>
-                <w:rFonts w:ascii="Times New Roman" w:hAnsi="Times New Roman"/>
-                <w:sz w:val="20"/>
-                <w:szCs w:val="20"/>
-              </w:rPr>
-              <w:t>)</w:t>
-            </w:r>
-          </w:p>
-        </w:tc>
-      </w:tr>
-      <w:tr>
-        <w:tc>
-          <w:tcPr>
-            <w:tcW w:w="4928" w:type="dxa"/>
-            <w:tcBorders>
-              <w:top w:val="single" w:sz="4" w:space="0" w:color="000000"/>
-              <w:left w:val="single" w:sz="4" w:space="0" w:color="000000"/>
-              <w:bottom w:val="single" w:sz="4" w:space="0" w:color="000000"/>
-            </w:tcBorders>
-            <w:shd w:val="clear" w:color="auto" w:fill="auto"/>
-          </w:tcPr>
-          <w:p>
-            <w:pPr>
-              <w:spacing w:after="0" w:line="240" w:lineRule="auto"/>
-              <w:rPr>
-                <w:rFonts w:ascii="Times New Roman" w:hAnsi="Times New Roman"/>
-                <w:sz w:val="20"/>
-                <w:szCs w:val="20"/>
-                <w:shd w:val="clear" w:color="auto" w:fill="FFFF00"/>
-              </w:rPr>
-            </w:pPr>
-            <w:r>
-              <w:rPr>
-                <w:rFonts w:ascii="Times New Roman" w:hAnsi="Times New Roman"/>
-                <w:sz w:val="20"/>
-                <w:szCs w:val="20"/>
-              </w:rPr>
-              <w:t xml:space="preserve">занятия семинарского типа </w:t>
-            </w:r>
-          </w:p>
-        </w:tc>
-        <w:tc>
-          <w:tcPr>
-            <w:tcW w:w="1559" w:type="dxa"/>
-            <w:tcBorders>
-              <w:top w:val="single" w:sz="4" w:space="0" w:color="000000"/>
-              <w:left w:val="single" w:sz="4" w:space="0" w:color="000000"/>
-              <w:bottom w:val="single" w:sz="4" w:space="0" w:color="000000"/>
-            </w:tcBorders>
-            <w:shd w:val="clear" w:color="auto" w:fill="auto"/>
-          </w:tcPr>
-          <w:p>
-            <w:pPr>
-              <w:spacing w:after="0" w:line="240" w:lineRule="auto"/>
-              <w:jc w:val="center"/>
-              <w:rPr>
-                <w:rFonts w:ascii="Times New Roman" w:hAnsi="Times New Roman"/>
-                <w:sz w:val="20"/>
-                <w:szCs w:val="20"/>
-              </w:rPr>
-            </w:pPr>
-          </w:p>
-        </w:tc>
-        <w:tc>
-          <w:tcPr>
-            <w:tcW w:w="3554" w:type="dxa"/>
-            <w:tcBorders>
-              <w:top w:val="single" w:sz="4" w:space="0" w:color="000000"/>
-              <w:left w:val="single" w:sz="4" w:space="0" w:color="000000"/>
-              <w:bottom w:val="single" w:sz="4" w:space="0" w:color="000000"/>
-              <w:right w:val="single" w:sz="4" w:space="0" w:color="000000"/>
-            </w:tcBorders>
-            <w:shd w:val="clear" w:color="auto" w:fill="auto"/>
-          </w:tcPr>
-          <w:p>
-            <w:pPr>
-              <w:spacing w:after="0" w:line="240" w:lineRule="auto"/>
-              <w:jc w:val="center"/>
-              <w:rPr>
-                <w:rFonts w:ascii="Times New Roman" w:hAnsi="Times New Roman"/>
-                <w:sz w:val="20"/>
-                <w:szCs w:val="20"/>
-              </w:rPr>
-            </w:pPr>
-          </w:p>
-        </w:tc>
-      </w:tr>
-      <w:tr>
-        <w:tc>
-          <w:tcPr>
-            <w:tcW w:w="4928" w:type="dxa"/>
-            <w:tcBorders>
-              <w:top w:val="single" w:sz="4" w:space="0" w:color="000000"/>
-              <w:left w:val="single" w:sz="4" w:space="0" w:color="000000"/>
-              <w:bottom w:val="single" w:sz="4" w:space="0" w:color="000000"/>
-            </w:tcBorders>
-            <w:shd w:val="clear" w:color="auto" w:fill="auto"/>
-          </w:tcPr>
-          <w:p>
-            <w:pPr>
-              <w:spacing w:after="0" w:line="240" w:lineRule="auto"/>
-              <w:rPr>
-                <w:rFonts w:ascii="Times New Roman" w:hAnsi="Times New Roman"/>
-                <w:sz w:val="20"/>
-                <w:szCs w:val="20"/>
-                <w:shd w:val="clear" w:color="auto" w:fill="FFFF00"/>
-              </w:rPr>
-            </w:pPr>
-            <w:r>
-              <w:rPr>
-                <w:rFonts w:ascii="Times New Roman" w:hAnsi="Times New Roman"/>
-                <w:sz w:val="20"/>
-                <w:szCs w:val="20"/>
-              </w:rPr>
-              <w:t>в том числе: семинары</w:t>
-            </w:r>
-          </w:p>
-        </w:tc>
-        <w:tc>
-          <w:tcPr>
-            <w:tcW w:w="1559" w:type="dxa"/>
-            <w:tcBorders>
-              <w:top w:val="single" w:sz="4" w:space="0" w:color="000000"/>
-              <w:left w:val="single" w:sz="4" w:space="0" w:color="000000"/>
-              <w:bottom w:val="single" w:sz="4" w:space="0" w:color="000000"/>
-            </w:tcBorders>
-            <w:shd w:val="clear" w:color="auto" w:fill="auto"/>
-          </w:tcPr>
-          <w:p>
-            <w:pPr>
-              <w:spacing w:after="0" w:line="240" w:lineRule="auto"/>
-              <w:jc w:val="center"/>
-              <w:rPr>
-                <w:rFonts w:ascii="Times New Roman" w:hAnsi="Times New Roman"/>
-                <w:sz w:val="20"/>
-                <w:szCs w:val="20"/>
-              </w:rPr>
-            </w:pPr>
-            <w:r>
-              <w:rPr>
-                <w:rFonts w:ascii="Times New Roman" w:hAnsi="Times New Roman"/>
-                <w:sz w:val="20"/>
-                <w:szCs w:val="20"/>
-                <w:lang w:val="en-US"/>
-              </w:rPr>
-              <w:t xml:space="preserve">{{ </w:t>
-            </w:r>
-            <w:proofErr w:type="spellStart"/>
-            <w:r>
-              <w:rPr>
-                <w:rFonts w:ascii="Times New Roman" w:hAnsi="Times New Roman"/>
-                <w:sz w:val="20"/>
-                <w:szCs w:val="20"/>
-                <w:lang w:val="en-US"/>
-              </w:rPr>
-              <w:t>seminar_units</w:t>
-            </w:r>
-            <w:proofErr w:type="spellEnd"/>
-            <w:r>
-              <w:rPr>
-                <w:rFonts w:ascii="Times New Roman" w:hAnsi="Times New Roman"/>
-                <w:sz w:val="20"/>
-                <w:szCs w:val="20"/>
-                <w:lang w:val="en-US"/>
-              </w:rPr>
-              <w:t xml:space="preserve"> }}</w:t>
-            </w:r>
-            <w:r>
-              <w:rPr>
-                <w:rFonts w:ascii="Times New Roman" w:hAnsi="Times New Roman"/>
-                <w:sz w:val="20"/>
-                <w:szCs w:val="20"/>
-              </w:rPr>
-              <w:t>(</w:t>
-            </w:r>
-            <w:r>
-              <w:rPr>
-                <w:rFonts w:ascii="Times New Roman" w:hAnsi="Times New Roman"/>
-                <w:sz w:val="20"/>
-                <w:szCs w:val="20"/>
-                <w:lang w:val="en-US"/>
-              </w:rPr>
-              <w:t xml:space="preserve">{{ </w:t>
-            </w:r>
-            <w:proofErr w:type="spellStart"/>
-            <w:r>
-              <w:rPr>
-                <w:rFonts w:ascii="Times New Roman" w:hAnsi="Times New Roman"/>
-                <w:sz w:val="20"/>
-                <w:szCs w:val="20"/>
-                <w:lang w:val="en-US"/>
-              </w:rPr>
-              <w:t>seminar_hours</w:t>
-            </w:r>
-            <w:proofErr w:type="spellEnd"/>
-            <w:r>
-              <w:rPr>
-                <w:rFonts w:ascii="Times New Roman" w:hAnsi="Times New Roman"/>
-                <w:sz w:val="20"/>
-                <w:szCs w:val="20"/>
-                <w:lang w:val="en-US"/>
-              </w:rPr>
-              <w:t xml:space="preserve"> }}</w:t>
-            </w:r>
-            <w:r>
-              <w:rPr>
-                <w:rFonts w:ascii="Times New Roman" w:hAnsi="Times New Roman"/>
-                <w:sz w:val="20"/>
-                <w:szCs w:val="20"/>
-              </w:rPr>
-              <w:t>)</w:t>
-            </w:r>
-          </w:p>
-        </w:tc>
-        <w:tc>
-          <w:tcPr>
-            <w:tcW w:w="3554" w:type="dxa"/>
-            <w:tcBorders>
-              <w:top w:val="single" w:sz="4" w:space="0" w:color="000000"/>
-              <w:left w:val="single" w:sz="4" w:space="0" w:color="000000"/>
-              <w:bottom w:val="single" w:sz="4" w:space="0" w:color="000000"/>
-              <w:right w:val="single" w:sz="4" w:space="0" w:color="000000"/>
-            </w:tcBorders>
-            <w:shd w:val="clear" w:color="auto" w:fill="auto"/>
-          </w:tcPr>
-          <w:p>
-            <w:pPr>
-              <w:spacing w:after="0" w:line="240" w:lineRule="auto"/>
-              <w:jc w:val="center"/>
-              <w:rPr>
-                <w:rFonts w:ascii="Times New Roman" w:hAnsi="Times New Roman"/>
-                <w:sz w:val="20"/>
-                <w:szCs w:val="20"/>
-              </w:rPr>
-            </w:pPr>
-            <w:r>
-              <w:rPr>
-                <w:rFonts w:ascii="Times New Roman" w:hAnsi="Times New Roman"/>
-                <w:sz w:val="20"/>
-                <w:szCs w:val="20"/>
-                <w:lang w:val="en-US"/>
-              </w:rPr>
-              <w:t xml:space="preserve">{{ </w:t>
-            </w:r>
-            <w:proofErr w:type="spellStart"/>
-            <w:r>
-              <w:rPr>
-                <w:rFonts w:ascii="Times New Roman" w:hAnsi="Times New Roman"/>
-                <w:sz w:val="20"/>
-                <w:szCs w:val="20"/>
-                <w:lang w:val="en-US"/>
-              </w:rPr>
-              <w:t>seminar_units</w:t>
-            </w:r>
-            <w:proofErr w:type="spellEnd"/>
-            <w:r>
-              <w:rPr>
-                <w:rFonts w:ascii="Times New Roman" w:hAnsi="Times New Roman"/>
-                <w:sz w:val="20"/>
-                <w:szCs w:val="20"/>
-                <w:lang w:val="en-US"/>
-              </w:rPr>
-              <w:t xml:space="preserve"> }}</w:t>
-            </w:r>
-            <w:r>
-              <w:rPr>
-                <w:rFonts w:ascii="Times New Roman" w:hAnsi="Times New Roman"/>
-                <w:sz w:val="20"/>
-                <w:szCs w:val="20"/>
-              </w:rPr>
-              <w:t>(</w:t>
-            </w:r>
-            <w:r>
-              <w:rPr>
-                <w:rFonts w:ascii="Times New Roman" w:hAnsi="Times New Roman"/>
-                <w:sz w:val="20"/>
-                <w:szCs w:val="20"/>
-                <w:lang w:val="en-US"/>
-              </w:rPr>
-              <w:t xml:space="preserve">{{ </w:t>
-            </w:r>
-            <w:proofErr w:type="spellStart"/>
-            <w:r>
-              <w:rPr>
-                <w:rFonts w:ascii="Times New Roman" w:hAnsi="Times New Roman"/>
-                <w:sz w:val="20"/>
-                <w:szCs w:val="20"/>
-                <w:lang w:val="en-US"/>
-              </w:rPr>
-              <w:t>seminar_hours</w:t>
-            </w:r>
-            <w:proofErr w:type="spellEnd"/>
-            <w:r>
-              <w:rPr>
-                <w:rFonts w:ascii="Times New Roman" w:hAnsi="Times New Roman"/>
-                <w:sz w:val="20"/>
-                <w:szCs w:val="20"/>
-                <w:lang w:val="en-US"/>
-              </w:rPr>
-              <w:t xml:space="preserve"> }}</w:t>
-            </w:r>
-            <w:r>
-              <w:rPr>
-                <w:rFonts w:ascii="Times New Roman" w:hAnsi="Times New Roman"/>
-                <w:sz w:val="20"/>
-                <w:szCs w:val="20"/>
-              </w:rPr>
-              <w:t>)</w:t>
-            </w:r>
-          </w:p>
-        </w:tc>
-      </w:tr>
-      <w:tr>
-        <w:tc>
-          <w:tcPr>
-            <w:tcW w:w="4928" w:type="dxa"/>
-            <w:tcBorders>
-              <w:top w:val="single" w:sz="4" w:space="0" w:color="000000"/>
-              <w:left w:val="single" w:sz="4" w:space="0" w:color="000000"/>
-              <w:bottom w:val="single" w:sz="4" w:space="0" w:color="000000"/>
-            </w:tcBorders>
-            <w:shd w:val="clear" w:color="auto" w:fill="auto"/>
-          </w:tcPr>
-          <w:p>
-            <w:pPr>
-              <w:spacing w:after="0" w:line="240" w:lineRule="auto"/>
-              <w:rPr>
-                <w:rFonts w:ascii="Times New Roman" w:hAnsi="Times New Roman"/>
-                <w:sz w:val="20"/>
-                <w:szCs w:val="20"/>
-                <w:shd w:val="clear" w:color="auto" w:fill="FFFF00"/>
-              </w:rPr>
-            </w:pPr>
-            <w:r>
-              <w:rPr>
-                <w:rFonts w:ascii="Times New Roman" w:hAnsi="Times New Roman"/>
-                <w:sz w:val="20"/>
-                <w:szCs w:val="20"/>
-              </w:rPr>
-              <w:lastRenderedPageBreak/>
-              <w:t>практические занятия</w:t>
-            </w:r>
-          </w:p>
-        </w:tc>
-        <w:tc>
-          <w:tcPr>
-            <w:tcW w:w="1559" w:type="dxa"/>
-            <w:tcBorders>
-              <w:top w:val="single" w:sz="4" w:space="0" w:color="000000"/>
-              <w:left w:val="single" w:sz="4" w:space="0" w:color="000000"/>
-              <w:bottom w:val="single" w:sz="4" w:space="0" w:color="000000"/>
-            </w:tcBorders>
-            <w:shd w:val="clear" w:color="auto" w:fill="auto"/>
-          </w:tcPr>
-          <w:p>
-            <w:pPr>
-              <w:spacing w:after="0" w:line="240" w:lineRule="auto"/>
-              <w:jc w:val="center"/>
-              <w:rPr>
-                <w:rFonts w:ascii="Times New Roman" w:hAnsi="Times New Roman"/>
-                <w:sz w:val="20"/>
-                <w:szCs w:val="20"/>
-              </w:rPr>
-            </w:pPr>
-            <w:r>
-              <w:rPr>
-                <w:rFonts w:ascii="Times New Roman" w:hAnsi="Times New Roman"/>
-                <w:sz w:val="20"/>
-                <w:szCs w:val="20"/>
-                <w:lang w:val="en-US"/>
-              </w:rPr>
-              <w:t xml:space="preserve">{{ </w:t>
-            </w:r>
-            <w:proofErr w:type="spellStart"/>
-            <w:r>
-              <w:rPr>
-                <w:rFonts w:ascii="Times New Roman" w:hAnsi="Times New Roman"/>
-                <w:sz w:val="20"/>
-                <w:szCs w:val="20"/>
-                <w:lang w:val="en-US"/>
-              </w:rPr>
-              <w:t>practice_units</w:t>
-            </w:r>
-            <w:proofErr w:type="spellEnd"/>
-            <w:r>
-              <w:rPr>
-                <w:rFonts w:ascii="Times New Roman" w:hAnsi="Times New Roman"/>
-                <w:sz w:val="20"/>
-                <w:szCs w:val="20"/>
-                <w:lang w:val="en-US"/>
-              </w:rPr>
-              <w:t xml:space="preserve"> }}</w:t>
-            </w:r>
-            <w:r>
-              <w:rPr>
-                <w:rFonts w:ascii="Times New Roman" w:hAnsi="Times New Roman"/>
-                <w:sz w:val="20"/>
-                <w:szCs w:val="20"/>
-              </w:rPr>
-              <w:t>(</w:t>
-            </w:r>
-            <w:r>
-              <w:rPr>
-                <w:rFonts w:ascii="Times New Roman" w:hAnsi="Times New Roman"/>
-                <w:sz w:val="20"/>
-                <w:szCs w:val="20"/>
-                <w:lang w:val="en-US"/>
-              </w:rPr>
-              <w:t xml:space="preserve">{{ </w:t>
-            </w:r>
-            <w:proofErr w:type="spellStart"/>
-            <w:r>
-              <w:rPr>
-                <w:rFonts w:ascii="Times New Roman" w:hAnsi="Times New Roman"/>
-                <w:sz w:val="20"/>
-                <w:szCs w:val="20"/>
-                <w:lang w:val="en-US"/>
-              </w:rPr>
-              <w:t>practice_hours</w:t>
-            </w:r>
-            <w:proofErr w:type="spellEnd"/>
-            <w:r>
-              <w:rPr>
-                <w:rFonts w:ascii="Times New Roman" w:hAnsi="Times New Roman"/>
-                <w:sz w:val="20"/>
-                <w:szCs w:val="20"/>
-                <w:lang w:val="en-US"/>
-              </w:rPr>
-              <w:t xml:space="preserve"> }}</w:t>
-            </w:r>
-            <w:r>
-              <w:rPr>
-                <w:rFonts w:ascii="Times New Roman" w:hAnsi="Times New Roman"/>
-                <w:sz w:val="20"/>
-                <w:szCs w:val="20"/>
-              </w:rPr>
-              <w:t>)</w:t>
-            </w:r>
-          </w:p>
-        </w:tc>
-        <w:tc>
-          <w:tcPr>
-            <w:tcW w:w="3554" w:type="dxa"/>
-            <w:tcBorders>
-              <w:top w:val="single" w:sz="4" w:space="0" w:color="000000"/>
-              <w:left w:val="single" w:sz="4" w:space="0" w:color="000000"/>
-              <w:bottom w:val="single" w:sz="4" w:space="0" w:color="000000"/>
-              <w:right w:val="single" w:sz="4" w:space="0" w:color="000000"/>
-            </w:tcBorders>
-            <w:shd w:val="clear" w:color="auto" w:fill="auto"/>
-          </w:tcPr>
-          <w:p>
-            <w:pPr>
-              <w:spacing w:after="0" w:line="240" w:lineRule="auto"/>
-              <w:jc w:val="center"/>
-              <w:rPr>
-                <w:rFonts w:ascii="Times New Roman" w:hAnsi="Times New Roman"/>
-                <w:sz w:val="20"/>
-                <w:szCs w:val="20"/>
-              </w:rPr>
-            </w:pPr>
-            <w:r>
-              <w:rPr>
-                <w:rFonts w:ascii="Times New Roman" w:hAnsi="Times New Roman"/>
-                <w:sz w:val="20"/>
-                <w:szCs w:val="20"/>
-                <w:lang w:val="en-US"/>
-              </w:rPr>
-              <w:t xml:space="preserve">{{ </w:t>
-            </w:r>
-            <w:proofErr w:type="spellStart"/>
-            <w:r>
-              <w:rPr>
-                <w:rFonts w:ascii="Times New Roman" w:hAnsi="Times New Roman"/>
-                <w:sz w:val="20"/>
-                <w:szCs w:val="20"/>
-                <w:lang w:val="en-US"/>
-              </w:rPr>
-              <w:t>practice_units</w:t>
-            </w:r>
-            <w:proofErr w:type="spellEnd"/>
-            <w:r>
-              <w:rPr>
-                <w:rFonts w:ascii="Times New Roman" w:hAnsi="Times New Roman"/>
-                <w:sz w:val="20"/>
-                <w:szCs w:val="20"/>
-                <w:lang w:val="en-US"/>
-              </w:rPr>
-              <w:t xml:space="preserve"> }}</w:t>
-            </w:r>
-            <w:r>
-              <w:rPr>
-                <w:rFonts w:ascii="Times New Roman" w:hAnsi="Times New Roman"/>
-                <w:sz w:val="20"/>
-                <w:szCs w:val="20"/>
-              </w:rPr>
-              <w:t>(</w:t>
-            </w:r>
-            <w:r>
-              <w:rPr>
-                <w:rFonts w:ascii="Times New Roman" w:hAnsi="Times New Roman"/>
-                <w:sz w:val="20"/>
-                <w:szCs w:val="20"/>
-                <w:lang w:val="en-US"/>
-              </w:rPr>
-              <w:t xml:space="preserve">{{ </w:t>
-            </w:r>
-            <w:proofErr w:type="spellStart"/>
-            <w:r>
-              <w:rPr>
-                <w:rFonts w:ascii="Times New Roman" w:hAnsi="Times New Roman"/>
-                <w:sz w:val="20"/>
-                <w:szCs w:val="20"/>
-                <w:lang w:val="en-US"/>
-              </w:rPr>
-              <w:t>practice_hours</w:t>
-            </w:r>
-            <w:proofErr w:type="spellEnd"/>
-            <w:r>
-              <w:rPr>
-                <w:rFonts w:ascii="Times New Roman" w:hAnsi="Times New Roman"/>
-                <w:sz w:val="20"/>
-                <w:szCs w:val="20"/>
-                <w:lang w:val="en-US"/>
-              </w:rPr>
-              <w:t xml:space="preserve"> }}</w:t>
-            </w:r>
-            <w:r>
-              <w:rPr>
-                <w:rFonts w:ascii="Times New Roman" w:hAnsi="Times New Roman"/>
-                <w:sz w:val="20"/>
-                <w:szCs w:val="20"/>
-              </w:rPr>
-              <w:t>)</w:t>
-            </w:r>
-          </w:p>
-        </w:tc>
-      </w:tr>
-      <w:tr>
-        <w:tc>
-          <w:tcPr>
-            <w:tcW w:w="4928" w:type="dxa"/>
-            <w:tcBorders>
-              <w:top w:val="single" w:sz="4" w:space="0" w:color="000000"/>
-              <w:left w:val="single" w:sz="4" w:space="0" w:color="000000"/>
-              <w:bottom w:val="single" w:sz="4" w:space="0" w:color="000000"/>
-            </w:tcBorders>
-            <w:shd w:val="clear" w:color="auto" w:fill="auto"/>
-          </w:tcPr>
-          <w:p>
-            <w:pPr>
-              <w:spacing w:after="0" w:line="240" w:lineRule="auto"/>
-              <w:rPr>
-                <w:rFonts w:ascii="Times New Roman" w:hAnsi="Times New Roman"/>
-                <w:sz w:val="20"/>
-                <w:szCs w:val="20"/>
-                <w:shd w:val="clear" w:color="auto" w:fill="FFFF00"/>
-              </w:rPr>
-            </w:pPr>
-            <w:r>
-              <w:rPr>
-                <w:rFonts w:ascii="Times New Roman" w:hAnsi="Times New Roman"/>
-                <w:sz w:val="20"/>
-                <w:szCs w:val="20"/>
-              </w:rPr>
-              <w:t>практикумы</w:t>
-            </w:r>
-          </w:p>
-        </w:tc>
-        <w:tc>
-          <w:tcPr>
-            <w:tcW w:w="1559" w:type="dxa"/>
-            <w:tcBorders>
-              <w:top w:val="single" w:sz="4" w:space="0" w:color="000000"/>
-              <w:left w:val="single" w:sz="4" w:space="0" w:color="000000"/>
-              <w:bottom w:val="single" w:sz="4" w:space="0" w:color="000000"/>
-            </w:tcBorders>
-            <w:shd w:val="clear" w:color="auto" w:fill="auto"/>
-          </w:tcPr>
-          <w:p>
-            <w:pPr>
-              <w:spacing w:after="0" w:line="240" w:lineRule="auto"/>
-              <w:jc w:val="center"/>
-              <w:rPr>
-                <w:rFonts w:ascii="Times New Roman" w:hAnsi="Times New Roman"/>
-                <w:sz w:val="20"/>
-                <w:szCs w:val="20"/>
-              </w:rPr>
-            </w:pPr>
-          </w:p>
-        </w:tc>
-        <w:tc>
-          <w:tcPr>
-            <w:tcW w:w="3554" w:type="dxa"/>
-            <w:tcBorders>
-              <w:top w:val="single" w:sz="4" w:space="0" w:color="000000"/>
-              <w:left w:val="single" w:sz="4" w:space="0" w:color="000000"/>
-              <w:bottom w:val="single" w:sz="4" w:space="0" w:color="000000"/>
-              <w:right w:val="single" w:sz="4" w:space="0" w:color="000000"/>
-            </w:tcBorders>
-            <w:shd w:val="clear" w:color="auto" w:fill="auto"/>
-          </w:tcPr>
-          <w:p>
-            <w:pPr>
-              <w:spacing w:after="0" w:line="240" w:lineRule="auto"/>
-              <w:jc w:val="center"/>
-              <w:rPr>
-                <w:rFonts w:ascii="Times New Roman" w:hAnsi="Times New Roman"/>
-                <w:sz w:val="20"/>
-                <w:szCs w:val="20"/>
-              </w:rPr>
-            </w:pPr>
-          </w:p>
-        </w:tc>
-      </w:tr>
-      <w:tr>
-        <w:tc>
-          <w:tcPr>
-            <w:tcW w:w="4928" w:type="dxa"/>
-            <w:tcBorders>
-              <w:top w:val="single" w:sz="4" w:space="0" w:color="000000"/>
-              <w:left w:val="single" w:sz="4" w:space="0" w:color="000000"/>
-              <w:bottom w:val="single" w:sz="4" w:space="0" w:color="000000"/>
-            </w:tcBorders>
-            <w:shd w:val="clear" w:color="auto" w:fill="auto"/>
-          </w:tcPr>
-          <w:p>
-            <w:pPr>
-              <w:spacing w:after="0" w:line="240" w:lineRule="auto"/>
-              <w:rPr>
-                <w:rFonts w:ascii="Times New Roman" w:hAnsi="Times New Roman"/>
-                <w:sz w:val="20"/>
-                <w:szCs w:val="20"/>
-                <w:shd w:val="clear" w:color="auto" w:fill="FFFF00"/>
-              </w:rPr>
-            </w:pPr>
-            <w:r>
-              <w:rPr>
-                <w:rFonts w:ascii="Times New Roman" w:hAnsi="Times New Roman"/>
-                <w:sz w:val="20"/>
-                <w:szCs w:val="20"/>
-              </w:rPr>
-              <w:t xml:space="preserve">лабораторные работы </w:t>
-            </w:r>
-          </w:p>
-        </w:tc>
-        <w:tc>
-          <w:tcPr>
-            <w:tcW w:w="1559" w:type="dxa"/>
-            <w:tcBorders>
-              <w:top w:val="single" w:sz="4" w:space="0" w:color="000000"/>
-              <w:left w:val="single" w:sz="4" w:space="0" w:color="000000"/>
-              <w:bottom w:val="single" w:sz="4" w:space="0" w:color="000000"/>
-            </w:tcBorders>
-            <w:shd w:val="clear" w:color="auto" w:fill="auto"/>
-          </w:tcPr>
-          <w:p>
-            <w:pPr>
-              <w:spacing w:after="0" w:line="240" w:lineRule="auto"/>
-              <w:jc w:val="center"/>
-              <w:rPr>
-                <w:rFonts w:ascii="Times New Roman" w:hAnsi="Times New Roman"/>
-                <w:sz w:val="20"/>
-                <w:szCs w:val="20"/>
-              </w:rPr>
-            </w:pPr>
-            <w:r>
-              <w:rPr>
-                <w:rFonts w:ascii="Times New Roman" w:hAnsi="Times New Roman"/>
-                <w:sz w:val="20"/>
-                <w:szCs w:val="20"/>
-                <w:lang w:val="en-US"/>
-              </w:rPr>
-              <w:t xml:space="preserve">{{ </w:t>
-            </w:r>
-            <w:proofErr w:type="spellStart"/>
-            <w:r>
-              <w:rPr>
-                <w:rFonts w:ascii="Times New Roman" w:hAnsi="Times New Roman"/>
-                <w:sz w:val="20"/>
-                <w:szCs w:val="20"/>
-                <w:lang w:val="en-US"/>
-              </w:rPr>
-              <w:t>lab_units</w:t>
-            </w:r>
-            <w:proofErr w:type="spellEnd"/>
-            <w:r>
-              <w:rPr>
-                <w:rFonts w:ascii="Times New Roman" w:hAnsi="Times New Roman"/>
-                <w:sz w:val="20"/>
-                <w:szCs w:val="20"/>
-                <w:lang w:val="en-US"/>
-              </w:rPr>
-              <w:t xml:space="preserve"> }}</w:t>
-            </w:r>
-            <w:r>
-              <w:rPr>
-                <w:rFonts w:ascii="Times New Roman" w:hAnsi="Times New Roman"/>
-                <w:sz w:val="20"/>
-                <w:szCs w:val="20"/>
-              </w:rPr>
-              <w:t>(</w:t>
-            </w:r>
-            <w:r>
-              <w:rPr>
-                <w:rFonts w:ascii="Times New Roman" w:hAnsi="Times New Roman"/>
-                <w:sz w:val="20"/>
-                <w:szCs w:val="20"/>
-                <w:lang w:val="en-US"/>
-              </w:rPr>
-              <w:t xml:space="preserve">{{ </w:t>
-            </w:r>
-            <w:proofErr w:type="spellStart"/>
-            <w:r>
-              <w:rPr>
-                <w:rFonts w:ascii="Times New Roman" w:hAnsi="Times New Roman"/>
-                <w:sz w:val="20"/>
-                <w:szCs w:val="20"/>
-                <w:lang w:val="en-US"/>
-              </w:rPr>
-              <w:t>lab_hours</w:t>
-            </w:r>
-            <w:proofErr w:type="spellEnd"/>
-            <w:r>
-              <w:rPr>
-                <w:rFonts w:ascii="Times New Roman" w:hAnsi="Times New Roman"/>
-                <w:sz w:val="20"/>
-                <w:szCs w:val="20"/>
-                <w:lang w:val="en-US"/>
-              </w:rPr>
-              <w:t xml:space="preserve"> }}</w:t>
-            </w:r>
-            <w:r>
-              <w:rPr>
-                <w:rFonts w:ascii="Times New Roman" w:hAnsi="Times New Roman"/>
-                <w:sz w:val="20"/>
-                <w:szCs w:val="20"/>
-              </w:rPr>
-              <w:t>)</w:t>
-            </w:r>
-          </w:p>
-        </w:tc>
-        <w:tc>
-          <w:tcPr>
-            <w:tcW w:w="3554" w:type="dxa"/>
-            <w:tcBorders>
-              <w:top w:val="single" w:sz="4" w:space="0" w:color="000000"/>
-              <w:left w:val="single" w:sz="4" w:space="0" w:color="000000"/>
-              <w:bottom w:val="single" w:sz="4" w:space="0" w:color="000000"/>
-              <w:right w:val="single" w:sz="4" w:space="0" w:color="000000"/>
-            </w:tcBorders>
-            <w:shd w:val="clear" w:color="auto" w:fill="auto"/>
-          </w:tcPr>
-          <w:p>
-            <w:pPr>
-              <w:spacing w:after="0" w:line="240" w:lineRule="auto"/>
-              <w:jc w:val="center"/>
-              <w:rPr>
-                <w:rFonts w:ascii="Times New Roman" w:hAnsi="Times New Roman"/>
-                <w:sz w:val="20"/>
-                <w:szCs w:val="20"/>
-              </w:rPr>
-            </w:pPr>
-            <w:r>
-              <w:rPr>
-                <w:rFonts w:ascii="Times New Roman" w:hAnsi="Times New Roman"/>
-                <w:sz w:val="20"/>
-                <w:szCs w:val="20"/>
-                <w:lang w:val="en-US"/>
-              </w:rPr>
-              <w:t xml:space="preserve">{{ </w:t>
-            </w:r>
-            <w:proofErr w:type="spellStart"/>
-            <w:r>
-              <w:rPr>
-                <w:rFonts w:ascii="Times New Roman" w:hAnsi="Times New Roman"/>
-                <w:sz w:val="20"/>
-                <w:szCs w:val="20"/>
-                <w:lang w:val="en-US"/>
-              </w:rPr>
-              <w:t>lab_units</w:t>
-            </w:r>
-            <w:proofErr w:type="spellEnd"/>
-            <w:r>
-              <w:rPr>
-                <w:rFonts w:ascii="Times New Roman" w:hAnsi="Times New Roman"/>
-                <w:sz w:val="20"/>
-                <w:szCs w:val="20"/>
-                <w:lang w:val="en-US"/>
-              </w:rPr>
-              <w:t xml:space="preserve"> }}</w:t>
-            </w:r>
-            <w:r>
-              <w:rPr>
-                <w:rFonts w:ascii="Times New Roman" w:hAnsi="Times New Roman"/>
-                <w:sz w:val="20"/>
-                <w:szCs w:val="20"/>
-              </w:rPr>
-              <w:t>(</w:t>
-            </w:r>
-            <w:r>
-              <w:rPr>
-                <w:rFonts w:ascii="Times New Roman" w:hAnsi="Times New Roman"/>
-                <w:sz w:val="20"/>
-                <w:szCs w:val="20"/>
-                <w:lang w:val="en-US"/>
-              </w:rPr>
-              <w:t xml:space="preserve">{{ </w:t>
-            </w:r>
-            <w:proofErr w:type="spellStart"/>
-            <w:r>
-              <w:rPr>
-                <w:rFonts w:ascii="Times New Roman" w:hAnsi="Times New Roman"/>
-                <w:sz w:val="20"/>
-                <w:szCs w:val="20"/>
-                <w:lang w:val="en-US"/>
-              </w:rPr>
-              <w:t>lab_hours</w:t>
-            </w:r>
-            <w:proofErr w:type="spellEnd"/>
-            <w:r>
-              <w:rPr>
-                <w:rFonts w:ascii="Times New Roman" w:hAnsi="Times New Roman"/>
-                <w:sz w:val="20"/>
-                <w:szCs w:val="20"/>
-                <w:lang w:val="en-US"/>
-              </w:rPr>
-              <w:t xml:space="preserve"> }}</w:t>
-            </w:r>
-            <w:r>
-              <w:rPr>
-                <w:rFonts w:ascii="Times New Roman" w:hAnsi="Times New Roman"/>
-                <w:sz w:val="20"/>
-                <w:szCs w:val="20"/>
-              </w:rPr>
-              <w:t>)</w:t>
-            </w:r>
-          </w:p>
-        </w:tc>
-      </w:tr>
-      <w:tr>
-        <w:tc>
-          <w:tcPr>
-            <w:tcW w:w="4928" w:type="dxa"/>
-            <w:tcBorders>
-              <w:top w:val="single" w:sz="4" w:space="0" w:color="000000"/>
-              <w:left w:val="single" w:sz="4" w:space="0" w:color="000000"/>
-              <w:bottom w:val="single" w:sz="4" w:space="0" w:color="000000"/>
-            </w:tcBorders>
-            <w:shd w:val="clear" w:color="auto" w:fill="auto"/>
-          </w:tcPr>
-          <w:p>
-            <w:pPr>
-              <w:spacing w:after="0" w:line="240" w:lineRule="auto"/>
-              <w:rPr>
-                <w:rFonts w:ascii="Times New Roman" w:hAnsi="Times New Roman"/>
-                <w:sz w:val="20"/>
-                <w:szCs w:val="20"/>
-                <w:shd w:val="clear" w:color="auto" w:fill="FFFF00"/>
-              </w:rPr>
-            </w:pPr>
-            <w:r>
-              <w:rPr>
-                <w:rFonts w:ascii="Times New Roman" w:hAnsi="Times New Roman"/>
-                <w:sz w:val="20"/>
-                <w:szCs w:val="20"/>
-              </w:rPr>
-              <w:t xml:space="preserve">другие виды контактной работы </w:t>
-            </w:r>
-          </w:p>
-        </w:tc>
-        <w:tc>
-          <w:tcPr>
-            <w:tcW w:w="1559" w:type="dxa"/>
-            <w:tcBorders>
-              <w:top w:val="single" w:sz="4" w:space="0" w:color="000000"/>
-              <w:left w:val="single" w:sz="4" w:space="0" w:color="000000"/>
-              <w:bottom w:val="single" w:sz="4" w:space="0" w:color="000000"/>
-            </w:tcBorders>
-            <w:shd w:val="clear" w:color="auto" w:fill="auto"/>
-          </w:tcPr>
-          <w:p>
-            <w:pPr>
-              <w:spacing w:after="0" w:line="240" w:lineRule="auto"/>
-              <w:jc w:val="center"/>
-              <w:rPr>
-                <w:rFonts w:ascii="Times New Roman" w:hAnsi="Times New Roman"/>
-                <w:sz w:val="20"/>
-                <w:szCs w:val="20"/>
-              </w:rPr>
-            </w:pPr>
-          </w:p>
-        </w:tc>
-        <w:tc>
-          <w:tcPr>
-            <w:tcW w:w="3554" w:type="dxa"/>
-            <w:tcBorders>
-              <w:top w:val="single" w:sz="4" w:space="0" w:color="000000"/>
-              <w:left w:val="single" w:sz="4" w:space="0" w:color="000000"/>
-              <w:bottom w:val="single" w:sz="4" w:space="0" w:color="000000"/>
-              <w:right w:val="single" w:sz="4" w:space="0" w:color="000000"/>
-            </w:tcBorders>
-            <w:shd w:val="clear" w:color="auto" w:fill="auto"/>
-          </w:tcPr>
-          <w:p>
-            <w:pPr>
-              <w:spacing w:after="0" w:line="240" w:lineRule="auto"/>
-              <w:jc w:val="center"/>
-              <w:rPr>
-                <w:rFonts w:ascii="Times New Roman" w:hAnsi="Times New Roman"/>
-                <w:sz w:val="20"/>
-                <w:szCs w:val="20"/>
-              </w:rPr>
-            </w:pPr>
-          </w:p>
-        </w:tc>
-      </w:tr>
-      <w:tr>
-        <w:tc>
-          <w:tcPr>
-            <w:tcW w:w="4928" w:type="dxa"/>
-            <w:tcBorders>
-              <w:top w:val="single" w:sz="4" w:space="0" w:color="000000"/>
-              <w:left w:val="single" w:sz="4" w:space="0" w:color="000000"/>
-              <w:bottom w:val="single" w:sz="4" w:space="0" w:color="000000"/>
-            </w:tcBorders>
-            <w:shd w:val="clear" w:color="auto" w:fill="auto"/>
-          </w:tcPr>
-          <w:p>
-            <w:pPr>
-              <w:spacing w:after="0" w:line="240" w:lineRule="auto"/>
-              <w:rPr>
-                <w:rFonts w:ascii="Times New Roman" w:hAnsi="Times New Roman"/>
-                <w:sz w:val="20"/>
-                <w:szCs w:val="20"/>
-                <w:shd w:val="clear" w:color="auto" w:fill="FFFF00"/>
-              </w:rPr>
-            </w:pPr>
-            <w:r>
-              <w:rPr>
-                <w:rFonts w:ascii="Times New Roman" w:hAnsi="Times New Roman"/>
-                <w:sz w:val="20"/>
-                <w:szCs w:val="20"/>
-              </w:rPr>
-              <w:t>в том числе: курсовое проектирование</w:t>
-            </w:r>
-          </w:p>
-        </w:tc>
-        <w:tc>
-          <w:tcPr>
-            <w:tcW w:w="1559" w:type="dxa"/>
-            <w:tcBorders>
-              <w:top w:val="single" w:sz="4" w:space="0" w:color="000000"/>
-              <w:left w:val="single" w:sz="4" w:space="0" w:color="000000"/>
-              <w:bottom w:val="single" w:sz="4" w:space="0" w:color="000000"/>
-            </w:tcBorders>
-            <w:shd w:val="clear" w:color="auto" w:fill="auto"/>
-          </w:tcPr>
-          <w:p>
-            <w:pPr>
-              <w:spacing w:after="0" w:line="240" w:lineRule="auto"/>
-              <w:jc w:val="center"/>
-              <w:rPr>
-                <w:rFonts w:ascii="Times New Roman" w:hAnsi="Times New Roman"/>
-                <w:sz w:val="20"/>
-                <w:szCs w:val="20"/>
-              </w:rPr>
-            </w:pPr>
-            <w:r>
-              <w:rPr>
-                <w:rFonts w:ascii="Times New Roman" w:hAnsi="Times New Roman"/>
-                <w:sz w:val="20"/>
-                <w:szCs w:val="20"/>
-                <w:lang w:val="en-US"/>
-              </w:rPr>
-              <w:t xml:space="preserve">{{ </w:t>
-            </w:r>
-            <w:proofErr w:type="spellStart"/>
-            <w:r>
-              <w:rPr>
-                <w:rFonts w:ascii="Times New Roman" w:hAnsi="Times New Roman"/>
-                <w:sz w:val="20"/>
-                <w:szCs w:val="20"/>
-                <w:lang w:val="en-US"/>
-              </w:rPr>
-              <w:t>course_units</w:t>
-            </w:r>
-            <w:proofErr w:type="spellEnd"/>
-            <w:r>
-              <w:rPr>
-                <w:rFonts w:ascii="Times New Roman" w:hAnsi="Times New Roman"/>
-                <w:sz w:val="20"/>
-                <w:szCs w:val="20"/>
-                <w:lang w:val="en-US"/>
-              </w:rPr>
-              <w:t xml:space="preserve"> }}</w:t>
-            </w:r>
-            <w:r>
-              <w:rPr>
-                <w:rFonts w:ascii="Times New Roman" w:hAnsi="Times New Roman"/>
-                <w:sz w:val="20"/>
-                <w:szCs w:val="20"/>
-              </w:rPr>
-              <w:t>(</w:t>
-            </w:r>
-            <w:r>
-              <w:rPr>
-                <w:rFonts w:ascii="Times New Roman" w:hAnsi="Times New Roman"/>
-                <w:sz w:val="20"/>
-                <w:szCs w:val="20"/>
-                <w:lang w:val="en-US"/>
-              </w:rPr>
-              <w:t xml:space="preserve">{{ </w:t>
-            </w:r>
-            <w:proofErr w:type="spellStart"/>
-            <w:r>
-              <w:rPr>
-                <w:rFonts w:ascii="Times New Roman" w:hAnsi="Times New Roman"/>
-                <w:sz w:val="20"/>
-                <w:szCs w:val="20"/>
-                <w:lang w:val="en-US"/>
-              </w:rPr>
-              <w:t>course_hours</w:t>
-            </w:r>
-            <w:proofErr w:type="spellEnd"/>
-            <w:r>
-              <w:rPr>
-                <w:rFonts w:ascii="Times New Roman" w:hAnsi="Times New Roman"/>
-                <w:sz w:val="20"/>
-                <w:szCs w:val="20"/>
-                <w:lang w:val="en-US"/>
-              </w:rPr>
-              <w:t xml:space="preserve"> }}</w:t>
-            </w:r>
-            <w:r>
-              <w:rPr>
-                <w:rFonts w:ascii="Times New Roman" w:hAnsi="Times New Roman"/>
-                <w:sz w:val="20"/>
-                <w:szCs w:val="20"/>
-              </w:rPr>
-              <w:t>)</w:t>
-            </w:r>
-          </w:p>
-        </w:tc>
-        <w:tc>
-          <w:tcPr>
-            <w:tcW w:w="3554" w:type="dxa"/>
-            <w:tcBorders>
-              <w:top w:val="single" w:sz="4" w:space="0" w:color="000000"/>
-              <w:left w:val="single" w:sz="4" w:space="0" w:color="000000"/>
-              <w:bottom w:val="single" w:sz="4" w:space="0" w:color="000000"/>
-              <w:right w:val="single" w:sz="4" w:space="0" w:color="000000"/>
-            </w:tcBorders>
-            <w:shd w:val="clear" w:color="auto" w:fill="auto"/>
-          </w:tcPr>
-          <w:p>
-            <w:pPr>
-              <w:spacing w:after="0" w:line="240" w:lineRule="auto"/>
-              <w:jc w:val="center"/>
-              <w:rPr>
-                <w:rFonts w:ascii="Times New Roman" w:hAnsi="Times New Roman"/>
-                <w:sz w:val="20"/>
-                <w:szCs w:val="20"/>
-              </w:rPr>
-            </w:pPr>
-            <w:r>
-              <w:rPr>
-                <w:rFonts w:ascii="Times New Roman" w:hAnsi="Times New Roman"/>
-                <w:sz w:val="20"/>
-                <w:szCs w:val="20"/>
-                <w:lang w:val="en-US"/>
-              </w:rPr>
-              <w:t xml:space="preserve">{{ </w:t>
-            </w:r>
-            <w:proofErr w:type="spellStart"/>
-            <w:r>
-              <w:rPr>
-                <w:rFonts w:ascii="Times New Roman" w:hAnsi="Times New Roman"/>
-                <w:sz w:val="20"/>
-                <w:szCs w:val="20"/>
-                <w:lang w:val="en-US"/>
-              </w:rPr>
-              <w:t>course_units</w:t>
-            </w:r>
-            <w:proofErr w:type="spellEnd"/>
-            <w:r>
-              <w:rPr>
-                <w:rFonts w:ascii="Times New Roman" w:hAnsi="Times New Roman"/>
-                <w:sz w:val="20"/>
-                <w:szCs w:val="20"/>
-                <w:lang w:val="en-US"/>
-              </w:rPr>
-              <w:t xml:space="preserve"> }}</w:t>
-            </w:r>
-            <w:r>
-              <w:rPr>
-                <w:rFonts w:ascii="Times New Roman" w:hAnsi="Times New Roman"/>
-                <w:sz w:val="20"/>
-                <w:szCs w:val="20"/>
-              </w:rPr>
-              <w:t>(</w:t>
-            </w:r>
-            <w:r>
-              <w:rPr>
-                <w:rFonts w:ascii="Times New Roman" w:hAnsi="Times New Roman"/>
-                <w:sz w:val="20"/>
-                <w:szCs w:val="20"/>
-                <w:lang w:val="en-US"/>
-              </w:rPr>
-              <w:t xml:space="preserve">{{ </w:t>
-            </w:r>
-            <w:proofErr w:type="spellStart"/>
-            <w:r>
-              <w:rPr>
-                <w:rFonts w:ascii="Times New Roman" w:hAnsi="Times New Roman"/>
-                <w:sz w:val="20"/>
-                <w:szCs w:val="20"/>
-                <w:lang w:val="en-US"/>
-              </w:rPr>
-              <w:t>course_hours</w:t>
-            </w:r>
-            <w:proofErr w:type="spellEnd"/>
-            <w:r>
-              <w:rPr>
-                <w:rFonts w:ascii="Times New Roman" w:hAnsi="Times New Roman"/>
-                <w:sz w:val="20"/>
-                <w:szCs w:val="20"/>
-                <w:lang w:val="en-US"/>
-              </w:rPr>
-              <w:t xml:space="preserve"> }}</w:t>
-            </w:r>
-            <w:r>
-              <w:rPr>
-                <w:rFonts w:ascii="Times New Roman" w:hAnsi="Times New Roman"/>
-                <w:sz w:val="20"/>
-                <w:szCs w:val="20"/>
-              </w:rPr>
-              <w:t>)</w:t>
-            </w:r>
-          </w:p>
-        </w:tc>
-      </w:tr>
-      <w:tr>
-        <w:tc>
-          <w:tcPr>
-            <w:tcW w:w="4928" w:type="dxa"/>
-            <w:tcBorders>
-              <w:top w:val="single" w:sz="4" w:space="0" w:color="000000"/>
-              <w:left w:val="single" w:sz="4" w:space="0" w:color="000000"/>
-              <w:bottom w:val="single" w:sz="4" w:space="0" w:color="000000"/>
-            </w:tcBorders>
-            <w:shd w:val="clear" w:color="auto" w:fill="auto"/>
-          </w:tcPr>
-          <w:p>
-            <w:pPr>
-              <w:spacing w:after="0" w:line="240" w:lineRule="auto"/>
-              <w:rPr>
-                <w:rFonts w:ascii="Times New Roman" w:hAnsi="Times New Roman"/>
-                <w:sz w:val="20"/>
-                <w:szCs w:val="20"/>
-                <w:shd w:val="clear" w:color="auto" w:fill="FFFF00"/>
-              </w:rPr>
-            </w:pPr>
-            <w:r>
-              <w:rPr>
-                <w:rFonts w:ascii="Times New Roman" w:hAnsi="Times New Roman"/>
-                <w:sz w:val="20"/>
-                <w:szCs w:val="20"/>
-              </w:rPr>
-              <w:t>групповые консультации</w:t>
-            </w:r>
-          </w:p>
-        </w:tc>
-        <w:tc>
-          <w:tcPr>
-            <w:tcW w:w="1559" w:type="dxa"/>
-            <w:tcBorders>
-              <w:top w:val="single" w:sz="4" w:space="0" w:color="000000"/>
-              <w:left w:val="single" w:sz="4" w:space="0" w:color="000000"/>
-              <w:bottom w:val="single" w:sz="4" w:space="0" w:color="000000"/>
-            </w:tcBorders>
-            <w:shd w:val="clear" w:color="auto" w:fill="auto"/>
-          </w:tcPr>
-          <w:p>
-            <w:pPr>
-              <w:spacing w:after="0" w:line="240" w:lineRule="auto"/>
-              <w:jc w:val="center"/>
-              <w:rPr>
-                <w:rFonts w:ascii="Times New Roman" w:hAnsi="Times New Roman"/>
-                <w:sz w:val="20"/>
-                <w:szCs w:val="20"/>
-              </w:rPr>
-            </w:pPr>
-          </w:p>
-        </w:tc>
-        <w:tc>
-          <w:tcPr>
-            <w:tcW w:w="3554" w:type="dxa"/>
-            <w:tcBorders>
-              <w:top w:val="single" w:sz="4" w:space="0" w:color="000000"/>
-              <w:left w:val="single" w:sz="4" w:space="0" w:color="000000"/>
-              <w:bottom w:val="single" w:sz="4" w:space="0" w:color="000000"/>
-              <w:right w:val="single" w:sz="4" w:space="0" w:color="000000"/>
-            </w:tcBorders>
-            <w:shd w:val="clear" w:color="auto" w:fill="auto"/>
-          </w:tcPr>
-          <w:p>
-            <w:pPr>
-              <w:spacing w:after="0" w:line="240" w:lineRule="auto"/>
-              <w:jc w:val="center"/>
-              <w:rPr>
-                <w:rFonts w:ascii="Times New Roman" w:hAnsi="Times New Roman"/>
-                <w:sz w:val="20"/>
-                <w:szCs w:val="20"/>
-              </w:rPr>
-            </w:pPr>
-          </w:p>
-        </w:tc>
-      </w:tr>
-      <w:tr>
-        <w:tc>
-          <w:tcPr>
-            <w:tcW w:w="4928" w:type="dxa"/>
-            <w:tcBorders>
-              <w:top w:val="single" w:sz="4" w:space="0" w:color="000000"/>
-              <w:left w:val="single" w:sz="4" w:space="0" w:color="000000"/>
-              <w:bottom w:val="single" w:sz="4" w:space="0" w:color="000000"/>
-            </w:tcBorders>
-            <w:shd w:val="clear" w:color="auto" w:fill="auto"/>
-          </w:tcPr>
-          <w:p>
-            <w:pPr>
-              <w:spacing w:after="0" w:line="240" w:lineRule="auto"/>
-              <w:rPr>
-                <w:rFonts w:ascii="Times New Roman" w:hAnsi="Times New Roman"/>
-                <w:sz w:val="20"/>
-                <w:szCs w:val="20"/>
-                <w:shd w:val="clear" w:color="auto" w:fill="FFFF00"/>
-              </w:rPr>
-            </w:pPr>
-            <w:r>
-              <w:rPr>
-                <w:rFonts w:ascii="Times New Roman" w:hAnsi="Times New Roman"/>
-                <w:sz w:val="20"/>
-                <w:szCs w:val="20"/>
-              </w:rPr>
-              <w:t>индивидуальные консультации</w:t>
-            </w:r>
-          </w:p>
-        </w:tc>
-        <w:tc>
-          <w:tcPr>
-            <w:tcW w:w="1559" w:type="dxa"/>
-            <w:tcBorders>
-              <w:top w:val="single" w:sz="4" w:space="0" w:color="000000"/>
-              <w:left w:val="single" w:sz="4" w:space="0" w:color="000000"/>
-              <w:bottom w:val="single" w:sz="4" w:space="0" w:color="000000"/>
-            </w:tcBorders>
-            <w:shd w:val="clear" w:color="auto" w:fill="auto"/>
-          </w:tcPr>
-          <w:p>
-            <w:pPr>
-              <w:spacing w:after="0" w:line="240" w:lineRule="auto"/>
-              <w:jc w:val="center"/>
-              <w:rPr>
-                <w:rFonts w:ascii="Times New Roman" w:hAnsi="Times New Roman"/>
-                <w:sz w:val="20"/>
-                <w:szCs w:val="20"/>
-              </w:rPr>
-            </w:pPr>
-          </w:p>
-        </w:tc>
-        <w:tc>
-          <w:tcPr>
-            <w:tcW w:w="3554" w:type="dxa"/>
-            <w:tcBorders>
-              <w:top w:val="single" w:sz="4" w:space="0" w:color="000000"/>
-              <w:left w:val="single" w:sz="4" w:space="0" w:color="000000"/>
-              <w:bottom w:val="single" w:sz="4" w:space="0" w:color="000000"/>
-              <w:right w:val="single" w:sz="4" w:space="0" w:color="000000"/>
-            </w:tcBorders>
-            <w:shd w:val="clear" w:color="auto" w:fill="auto"/>
-          </w:tcPr>
-          <w:p>
-            <w:pPr>
-              <w:spacing w:after="0" w:line="240" w:lineRule="auto"/>
-              <w:jc w:val="center"/>
-              <w:rPr>
-                <w:rFonts w:ascii="Times New Roman" w:hAnsi="Times New Roman"/>
-                <w:sz w:val="20"/>
-                <w:szCs w:val="20"/>
-              </w:rPr>
-            </w:pPr>
-          </w:p>
-        </w:tc>
-      </w:tr>
-      <w:tr>
-        <w:tc>
-          <w:tcPr>
-            <w:tcW w:w="4928" w:type="dxa"/>
-            <w:tcBorders>
-              <w:top w:val="single" w:sz="4" w:space="0" w:color="000000"/>
-              <w:left w:val="single" w:sz="4" w:space="0" w:color="000000"/>
-              <w:bottom w:val="single" w:sz="4" w:space="0" w:color="000000"/>
-            </w:tcBorders>
-            <w:shd w:val="clear" w:color="auto" w:fill="auto"/>
-          </w:tcPr>
-          <w:p>
-            <w:pPr>
-              <w:spacing w:after="0" w:line="240" w:lineRule="auto"/>
-              <w:rPr>
-                <w:rFonts w:ascii="Times New Roman" w:hAnsi="Times New Roman"/>
-                <w:sz w:val="20"/>
-                <w:szCs w:val="20"/>
-                <w:shd w:val="clear" w:color="auto" w:fill="FFFF00"/>
-              </w:rPr>
-            </w:pPr>
-            <w:r>
-              <w:rPr>
-                <w:rFonts w:ascii="Times New Roman" w:hAnsi="Times New Roman"/>
-                <w:sz w:val="20"/>
-                <w:szCs w:val="20"/>
-              </w:rPr>
-              <w:t xml:space="preserve">иные виды внеаудиторной контактной работы </w:t>
-            </w:r>
-          </w:p>
-        </w:tc>
-        <w:tc>
-          <w:tcPr>
-            <w:tcW w:w="1559" w:type="dxa"/>
-            <w:tcBorders>
-              <w:top w:val="single" w:sz="4" w:space="0" w:color="000000"/>
-              <w:left w:val="single" w:sz="4" w:space="0" w:color="000000"/>
-              <w:bottom w:val="single" w:sz="4" w:space="0" w:color="000000"/>
-            </w:tcBorders>
-            <w:shd w:val="clear" w:color="auto" w:fill="auto"/>
-          </w:tcPr>
-          <w:p>
-            <w:pPr>
-              <w:spacing w:after="0" w:line="240" w:lineRule="auto"/>
-              <w:jc w:val="center"/>
-              <w:rPr>
-                <w:rFonts w:ascii="Times New Roman" w:hAnsi="Times New Roman"/>
-                <w:sz w:val="20"/>
-                <w:szCs w:val="20"/>
-              </w:rPr>
-            </w:pPr>
-          </w:p>
-        </w:tc>
-        <w:tc>
-          <w:tcPr>
-            <w:tcW w:w="3554" w:type="dxa"/>
-            <w:tcBorders>
-              <w:top w:val="single" w:sz="4" w:space="0" w:color="000000"/>
-              <w:left w:val="single" w:sz="4" w:space="0" w:color="000000"/>
-              <w:bottom w:val="single" w:sz="4" w:space="0" w:color="000000"/>
-              <w:right w:val="single" w:sz="4" w:space="0" w:color="000000"/>
-            </w:tcBorders>
-            <w:shd w:val="clear" w:color="auto" w:fill="auto"/>
-          </w:tcPr>
-          <w:p>
-            <w:pPr>
-              <w:spacing w:after="0" w:line="240" w:lineRule="auto"/>
-              <w:jc w:val="center"/>
-              <w:rPr>
-                <w:rFonts w:ascii="Times New Roman" w:hAnsi="Times New Roman"/>
-                <w:sz w:val="20"/>
-                <w:szCs w:val="20"/>
-              </w:rPr>
-            </w:pPr>
-          </w:p>
-        </w:tc>
-      </w:tr>
-      <w:tr>
-        <w:tc>
-          <w:tcPr>
-            <w:tcW w:w="4928" w:type="dxa"/>
-            <w:tcBorders>
-              <w:top w:val="single" w:sz="4" w:space="0" w:color="000000"/>
-              <w:left w:val="single" w:sz="4" w:space="0" w:color="000000"/>
-              <w:bottom w:val="single" w:sz="4" w:space="0" w:color="000000"/>
-            </w:tcBorders>
-            <w:shd w:val="clear" w:color="auto" w:fill="auto"/>
-          </w:tcPr>
-          <w:p>
-            <w:pPr>
-              <w:spacing w:after="0" w:line="240" w:lineRule="auto"/>
-              <w:rPr>
-                <w:rFonts w:ascii="Times New Roman" w:hAnsi="Times New Roman"/>
-                <w:b/>
-                <w:sz w:val="20"/>
-                <w:szCs w:val="20"/>
-                <w:shd w:val="clear" w:color="auto" w:fill="FFFF00"/>
-              </w:rPr>
-            </w:pPr>
-            <w:r>
-              <w:rPr>
-                <w:rFonts w:ascii="Times New Roman" w:hAnsi="Times New Roman"/>
-                <w:b/>
-                <w:sz w:val="20"/>
-                <w:szCs w:val="20"/>
-              </w:rPr>
-              <w:t>Самостоятельная работа обучающихся:</w:t>
-            </w:r>
-          </w:p>
-        </w:tc>
-        <w:tc>
-          <w:tcPr>
-            <w:tcW w:w="1559" w:type="dxa"/>
-            <w:tcBorders>
-              <w:top w:val="single" w:sz="4" w:space="0" w:color="000000"/>
-              <w:left w:val="single" w:sz="4" w:space="0" w:color="000000"/>
-              <w:bottom w:val="single" w:sz="4" w:space="0" w:color="000000"/>
-            </w:tcBorders>
-            <w:shd w:val="clear" w:color="auto" w:fill="auto"/>
-          </w:tcPr>
-          <w:p>
-            <w:pPr>
-              <w:spacing w:after="0" w:line="240" w:lineRule="auto"/>
-              <w:jc w:val="center"/>
-              <w:rPr>
-                <w:rFonts w:ascii="Times New Roman" w:hAnsi="Times New Roman"/>
-                <w:sz w:val="20"/>
-                <w:szCs w:val="20"/>
-              </w:rPr>
-            </w:pPr>
-            <w:r>
-              <w:rPr>
-                <w:rFonts w:ascii="Times New Roman" w:hAnsi="Times New Roman"/>
-                <w:sz w:val="20"/>
-                <w:szCs w:val="20"/>
-                <w:lang w:val="en-US"/>
-              </w:rPr>
-              <w:t xml:space="preserve">{{ </w:t>
-            </w:r>
-            <w:proofErr w:type="spellStart"/>
-            <w:r>
-              <w:rPr>
-                <w:rFonts w:ascii="Times New Roman" w:hAnsi="Times New Roman"/>
-                <w:sz w:val="20"/>
-                <w:szCs w:val="20"/>
-                <w:lang w:val="en-US"/>
-              </w:rPr>
-              <w:t>selftraining_units</w:t>
-            </w:r>
-            <w:proofErr w:type="spellEnd"/>
-            <w:r>
-              <w:rPr>
-                <w:rFonts w:ascii="Times New Roman" w:hAnsi="Times New Roman"/>
-                <w:sz w:val="20"/>
-                <w:szCs w:val="20"/>
-                <w:lang w:val="en-US"/>
-              </w:rPr>
-              <w:t xml:space="preserve"> }}</w:t>
-            </w:r>
-            <w:r>
-              <w:rPr>
-                <w:rFonts w:ascii="Times New Roman" w:hAnsi="Times New Roman"/>
-                <w:sz w:val="20"/>
-                <w:szCs w:val="20"/>
-              </w:rPr>
-              <w:t>(</w:t>
-            </w:r>
-            <w:r>
-              <w:rPr>
-                <w:rFonts w:ascii="Times New Roman" w:hAnsi="Times New Roman"/>
-                <w:sz w:val="20"/>
-                <w:szCs w:val="20"/>
-                <w:lang w:val="en-US"/>
-              </w:rPr>
-              <w:t xml:space="preserve">{{ </w:t>
-            </w:r>
-            <w:proofErr w:type="spellStart"/>
-            <w:r>
-              <w:rPr>
-                <w:rFonts w:ascii="Times New Roman" w:hAnsi="Times New Roman"/>
-                <w:sz w:val="20"/>
-                <w:szCs w:val="20"/>
-                <w:lang w:val="en-US"/>
-              </w:rPr>
-              <w:t>selftraining_hours</w:t>
-            </w:r>
-            <w:proofErr w:type="spellEnd"/>
-            <w:r>
-              <w:rPr>
-                <w:rFonts w:ascii="Times New Roman" w:hAnsi="Times New Roman"/>
-                <w:sz w:val="20"/>
-                <w:szCs w:val="20"/>
-                <w:lang w:val="en-US"/>
-              </w:rPr>
-              <w:t xml:space="preserve"> }}</w:t>
-            </w:r>
-            <w:r>
-              <w:rPr>
-                <w:rFonts w:ascii="Times New Roman" w:hAnsi="Times New Roman"/>
-                <w:sz w:val="20"/>
-                <w:szCs w:val="20"/>
-              </w:rPr>
-              <w:t>)</w:t>
-            </w:r>
-          </w:p>
-        </w:tc>
-        <w:tc>
-          <w:tcPr>
-            <w:tcW w:w="3554" w:type="dxa"/>
-            <w:tcBorders>
-              <w:top w:val="single" w:sz="4" w:space="0" w:color="000000"/>
-              <w:left w:val="single" w:sz="4" w:space="0" w:color="000000"/>
-              <w:bottom w:val="single" w:sz="4" w:space="0" w:color="000000"/>
-              <w:right w:val="single" w:sz="4" w:space="0" w:color="000000"/>
-            </w:tcBorders>
-            <w:shd w:val="clear" w:color="auto" w:fill="auto"/>
-          </w:tcPr>
-          <w:p>
-            <w:pPr>
-              <w:spacing w:after="0" w:line="240" w:lineRule="auto"/>
-              <w:jc w:val="center"/>
-              <w:rPr>
-                <w:rFonts w:ascii="Times New Roman" w:hAnsi="Times New Roman"/>
-                <w:sz w:val="20"/>
-                <w:szCs w:val="20"/>
-              </w:rPr>
-            </w:pPr>
-            <w:r>
-              <w:rPr>
-                <w:rFonts w:ascii="Times New Roman" w:hAnsi="Times New Roman"/>
-                <w:sz w:val="20"/>
-                <w:szCs w:val="20"/>
-                <w:lang w:val="en-US"/>
-              </w:rPr>
-              <w:t xml:space="preserve">{{ </w:t>
-            </w:r>
-            <w:proofErr w:type="spellStart"/>
-            <w:r>
-              <w:rPr>
-                <w:rFonts w:ascii="Times New Roman" w:hAnsi="Times New Roman"/>
-                <w:sz w:val="20"/>
-                <w:szCs w:val="20"/>
-                <w:lang w:val="en-US"/>
-              </w:rPr>
-              <w:t>selftraining_units</w:t>
-            </w:r>
-            <w:proofErr w:type="spellEnd"/>
-            <w:r>
-              <w:rPr>
-                <w:rFonts w:ascii="Times New Roman" w:hAnsi="Times New Roman"/>
-                <w:sz w:val="20"/>
-                <w:szCs w:val="20"/>
-                <w:lang w:val="en-US"/>
-              </w:rPr>
-              <w:t xml:space="preserve"> }}</w:t>
-            </w:r>
-            <w:r>
-              <w:rPr>
-                <w:rFonts w:ascii="Times New Roman" w:hAnsi="Times New Roman"/>
-                <w:sz w:val="20"/>
-                <w:szCs w:val="20"/>
-              </w:rPr>
-              <w:t>(</w:t>
-            </w:r>
-            <w:r>
-              <w:rPr>
-                <w:rFonts w:ascii="Times New Roman" w:hAnsi="Times New Roman"/>
-                <w:sz w:val="20"/>
-                <w:szCs w:val="20"/>
-                <w:lang w:val="en-US"/>
-              </w:rPr>
-              <w:t xml:space="preserve">{{ </w:t>
-            </w:r>
-            <w:proofErr w:type="spellStart"/>
-            <w:r>
-              <w:rPr>
-                <w:rFonts w:ascii="Times New Roman" w:hAnsi="Times New Roman"/>
-                <w:sz w:val="20"/>
-                <w:szCs w:val="20"/>
-                <w:lang w:val="en-US"/>
-              </w:rPr>
-              <w:t>selftraining</w:t>
-            </w:r>
-            <w:r>
-              <w:rPr>
-                <w:rFonts w:ascii="Times New Roman" w:hAnsi="Times New Roman"/>
-                <w:sz w:val="20"/>
-                <w:szCs w:val="20"/>
-                <w:lang w:val="en-US"/>
-              </w:rPr>
-              <w:t>_hours</w:t>
-            </w:r>
-            <w:proofErr w:type="spellEnd"/>
-            <w:r>
-              <w:rPr>
-                <w:rFonts w:ascii="Times New Roman" w:hAnsi="Times New Roman"/>
-                <w:sz w:val="20"/>
-                <w:szCs w:val="20"/>
-                <w:lang w:val="en-US"/>
-              </w:rPr>
-              <w:t xml:space="preserve"> }}</w:t>
-            </w:r>
-            <w:r>
-              <w:rPr>
-                <w:rFonts w:ascii="Times New Roman" w:hAnsi="Times New Roman"/>
-                <w:sz w:val="20"/>
-                <w:szCs w:val="20"/>
-              </w:rPr>
-              <w:t>)</w:t>
-            </w:r>
-          </w:p>
-        </w:tc>
-      </w:tr>
-      <w:tr>
-        <w:tc>
-          <w:tcPr>
-            <w:tcW w:w="4928" w:type="dxa"/>
-            <w:tcBorders>
-              <w:top w:val="single" w:sz="4" w:space="0" w:color="000000"/>
-              <w:left w:val="single" w:sz="4" w:space="0" w:color="000000"/>
-              <w:bottom w:val="single" w:sz="4" w:space="0" w:color="000000"/>
-            </w:tcBorders>
-            <w:shd w:val="clear" w:color="auto" w:fill="auto"/>
-          </w:tcPr>
-          <w:p>
-            <w:pPr>
-              <w:spacing w:after="0" w:line="240" w:lineRule="auto"/>
-              <w:rPr>
-                <w:rFonts w:ascii="Times New Roman" w:hAnsi="Times New Roman"/>
-                <w:sz w:val="20"/>
-                <w:szCs w:val="20"/>
-                <w:shd w:val="clear" w:color="auto" w:fill="FFFF00"/>
-              </w:rPr>
-            </w:pPr>
-            <w:r>
-              <w:rPr>
-                <w:rFonts w:ascii="Times New Roman" w:hAnsi="Times New Roman"/>
-                <w:sz w:val="20"/>
-                <w:szCs w:val="20"/>
-              </w:rPr>
-              <w:t>изучение теоретического курса (ТО)</w:t>
-            </w:r>
-          </w:p>
-        </w:tc>
-        <w:tc>
-          <w:tcPr>
-            <w:tcW w:w="1559" w:type="dxa"/>
-            <w:tcBorders>
-              <w:top w:val="single" w:sz="4" w:space="0" w:color="000000"/>
-              <w:left w:val="single" w:sz="4" w:space="0" w:color="000000"/>
-              <w:bottom w:val="single" w:sz="4" w:space="0" w:color="000000"/>
-            </w:tcBorders>
-            <w:shd w:val="clear" w:color="auto" w:fill="auto"/>
-          </w:tcPr>
-          <w:p>
-            <w:pPr>
-              <w:spacing w:after="0" w:line="240" w:lineRule="auto"/>
-              <w:jc w:val="center"/>
-              <w:rPr>
-                <w:rFonts w:ascii="Times New Roman" w:hAnsi="Times New Roman"/>
-                <w:sz w:val="20"/>
-                <w:szCs w:val="20"/>
-              </w:rPr>
-            </w:pPr>
-            <w:r>
-              <w:rPr>
-                <w:rFonts w:ascii="Times New Roman" w:hAnsi="Times New Roman"/>
-                <w:sz w:val="20"/>
-                <w:szCs w:val="20"/>
-                <w:lang w:val="en-US"/>
-              </w:rPr>
-              <w:t xml:space="preserve">{{ </w:t>
-            </w:r>
-            <w:proofErr w:type="spellStart"/>
-            <w:r>
-              <w:rPr>
-                <w:rFonts w:ascii="Times New Roman" w:hAnsi="Times New Roman"/>
-                <w:sz w:val="20"/>
-                <w:szCs w:val="20"/>
-                <w:lang w:val="en-US"/>
-              </w:rPr>
-              <w:t>selftraining_</w:t>
-            </w:r>
-            <w:r>
-              <w:rPr>
-                <w:rFonts w:ascii="Times New Roman" w:hAnsi="Times New Roman"/>
-                <w:sz w:val="20"/>
-                <w:szCs w:val="20"/>
-                <w:lang w:val="en-US"/>
-              </w:rPr>
-              <w:t>units</w:t>
-            </w:r>
-            <w:proofErr w:type="spellEnd"/>
-            <w:r>
-              <w:rPr>
-                <w:rFonts w:ascii="Times New Roman" w:hAnsi="Times New Roman"/>
-                <w:sz w:val="20"/>
-                <w:szCs w:val="20"/>
-                <w:lang w:val="en-US"/>
-              </w:rPr>
-              <w:t xml:space="preserve"> }}</w:t>
-            </w:r>
-            <w:r>
-              <w:rPr>
-                <w:rFonts w:ascii="Times New Roman" w:hAnsi="Times New Roman"/>
-                <w:sz w:val="20"/>
-                <w:szCs w:val="20"/>
-              </w:rPr>
-              <w:t>(</w:t>
-            </w:r>
-            <w:r>
-              <w:rPr>
-                <w:rFonts w:ascii="Times New Roman" w:hAnsi="Times New Roman"/>
-                <w:sz w:val="20"/>
-                <w:szCs w:val="20"/>
-                <w:lang w:val="en-US"/>
-              </w:rPr>
-              <w:t xml:space="preserve">{{ </w:t>
-            </w:r>
-            <w:proofErr w:type="spellStart"/>
-            <w:r>
-              <w:rPr>
-                <w:rFonts w:ascii="Times New Roman" w:hAnsi="Times New Roman"/>
-                <w:sz w:val="20"/>
-                <w:szCs w:val="20"/>
-                <w:lang w:val="en-US"/>
-              </w:rPr>
-              <w:t>selftraining</w:t>
-            </w:r>
-            <w:r>
-              <w:rPr>
-                <w:rFonts w:ascii="Times New Roman" w:hAnsi="Times New Roman"/>
-                <w:sz w:val="20"/>
-                <w:szCs w:val="20"/>
-                <w:lang w:val="en-US"/>
-              </w:rPr>
-              <w:t>_</w:t>
-            </w:r>
-            <w:r>
-              <w:rPr>
-                <w:rFonts w:ascii="Times New Roman" w:hAnsi="Times New Roman"/>
-                <w:sz w:val="20"/>
-                <w:szCs w:val="20"/>
-                <w:lang w:val="en-US"/>
-              </w:rPr>
-              <w:t>hours</w:t>
-            </w:r>
-            <w:proofErr w:type="spellEnd"/>
-            <w:r>
-              <w:rPr>
-                <w:rFonts w:ascii="Times New Roman" w:hAnsi="Times New Roman"/>
-                <w:sz w:val="20"/>
-                <w:szCs w:val="20"/>
-                <w:lang w:val="en-US"/>
-              </w:rPr>
-              <w:t xml:space="preserve"> }}</w:t>
-            </w:r>
-            <w:r>
-              <w:rPr>
-                <w:rFonts w:ascii="Times New Roman" w:hAnsi="Times New Roman"/>
-                <w:sz w:val="20"/>
-                <w:szCs w:val="20"/>
-              </w:rPr>
-              <w:t>)</w:t>
-            </w:r>
-          </w:p>
-        </w:tc>
-        <w:tc>
-          <w:tcPr>
-            <w:tcW w:w="3554" w:type="dxa"/>
-            <w:tcBorders>
-              <w:top w:val="single" w:sz="4" w:space="0" w:color="000000"/>
-              <w:left w:val="single" w:sz="4" w:space="0" w:color="000000"/>
-              <w:bottom w:val="single" w:sz="4" w:space="0" w:color="000000"/>
-              <w:right w:val="single" w:sz="4" w:space="0" w:color="000000"/>
-            </w:tcBorders>
-            <w:shd w:val="clear" w:color="auto" w:fill="auto"/>
-          </w:tcPr>
-          <w:p>
-            <w:pPr>
-              <w:spacing w:after="0" w:line="240" w:lineRule="auto"/>
-              <w:jc w:val="center"/>
-              <w:rPr>
-                <w:rFonts w:ascii="Times New Roman" w:hAnsi="Times New Roman"/>
-                <w:sz w:val="20"/>
-                <w:szCs w:val="20"/>
-              </w:rPr>
-            </w:pPr>
-            <w:r>
-              <w:rPr>
-                <w:rFonts w:ascii="Times New Roman" w:hAnsi="Times New Roman"/>
-                <w:sz w:val="20"/>
-                <w:szCs w:val="20"/>
-                <w:lang w:val="en-US"/>
-              </w:rPr>
-              <w:t xml:space="preserve">{{ </w:t>
-            </w:r>
-            <w:proofErr w:type="spellStart"/>
-            <w:r>
-              <w:rPr>
-                <w:rFonts w:ascii="Times New Roman" w:hAnsi="Times New Roman"/>
-                <w:sz w:val="20"/>
-                <w:szCs w:val="20"/>
-                <w:lang w:val="en-US"/>
-              </w:rPr>
-              <w:t>selftraining_units</w:t>
-            </w:r>
-            <w:proofErr w:type="spellEnd"/>
-            <w:r>
-              <w:rPr>
-                <w:rFonts w:ascii="Times New Roman" w:hAnsi="Times New Roman"/>
-                <w:sz w:val="20"/>
-                <w:szCs w:val="20"/>
-                <w:lang w:val="en-US"/>
-              </w:rPr>
-              <w:t xml:space="preserve"> }}</w:t>
-            </w:r>
-            <w:r>
-              <w:rPr>
-                <w:rFonts w:ascii="Times New Roman" w:hAnsi="Times New Roman"/>
-                <w:sz w:val="20"/>
-                <w:szCs w:val="20"/>
-              </w:rPr>
-              <w:t>(</w:t>
-            </w:r>
-            <w:r>
-              <w:rPr>
-                <w:rFonts w:ascii="Times New Roman" w:hAnsi="Times New Roman"/>
-                <w:sz w:val="20"/>
-                <w:szCs w:val="20"/>
-                <w:lang w:val="en-US"/>
-              </w:rPr>
-              <w:t xml:space="preserve">{{ </w:t>
-            </w:r>
-            <w:proofErr w:type="spellStart"/>
-            <w:r>
-              <w:rPr>
-                <w:rFonts w:ascii="Times New Roman" w:hAnsi="Times New Roman"/>
-                <w:sz w:val="20"/>
-                <w:szCs w:val="20"/>
-                <w:lang w:val="en-US"/>
-              </w:rPr>
-              <w:t>selftraining</w:t>
-            </w:r>
-            <w:r>
-              <w:rPr>
-                <w:rFonts w:ascii="Times New Roman" w:hAnsi="Times New Roman"/>
-                <w:sz w:val="20"/>
-                <w:szCs w:val="20"/>
-                <w:lang w:val="en-US"/>
-              </w:rPr>
-              <w:t>_hours</w:t>
-            </w:r>
-            <w:proofErr w:type="spellEnd"/>
-            <w:r>
-              <w:rPr>
-                <w:rFonts w:ascii="Times New Roman" w:hAnsi="Times New Roman"/>
-                <w:sz w:val="20"/>
-                <w:szCs w:val="20"/>
-                <w:lang w:val="en-US"/>
-              </w:rPr>
-              <w:t xml:space="preserve"> }}</w:t>
-            </w:r>
-            <w:r>
-              <w:rPr>
-                <w:rFonts w:ascii="Times New Roman" w:hAnsi="Times New Roman"/>
-                <w:sz w:val="20"/>
-                <w:szCs w:val="20"/>
-              </w:rPr>
-              <w:t>)</w:t>
-            </w:r>
-          </w:p>
-        </w:tc>
-      </w:tr>
-      <w:tr>
-        <w:tc>
-          <w:tcPr>
-            <w:tcW w:w="4928" w:type="dxa"/>
-            <w:tcBorders>
-              <w:top w:val="single" w:sz="4" w:space="0" w:color="000000"/>
-              <w:left w:val="single" w:sz="4" w:space="0" w:color="000000"/>
-              <w:bottom w:val="single" w:sz="4" w:space="0" w:color="000000"/>
-            </w:tcBorders>
-            <w:shd w:val="clear" w:color="auto" w:fill="auto"/>
-          </w:tcPr>
-          <w:p>
-            <w:pPr>
-              <w:spacing w:after="0" w:line="240" w:lineRule="auto"/>
-              <w:rPr>
-                <w:rFonts w:ascii="Times New Roman" w:hAnsi="Times New Roman"/>
-                <w:sz w:val="20"/>
-                <w:szCs w:val="20"/>
-                <w:shd w:val="clear" w:color="auto" w:fill="FFFF00"/>
-              </w:rPr>
-            </w:pPr>
-            <w:r>
-              <w:rPr>
-                <w:rFonts w:ascii="Times New Roman" w:hAnsi="Times New Roman"/>
-                <w:sz w:val="20"/>
-                <w:szCs w:val="20"/>
-              </w:rPr>
-              <w:t>расчетно-графические работы (РГР)</w:t>
-            </w:r>
-          </w:p>
-        </w:tc>
-        <w:tc>
-          <w:tcPr>
-            <w:tcW w:w="1559" w:type="dxa"/>
-            <w:tcBorders>
-              <w:top w:val="single" w:sz="4" w:space="0" w:color="000000"/>
-              <w:left w:val="single" w:sz="4" w:space="0" w:color="000000"/>
-              <w:bottom w:val="single" w:sz="4" w:space="0" w:color="000000"/>
-            </w:tcBorders>
-            <w:shd w:val="clear" w:color="auto" w:fill="auto"/>
-          </w:tcPr>
-          <w:p>
-            <w:pPr>
-              <w:spacing w:after="0" w:line="240" w:lineRule="auto"/>
-              <w:jc w:val="center"/>
-              <w:rPr>
-                <w:rFonts w:ascii="Times New Roman" w:hAnsi="Times New Roman"/>
-                <w:sz w:val="20"/>
-                <w:szCs w:val="20"/>
-              </w:rPr>
-            </w:pPr>
-          </w:p>
-        </w:tc>
-        <w:tc>
-          <w:tcPr>
-            <w:tcW w:w="3554" w:type="dxa"/>
-            <w:tcBorders>
-              <w:top w:val="single" w:sz="4" w:space="0" w:color="000000"/>
-              <w:left w:val="single" w:sz="4" w:space="0" w:color="000000"/>
-              <w:bottom w:val="single" w:sz="4" w:space="0" w:color="000000"/>
-              <w:right w:val="single" w:sz="4" w:space="0" w:color="000000"/>
-            </w:tcBorders>
-            <w:shd w:val="clear" w:color="auto" w:fill="auto"/>
-          </w:tcPr>
-          <w:p>
-            <w:pPr>
-              <w:spacing w:after="0" w:line="240" w:lineRule="auto"/>
-              <w:jc w:val="center"/>
-              <w:rPr>
-                <w:rFonts w:ascii="Times New Roman" w:hAnsi="Times New Roman"/>
-                <w:sz w:val="20"/>
-                <w:szCs w:val="20"/>
-              </w:rPr>
-            </w:pPr>
-          </w:p>
-        </w:tc>
-      </w:tr>
-      <w:tr>
-        <w:tc>
-          <w:tcPr>
-            <w:tcW w:w="4928" w:type="dxa"/>
-            <w:tcBorders>
-              <w:top w:val="single" w:sz="4" w:space="0" w:color="000000"/>
-              <w:left w:val="single" w:sz="4" w:space="0" w:color="000000"/>
-              <w:bottom w:val="single" w:sz="4" w:space="0" w:color="000000"/>
-            </w:tcBorders>
-            <w:shd w:val="clear" w:color="auto" w:fill="auto"/>
-          </w:tcPr>
-          <w:p>
-            <w:pPr>
-              <w:spacing w:after="0" w:line="240" w:lineRule="auto"/>
-              <w:rPr>
-                <w:rFonts w:ascii="Times New Roman" w:hAnsi="Times New Roman"/>
-                <w:sz w:val="20"/>
-                <w:szCs w:val="20"/>
-                <w:shd w:val="clear" w:color="auto" w:fill="FFFF00"/>
-              </w:rPr>
-            </w:pPr>
-            <w:r>
-              <w:rPr>
-                <w:rFonts w:ascii="Times New Roman" w:hAnsi="Times New Roman"/>
-                <w:sz w:val="20"/>
-                <w:szCs w:val="20"/>
-              </w:rPr>
-              <w:t>реферат, эссе (Р)</w:t>
-            </w:r>
-          </w:p>
-        </w:tc>
-        <w:tc>
-          <w:tcPr>
-            <w:tcW w:w="1559" w:type="dxa"/>
-            <w:tcBorders>
-              <w:top w:val="single" w:sz="4" w:space="0" w:color="000000"/>
-              <w:left w:val="single" w:sz="4" w:space="0" w:color="000000"/>
-              <w:bottom w:val="single" w:sz="4" w:space="0" w:color="000000"/>
-            </w:tcBorders>
-            <w:shd w:val="clear" w:color="auto" w:fill="auto"/>
-          </w:tcPr>
-          <w:p>
-            <w:pPr>
-              <w:spacing w:after="0" w:line="240" w:lineRule="auto"/>
-              <w:jc w:val="center"/>
-              <w:rPr>
-                <w:rFonts w:ascii="Times New Roman" w:hAnsi="Times New Roman"/>
-                <w:sz w:val="20"/>
-                <w:szCs w:val="20"/>
-              </w:rPr>
-            </w:pPr>
-          </w:p>
-        </w:tc>
-        <w:tc>
-          <w:tcPr>
-            <w:tcW w:w="3554" w:type="dxa"/>
-            <w:tcBorders>
-              <w:top w:val="single" w:sz="4" w:space="0" w:color="000000"/>
-              <w:left w:val="single" w:sz="4" w:space="0" w:color="000000"/>
-              <w:bottom w:val="single" w:sz="4" w:space="0" w:color="000000"/>
-              <w:right w:val="single" w:sz="4" w:space="0" w:color="000000"/>
-            </w:tcBorders>
-            <w:shd w:val="clear" w:color="auto" w:fill="auto"/>
-          </w:tcPr>
-          <w:p>
-            <w:pPr>
-              <w:spacing w:after="0" w:line="240" w:lineRule="auto"/>
-              <w:jc w:val="center"/>
-              <w:rPr>
-                <w:rFonts w:ascii="Times New Roman" w:hAnsi="Times New Roman"/>
-                <w:sz w:val="20"/>
-                <w:szCs w:val="20"/>
-              </w:rPr>
-            </w:pPr>
-          </w:p>
-        </w:tc>
-      </w:tr>
-      <w:tr>
-        <w:tc>
-          <w:tcPr>
-            <w:tcW w:w="4928" w:type="dxa"/>
-            <w:tcBorders>
-              <w:top w:val="single" w:sz="4" w:space="0" w:color="000000"/>
-              <w:left w:val="single" w:sz="4" w:space="0" w:color="000000"/>
-              <w:bottom w:val="single" w:sz="4" w:space="0" w:color="000000"/>
-            </w:tcBorders>
-            <w:shd w:val="clear" w:color="auto" w:fill="auto"/>
-          </w:tcPr>
-          <w:p>
-            <w:pPr>
-              <w:spacing w:after="0" w:line="240" w:lineRule="auto"/>
-              <w:rPr>
-                <w:rFonts w:ascii="Times New Roman" w:hAnsi="Times New Roman"/>
-                <w:sz w:val="20"/>
-                <w:szCs w:val="20"/>
-                <w:shd w:val="clear" w:color="auto" w:fill="FFFF00"/>
-              </w:rPr>
-            </w:pPr>
-            <w:r>
-              <w:rPr>
-                <w:rFonts w:ascii="Times New Roman" w:hAnsi="Times New Roman"/>
-                <w:sz w:val="20"/>
-                <w:szCs w:val="20"/>
-              </w:rPr>
-              <w:t>курсовое проектирование (КР/КП)</w:t>
-            </w:r>
-          </w:p>
-        </w:tc>
-        <w:tc>
-          <w:tcPr>
-            <w:tcW w:w="1559" w:type="dxa"/>
-            <w:tcBorders>
-              <w:top w:val="single" w:sz="4" w:space="0" w:color="000000"/>
-              <w:left w:val="single" w:sz="4" w:space="0" w:color="000000"/>
-              <w:bottom w:val="single" w:sz="4" w:space="0" w:color="000000"/>
-            </w:tcBorders>
-            <w:shd w:val="clear" w:color="auto" w:fill="auto"/>
-          </w:tcPr>
-          <w:p>
-            <w:pPr>
-              <w:spacing w:after="0" w:line="240" w:lineRule="auto"/>
-              <w:jc w:val="center"/>
-              <w:rPr>
-                <w:rFonts w:ascii="Times New Roman" w:hAnsi="Times New Roman"/>
-                <w:sz w:val="20"/>
-                <w:szCs w:val="20"/>
-              </w:rPr>
-            </w:pPr>
-          </w:p>
-        </w:tc>
-        <w:tc>
-          <w:tcPr>
-            <w:tcW w:w="3554" w:type="dxa"/>
-            <w:tcBorders>
-              <w:top w:val="single" w:sz="4" w:space="0" w:color="000000"/>
-              <w:left w:val="single" w:sz="4" w:space="0" w:color="000000"/>
-              <w:bottom w:val="single" w:sz="4" w:space="0" w:color="000000"/>
-              <w:right w:val="single" w:sz="4" w:space="0" w:color="000000"/>
-            </w:tcBorders>
-            <w:shd w:val="clear" w:color="auto" w:fill="auto"/>
-          </w:tcPr>
-          <w:p>
-            <w:pPr>
-              <w:spacing w:after="0" w:line="240" w:lineRule="auto"/>
-              <w:jc w:val="center"/>
-              <w:rPr>
-                <w:rFonts w:ascii="Times New Roman" w:hAnsi="Times New Roman"/>
-                <w:sz w:val="20"/>
-                <w:szCs w:val="20"/>
-              </w:rPr>
-            </w:pPr>
-          </w:p>
-        </w:tc>
-      </w:tr>
-      <w:tr>
-        <w:tc>
-          <w:tcPr>
-            <w:tcW w:w="4928" w:type="dxa"/>
-            <w:tcBorders>
-              <w:top w:val="single" w:sz="4" w:space="0" w:color="000000"/>
-              <w:left w:val="single" w:sz="4" w:space="0" w:color="000000"/>
-              <w:bottom w:val="single" w:sz="4" w:space="0" w:color="000000"/>
-            </w:tcBorders>
-            <w:shd w:val="clear" w:color="auto" w:fill="auto"/>
-          </w:tcPr>
-          <w:p>
-            <w:pPr>
-              <w:spacing w:after="0" w:line="240" w:lineRule="auto"/>
-              <w:rPr>
-                <w:rFonts w:ascii="Times New Roman" w:hAnsi="Times New Roman"/>
-                <w:sz w:val="20"/>
-                <w:szCs w:val="20"/>
-                <w:shd w:val="clear" w:color="auto" w:fill="FFFF00"/>
-              </w:rPr>
-            </w:pPr>
-            <w:r>
-              <w:rPr>
-                <w:rFonts w:ascii="Times New Roman" w:hAnsi="Times New Roman"/>
-                <w:sz w:val="20"/>
-                <w:szCs w:val="20"/>
-              </w:rPr>
-              <w:t>контрольные работы (</w:t>
-            </w:r>
-            <w:proofErr w:type="spellStart"/>
-            <w:r>
-              <w:rPr>
-                <w:rFonts w:ascii="Times New Roman" w:hAnsi="Times New Roman"/>
-                <w:sz w:val="20"/>
-                <w:szCs w:val="20"/>
-              </w:rPr>
-              <w:t>Кн.р</w:t>
-            </w:r>
-            <w:proofErr w:type="spellEnd"/>
-            <w:r>
-              <w:rPr>
-                <w:rFonts w:ascii="Times New Roman" w:hAnsi="Times New Roman"/>
-                <w:sz w:val="20"/>
-                <w:szCs w:val="20"/>
-              </w:rPr>
-              <w:t>)</w:t>
-            </w:r>
-          </w:p>
-        </w:tc>
-        <w:tc>
-          <w:tcPr>
-            <w:tcW w:w="1559" w:type="dxa"/>
-            <w:tcBorders>
-              <w:top w:val="single" w:sz="4" w:space="0" w:color="000000"/>
-              <w:left w:val="single" w:sz="4" w:space="0" w:color="000000"/>
-              <w:bottom w:val="single" w:sz="4" w:space="0" w:color="000000"/>
-            </w:tcBorders>
-            <w:shd w:val="clear" w:color="auto" w:fill="auto"/>
-          </w:tcPr>
-          <w:p>
-            <w:pPr>
-              <w:spacing w:after="0" w:line="240" w:lineRule="auto"/>
-              <w:jc w:val="center"/>
-              <w:rPr>
-                <w:rFonts w:ascii="Times New Roman" w:hAnsi="Times New Roman"/>
-                <w:sz w:val="20"/>
-                <w:szCs w:val="20"/>
-              </w:rPr>
-            </w:pPr>
-          </w:p>
-        </w:tc>
-        <w:tc>
-          <w:tcPr>
-            <w:tcW w:w="3554" w:type="dxa"/>
-            <w:tcBorders>
-              <w:top w:val="single" w:sz="4" w:space="0" w:color="000000"/>
-              <w:left w:val="single" w:sz="4" w:space="0" w:color="000000"/>
-              <w:bottom w:val="single" w:sz="4" w:space="0" w:color="000000"/>
-              <w:right w:val="single" w:sz="4" w:space="0" w:color="000000"/>
-            </w:tcBorders>
-            <w:shd w:val="clear" w:color="auto" w:fill="auto"/>
-          </w:tcPr>
-          <w:p>
-            <w:pPr>
-              <w:spacing w:after="0" w:line="240" w:lineRule="auto"/>
-              <w:jc w:val="center"/>
-              <w:rPr>
-                <w:rFonts w:ascii="Times New Roman" w:hAnsi="Times New Roman"/>
-                <w:sz w:val="20"/>
-                <w:szCs w:val="20"/>
-              </w:rPr>
-            </w:pPr>
-          </w:p>
-        </w:tc>
-      </w:tr>
-      <w:tr>
-        <w:tc>
-          <w:tcPr>
-            <w:tcW w:w="4928" w:type="dxa"/>
-            <w:tcBorders>
-              <w:top w:val="single" w:sz="4" w:space="0" w:color="000000"/>
-              <w:left w:val="single" w:sz="4" w:space="0" w:color="000000"/>
-              <w:bottom w:val="single" w:sz="4" w:space="0" w:color="000000"/>
-            </w:tcBorders>
-            <w:shd w:val="clear" w:color="auto" w:fill="auto"/>
-          </w:tcPr>
-          <w:p>
-            <w:pPr>
-              <w:spacing w:after="0" w:line="240" w:lineRule="auto"/>
-              <w:rPr>
-                <w:rFonts w:ascii="Times New Roman" w:hAnsi="Times New Roman"/>
-                <w:sz w:val="20"/>
-                <w:szCs w:val="20"/>
-                <w:shd w:val="clear" w:color="auto" w:fill="FFFF00"/>
-              </w:rPr>
-            </w:pPr>
-            <w:r>
-              <w:rPr>
-                <w:rFonts w:ascii="Times New Roman" w:hAnsi="Times New Roman"/>
-                <w:sz w:val="20"/>
-                <w:szCs w:val="20"/>
-              </w:rPr>
-              <w:t>другие виды самостоятельной работы</w:t>
-            </w:r>
-          </w:p>
-        </w:tc>
-        <w:tc>
-          <w:tcPr>
-            <w:tcW w:w="1559" w:type="dxa"/>
-            <w:tcBorders>
-              <w:top w:val="single" w:sz="4" w:space="0" w:color="000000"/>
-              <w:left w:val="single" w:sz="4" w:space="0" w:color="000000"/>
-              <w:bottom w:val="single" w:sz="4" w:space="0" w:color="000000"/>
-            </w:tcBorders>
-            <w:shd w:val="clear" w:color="auto" w:fill="auto"/>
-          </w:tcPr>
-          <w:p>
-            <w:pPr>
-              <w:spacing w:after="0" w:line="240" w:lineRule="auto"/>
-              <w:jc w:val="center"/>
-              <w:rPr>
-                <w:rFonts w:ascii="Times New Roman" w:hAnsi="Times New Roman"/>
-                <w:sz w:val="20"/>
-                <w:szCs w:val="20"/>
-              </w:rPr>
-            </w:pPr>
-          </w:p>
-        </w:tc>
-        <w:tc>
-          <w:tcPr>
-            <w:tcW w:w="3554" w:type="dxa"/>
-            <w:tcBorders>
-              <w:top w:val="single" w:sz="4" w:space="0" w:color="000000"/>
-              <w:left w:val="single" w:sz="4" w:space="0" w:color="000000"/>
-              <w:bottom w:val="single" w:sz="4" w:space="0" w:color="000000"/>
-              <w:right w:val="single" w:sz="4" w:space="0" w:color="000000"/>
-            </w:tcBorders>
-            <w:shd w:val="clear" w:color="auto" w:fill="auto"/>
-          </w:tcPr>
-          <w:p>
-            <w:pPr>
-              <w:spacing w:after="0" w:line="240" w:lineRule="auto"/>
-              <w:jc w:val="center"/>
-              <w:rPr>
-                <w:rFonts w:ascii="Times New Roman" w:hAnsi="Times New Roman"/>
-                <w:sz w:val="20"/>
-                <w:szCs w:val="20"/>
-              </w:rPr>
-            </w:pPr>
-          </w:p>
-        </w:tc>
-      </w:tr>
-      <w:tr>
-        <w:tc>
-          <w:tcPr>
-            <w:tcW w:w="4928" w:type="dxa"/>
-            <w:tcBorders>
-              <w:top w:val="single" w:sz="4" w:space="0" w:color="000000"/>
-              <w:left w:val="single" w:sz="4" w:space="0" w:color="000000"/>
-              <w:bottom w:val="single" w:sz="4" w:space="0" w:color="000000"/>
-            </w:tcBorders>
-            <w:shd w:val="clear" w:color="auto" w:fill="auto"/>
-          </w:tcPr>
-          <w:p>
-            <w:pPr>
-              <w:spacing w:after="0" w:line="240" w:lineRule="auto"/>
-              <w:rPr>
-                <w:rFonts w:ascii="Times New Roman" w:hAnsi="Times New Roman"/>
-                <w:sz w:val="20"/>
-                <w:szCs w:val="20"/>
-                <w:shd w:val="clear" w:color="auto" w:fill="FFFF00"/>
-              </w:rPr>
-            </w:pPr>
-            <w:r>
-              <w:rPr>
-                <w:rFonts w:ascii="Times New Roman" w:hAnsi="Times New Roman"/>
-                <w:sz w:val="20"/>
-                <w:szCs w:val="20"/>
-              </w:rPr>
-              <w:t>Вид промежуточной аттестации (зачет, экзамен)</w:t>
-            </w:r>
-          </w:p>
-        </w:tc>
-        <w:tc>
-          <w:tcPr>
-            <w:tcW w:w="1559" w:type="dxa"/>
-            <w:tcBorders>
-              <w:top w:val="single" w:sz="4" w:space="0" w:color="000000"/>
-              <w:left w:val="single" w:sz="4" w:space="0" w:color="000000"/>
-              <w:bottom w:val="single" w:sz="4" w:space="0" w:color="000000"/>
-            </w:tcBorders>
-            <w:shd w:val="clear" w:color="auto" w:fill="auto"/>
-          </w:tcPr>
-          <w:p>
-            <w:pPr>
-              <w:spacing w:after="0" w:line="240" w:lineRule="auto"/>
-              <w:jc w:val="center"/>
-              <w:rPr>
-                <w:rFonts w:ascii="Times New Roman" w:hAnsi="Times New Roman"/>
-                <w:sz w:val="20"/>
-                <w:szCs w:val="20"/>
-                <w:lang w:val="en-US"/>
-              </w:rPr>
-            </w:pPr>
-            <w:r>
-              <w:rPr>
-                <w:rFonts w:ascii="Times New Roman" w:hAnsi="Times New Roman"/>
-                <w:sz w:val="20"/>
-                <w:szCs w:val="20"/>
-                <w:lang w:val="en-US"/>
-              </w:rPr>
-              <w:t xml:space="preserve">{{ </w:t>
-            </w:r>
-            <w:proofErr w:type="spellStart"/>
-            <w:r>
-              <w:rPr>
-                <w:rFonts w:ascii="Times New Roman" w:hAnsi="Times New Roman"/>
-                <w:sz w:val="20"/>
-                <w:szCs w:val="20"/>
-                <w:lang w:val="en-US"/>
-              </w:rPr>
-              <w:t>control_type</w:t>
-            </w:r>
-            <w:proofErr w:type="spellEnd"/>
-            <w:r>
-              <w:rPr>
-                <w:rFonts w:ascii="Times New Roman" w:hAnsi="Times New Roman"/>
-                <w:sz w:val="20"/>
-                <w:szCs w:val="20"/>
-                <w:lang w:val="en-US"/>
-              </w:rPr>
-              <w:t xml:space="preserve"> }}</w:t>
-            </w:r>
-          </w:p>
-        </w:tc>
-        <w:tc>
-          <w:tcPr>
-            <w:tcW w:w="3554" w:type="dxa"/>
-            <w:tcBorders>
-              <w:top w:val="single" w:sz="4" w:space="0" w:color="000000"/>
-              <w:left w:val="single" w:sz="4" w:space="0" w:color="000000"/>
-              <w:bottom w:val="single" w:sz="4" w:space="0" w:color="000000"/>
-              <w:right w:val="single" w:sz="4" w:space="0" w:color="000000"/>
-            </w:tcBorders>
-            <w:shd w:val="clear" w:color="auto" w:fill="auto"/>
-          </w:tcPr>
-          <w:p>
-            <w:pPr>
-              <w:spacing w:after="0" w:line="240" w:lineRule="auto"/>
-              <w:jc w:val="center"/>
-              <w:rPr>
-                <w:rFonts w:ascii="Times New Roman" w:hAnsi="Times New Roman"/>
-                <w:sz w:val="20"/>
-                <w:szCs w:val="20"/>
-                <w:lang w:val="en-US"/>
-              </w:rPr>
-            </w:pPr>
-            <w:r>
-              <w:rPr>
-                <w:rFonts w:ascii="Times New Roman" w:hAnsi="Times New Roman"/>
-                <w:sz w:val="20"/>
-                <w:szCs w:val="20"/>
-                <w:lang w:val="en-US"/>
-              </w:rPr>
-              <w:t xml:space="preserve">{{ </w:t>
-            </w:r>
-            <w:proofErr w:type="spellStart"/>
-            <w:r>
-              <w:rPr>
-                <w:rFonts w:ascii="Times New Roman" w:hAnsi="Times New Roman"/>
-                <w:sz w:val="20"/>
-                <w:szCs w:val="20"/>
-                <w:lang w:val="en-US"/>
-              </w:rPr>
-              <w:t>control_type</w:t>
-            </w:r>
-            <w:proofErr w:type="spellEnd"/>
-            <w:r>
-              <w:rPr>
-                <w:rFonts w:ascii="Times New Roman" w:hAnsi="Times New Roman"/>
-                <w:sz w:val="20"/>
-                <w:szCs w:val="20"/>
-                <w:lang w:val="en-US"/>
-              </w:rPr>
-              <w:t xml:space="preserve"> }}</w:t>
-            </w:r>
-          </w:p>
-        </w:tc>
-      </w:tr>
-    </w:tbl>
     <w:p>
       <w:pPr>
         <w:pStyle w:val="1"/>
@@ -12304,6 +9560,7 @@
         <w:jc w:val="both"/>
         <w:rPr>
           <w:b/>
+          <w:lang w:val="en-US"/>
         </w:rPr>
       </w:pPr>
     </w:p>
@@ -12316,21 +9573,48 @@
         <w:rPr>
           <w:b/>
           <w:sz w:val="24"/>
-        </w:rPr>
-      </w:pPr>
-      <w:bookmarkStart w:id="4" w:name="_Toc478551535"/>
+          <w:lang w:val="en-US"/>
+        </w:rPr>
+      </w:pPr>
+      <w:bookmarkStart w:id="5" w:name="_Toc478551535"/>
       <w:r>
         <w:rPr>
           <w:b/>
           <w:sz w:val="24"/>
-        </w:rPr>
-        <w:t>5. Содержание дисциплины</w:t>
-      </w:r>
-      <w:bookmarkEnd w:id="4"/>
+          <w:lang w:val="en-US"/>
+        </w:rPr>
+        <w:t xml:space="preserve">5. </w:t>
+      </w:r>
+      <w:r>
+        <w:rPr>
+          <w:b/>
+          <w:sz w:val="24"/>
+        </w:rPr>
+        <w:t>Содержание</w:t>
+      </w:r>
+      <w:r>
+        <w:rPr>
+          <w:b/>
+          <w:sz w:val="24"/>
+          <w:lang w:val="en-US"/>
+        </w:rPr>
+        <w:t xml:space="preserve"> </w:t>
+      </w:r>
+      <w:r>
+        <w:rPr>
+          <w:b/>
+          <w:sz w:val="24"/>
+        </w:rPr>
+        <w:t>дисциплины</w:t>
+      </w:r>
+      <w:bookmarkEnd w:id="5"/>
     </w:p>
     <w:p>
       <w:pPr>
         <w:spacing w:after="0" w:line="240" w:lineRule="auto"/>
+        <w:rPr>
+          <w:lang w:val="en-US"/>
+        </w:rPr>
       </w:pPr>
     </w:p>
     <w:tbl>
@@ -12377,13 +9661,15 @@
                 <w:rFonts w:ascii="Times New Roman" w:hAnsi="Times New Roman"/>
                 <w:sz w:val="20"/>
                 <w:szCs w:val="20"/>
-              </w:rPr>
-            </w:pPr>
-            <w:r>
-              <w:rPr>
-                <w:rFonts w:ascii="Times New Roman" w:hAnsi="Times New Roman"/>
-                <w:sz w:val="20"/>
-                <w:szCs w:val="20"/>
+                <w:lang w:val="en-US"/>
+              </w:rPr>
+            </w:pPr>
+            <w:r>
+              <w:rPr>
+                <w:rFonts w:ascii="Times New Roman" w:hAnsi="Times New Roman"/>
+                <w:sz w:val="20"/>
+                <w:szCs w:val="20"/>
+                <w:lang w:val="en-US"/>
               </w:rPr>
               <w:t>№</w:t>
             </w:r>
@@ -12407,15 +9693,67 @@
               <w:jc w:val="center"/>
               <w:rPr>
                 <w:sz w:val="20"/>
-              </w:rPr>
-            </w:pPr>
-            <w:r>
-              <w:rPr>
-                <w:rFonts w:ascii="Times New Roman" w:hAnsi="Times New Roman"/>
-                <w:sz w:val="20"/>
-                <w:szCs w:val="20"/>
-              </w:rPr>
-              <w:t>Модули и темы дисциплины</w:t>
+                <w:lang w:val="en-US"/>
+              </w:rPr>
+            </w:pPr>
+            <w:r>
+              <w:rPr>
+                <w:rFonts w:ascii="Times New Roman" w:hAnsi="Times New Roman"/>
+                <w:sz w:val="20"/>
+                <w:szCs w:val="20"/>
+              </w:rPr>
+              <w:t>Модули</w:t>
+            </w:r>
+            <w:r>
+              <w:rPr>
+                <w:rFonts w:ascii="Times New Roman" w:hAnsi="Times New Roman"/>
+                <w:sz w:val="20"/>
+                <w:szCs w:val="20"/>
+                <w:lang w:val="en-US"/>
+              </w:rPr>
+              <w:t xml:space="preserve"> </w:t>
+            </w:r>
+            <w:r>
+              <w:rPr>
+                <w:rFonts w:ascii="Times New Roman" w:hAnsi="Times New Roman"/>
+                <w:sz w:val="20"/>
+                <w:szCs w:val="20"/>
+              </w:rPr>
+              <w:t>и</w:t>
+            </w:r>
+            <w:r>
+              <w:rPr>
+                <w:rFonts w:ascii="Times New Roman" w:hAnsi="Times New Roman"/>
+                <w:sz w:val="20"/>
+                <w:szCs w:val="20"/>
+                <w:lang w:val="en-US"/>
+              </w:rPr>
+              <w:t xml:space="preserve"> </w:t>
+            </w:r>
+            <w:r>
+              <w:rPr>
+                <w:rFonts w:ascii="Times New Roman" w:hAnsi="Times New Roman"/>
+                <w:sz w:val="20"/>
+                <w:szCs w:val="20"/>
+              </w:rPr>
+              <w:t>темы</w:t>
+            </w:r>
+            <w:r>
+              <w:rPr>
+                <w:rFonts w:ascii="Times New Roman" w:hAnsi="Times New Roman"/>
+                <w:sz w:val="20"/>
+                <w:szCs w:val="20"/>
+                <w:lang w:val="en-US"/>
+              </w:rPr>
+              <w:t xml:space="preserve"> </w:t>
+            </w:r>
+            <w:r>
+              <w:rPr>
+                <w:rFonts w:ascii="Times New Roman" w:hAnsi="Times New Roman"/>
+                <w:sz w:val="20"/>
+                <w:szCs w:val="20"/>
+              </w:rPr>
+              <w:t>дисциплины</w:t>
             </w:r>
           </w:p>
         </w:tc>
@@ -12444,16 +9782,60 @@
               <w:rPr>
                 <w:sz w:val="20"/>
               </w:rPr>
-              <w:t>Занятия лекционного типа, (</w:t>
+              <w:t>Занятия</w:t>
+            </w:r>
+            <w:r>
+              <w:rPr>
+                <w:sz w:val="20"/>
+              </w:rPr>
+              <w:t xml:space="preserve"> </w:t>
+            </w:r>
+            <w:r>
+              <w:rPr>
+                <w:sz w:val="20"/>
+              </w:rPr>
+              <w:t>лекционного</w:t>
+            </w:r>
+            <w:r>
+              <w:rPr>
+                <w:sz w:val="20"/>
+              </w:rPr>
+              <w:t xml:space="preserve"> </w:t>
+            </w:r>
+            <w:r>
+              <w:rPr>
+                <w:sz w:val="20"/>
+              </w:rPr>
+              <w:t>типа</w:t>
+            </w:r>
+            <w:r>
+              <w:rPr>
+                <w:sz w:val="20"/>
+              </w:rPr>
+              <w:t>, (</w:t>
             </w:r>
             <w:proofErr w:type="spellStart"/>
-            <w:r>
-              <w:rPr>
-                <w:sz w:val="20"/>
-              </w:rPr>
-              <w:t>акад.часов</w:t>
+            <w:proofErr w:type="gramStart"/>
+            <w:r>
+              <w:rPr>
+                <w:sz w:val="20"/>
+              </w:rPr>
+              <w:t>акад</w:t>
+            </w:r>
+            <w:r>
+              <w:rPr>
+                <w:sz w:val="20"/>
+              </w:rPr>
+              <w:t>.</w:t>
+            </w:r>
+            <w:r>
+              <w:rPr>
+                <w:sz w:val="20"/>
+              </w:rPr>
+              <w:t>часов</w:t>
             </w:r>
             <w:proofErr w:type="spellEnd"/>
+            <w:proofErr w:type="gramEnd"/>
             <w:r>
               <w:rPr>
                 <w:sz w:val="20"/>
@@ -12501,6 +9883,7 @@
               <w:t>Занятия семинарского типа, (</w:t>
             </w:r>
             <w:proofErr w:type="spellStart"/>
+            <w:proofErr w:type="gramStart"/>
             <w:r>
               <w:rPr>
                 <w:rFonts w:ascii="Times New Roman" w:hAnsi="Times New Roman"/>
@@ -12510,6 +9893,7 @@
               <w:t>акад.часов</w:t>
             </w:r>
             <w:proofErr w:type="spellEnd"/>
+            <w:proofErr w:type="gramEnd"/>
             <w:r>
               <w:rPr>
                 <w:rFonts w:ascii="Times New Roman" w:hAnsi="Times New Roman"/>
@@ -14807,7 +12191,7 @@
         </w:rPr>
         <w:t>) %}{% for j in range(</w:t>
       </w:r>
-      <w:bookmarkStart w:id="5" w:name="_Hlk491287248"/>
+      <w:bookmarkStart w:id="6" w:name="_Hlk491287248"/>
       <w:proofErr w:type="spellStart"/>
       <w:r>
         <w:rPr>
@@ -14843,7 +12227,7 @@
         </w:rPr>
         <w:t>module_parts</w:t>
       </w:r>
-      <w:bookmarkEnd w:id="5"/>
+      <w:bookmarkEnd w:id="6"/>
       <w:r>
         <w:rPr>
           <w:lang w:val="en-US"/>
@@ -14939,7 +12323,7 @@
         </w:rPr>
         <w:t xml:space="preserve"> </w:t>
       </w:r>
-      <w:bookmarkStart w:id="6" w:name="_Hlk491287294"/>
+      <w:bookmarkStart w:id="7" w:name="_Hlk491287294"/>
       <w:r>
         <w:rPr>
           <w:rFonts w:ascii="Times New Roman" w:hAnsi="Times New Roman"/>
@@ -15038,7 +12422,7 @@
         </w:rPr>
         <w:t xml:space="preserve"> }}</w:t>
       </w:r>
-      <w:bookmarkEnd w:id="6"/>
+      <w:bookmarkEnd w:id="7"/>
     </w:p>
     <w:p>
       <w:pPr>
@@ -15981,7 +13365,17 @@
                 <w:szCs w:val="20"/>
                 <w:lang w:val="en-US"/>
               </w:rPr>
-              <w:t>{{ j+1  }}</w:t>
+              <w:t xml:space="preserve">{{ </w:t>
+            </w:r>
+            <w:r>
+              <w:rPr>
+                <w:rFonts w:ascii="Times New Roman" w:hAnsi="Times New Roman"/>
+                <w:sz w:val="20"/>
+                <w:szCs w:val="20"/>
+                <w:lang w:val="en-US"/>
+              </w:rPr>
+              <w:lastRenderedPageBreak/>
+              <w:t>j+1  }}</w:t>
             </w:r>
           </w:p>
         </w:tc>
@@ -16014,6 +13408,7 @@
                 <w:szCs w:val="20"/>
                 <w:lang w:val="en-US"/>
               </w:rPr>
+              <w:lastRenderedPageBreak/>
               <w:t xml:space="preserve">{{ </w:t>
             </w:r>
             <w:proofErr w:type="spellStart"/>
@@ -16210,7 +13605,14 @@
               <w:rPr>
                 <w:lang w:val="en-US"/>
               </w:rPr>
-              <w:t xml:space="preserve"> %}</w:t>
+              <w:t xml:space="preserve"> </w:t>
+            </w:r>
+            <w:r>
+              <w:rPr>
+                <w:lang w:val="en-US"/>
+              </w:rPr>
+              <w:lastRenderedPageBreak/>
+              <w:t>%}</w:t>
             </w:r>
             <w:r>
               <w:t>Лабораторная</w:t>
@@ -16371,6 +13773,7 @@
               <w:rPr>
                 <w:lang w:val="en-US"/>
               </w:rPr>
+              <w:lastRenderedPageBreak/>
               <w:t>{%</w:t>
             </w:r>
             <w:proofErr w:type="spellStart"/>
@@ -16542,7 +13945,7 @@
           <w:szCs w:val="24"/>
         </w:rPr>
       </w:pPr>
-      <w:bookmarkStart w:id="7" w:name="_Toc478551536"/>
+      <w:bookmarkStart w:id="8" w:name="_Toc478551536"/>
       <w:r>
         <w:rPr>
           <w:b/>
@@ -16567,7 +13970,7 @@
         </w:rPr>
         <w:t xml:space="preserve"> Перечень учебно-методического обеспечения для самостоятельной работы обучающихся по дисциплине</w:t>
       </w:r>
-      <w:bookmarkEnd w:id="7"/>
+      <w:bookmarkEnd w:id="8"/>
     </w:p>
     <w:p>
       <w:pPr>
@@ -18131,17 +15534,7 @@
                 <w:szCs w:val="20"/>
                 <w:lang w:val="en-US"/>
               </w:rPr>
-              <w:t>modul</w:t>
-            </w:r>
-            <w:r>
-              <w:rPr>
-                <w:rFonts w:asciiTheme="minorHAnsi" w:hAnsiTheme="minorHAnsi" w:cstheme="minorHAnsi"/>
-                <w:sz w:val="20"/>
-                <w:szCs w:val="20"/>
-                <w:lang w:val="en-US"/>
-              </w:rPr>
-              <w:lastRenderedPageBreak/>
-              <w:t>e_parts</w:t>
+              <w:t>module_parts</w:t>
             </w:r>
             <w:proofErr w:type="spellEnd"/>
             <w:r>
@@ -18233,7 +15626,6 @@
                 <w:szCs w:val="20"/>
                 <w:lang w:val="en-US"/>
               </w:rPr>
-              <w:lastRenderedPageBreak/>
               <w:t xml:space="preserve">{{ </w:t>
             </w:r>
             <w:proofErr w:type="spellStart"/>
@@ -18293,17 +15685,7 @@
                 <w:szCs w:val="20"/>
                 <w:lang w:val="en-US"/>
               </w:rPr>
-              <w:t>modul</w:t>
-            </w:r>
-            <w:r>
-              <w:rPr>
-                <w:rFonts w:asciiTheme="minorHAnsi" w:hAnsiTheme="minorHAnsi" w:cstheme="minorHAnsi"/>
-                <w:sz w:val="20"/>
-                <w:szCs w:val="20"/>
-                <w:lang w:val="en-US"/>
-              </w:rPr>
-              <w:lastRenderedPageBreak/>
-              <w:t>e_parts</w:t>
+              <w:t>module_parts</w:t>
             </w:r>
             <w:proofErr w:type="spellEnd"/>
             <w:r>
@@ -18395,7 +15777,6 @@
                 <w:szCs w:val="20"/>
                 <w:lang w:val="en-US"/>
               </w:rPr>
-              <w:lastRenderedPageBreak/>
               <w:t xml:space="preserve">{{ </w:t>
             </w:r>
             <w:proofErr w:type="spellStart"/>
@@ -18474,7 +15855,6 @@
                 <w:szCs w:val="20"/>
                 <w:lang w:val="en-US"/>
               </w:rPr>
-              <w:lastRenderedPageBreak/>
               <w:t>.</w:t>
             </w:r>
             <w:proofErr w:type="spellStart"/>
@@ -18544,7 +15924,6 @@
                 <w:rFonts w:ascii="Times New Roman" w:hAnsi="Times New Roman"/>
                 <w:lang w:val="en-US"/>
               </w:rPr>
-              <w:lastRenderedPageBreak/>
               <w:t xml:space="preserve">{% for ref in </w:t>
             </w:r>
             <w:proofErr w:type="spellStart"/>
@@ -19273,7 +16652,16 @@
                 <w:sz w:val="24"/>
                 <w:szCs w:val="24"/>
               </w:rPr>
-              <w:t>задания для тестов в методических указаниях по выполнению контрольных работ</w:t>
+              <w:t xml:space="preserve">задания для тестов в методических </w:t>
+            </w:r>
+            <w:r>
+              <w:rPr>
+                <w:rFonts w:ascii="Times New Roman" w:hAnsi="Times New Roman"/>
+                <w:sz w:val="24"/>
+                <w:szCs w:val="24"/>
+              </w:rPr>
+              <w:lastRenderedPageBreak/>
+              <w:t>указаниях по выполнению контрольных работ</w:t>
             </w:r>
           </w:p>
         </w:tc>
@@ -19311,6 +16699,7 @@
                 <w:sz w:val="24"/>
                 <w:szCs w:val="24"/>
               </w:rPr>
+              <w:lastRenderedPageBreak/>
               <w:t>ИТОГО</w:t>
             </w:r>
           </w:p>
@@ -19468,7 +16857,7 @@
           <w:szCs w:val="24"/>
         </w:rPr>
       </w:pPr>
-      <w:bookmarkStart w:id="8" w:name="_Toc478551537"/>
+      <w:bookmarkStart w:id="9" w:name="_Toc478551537"/>
       <w:r>
         <w:rPr>
           <w:b/>
@@ -19477,7 +16866,7 @@
         </w:rPr>
         <w:t>7. Образовательные технологии</w:t>
       </w:r>
-      <w:bookmarkEnd w:id="8"/>
+      <w:bookmarkEnd w:id="9"/>
     </w:p>
     <w:p>
       <w:pPr>
@@ -20417,17 +17806,16 @@
           <w:szCs w:val="24"/>
         </w:rPr>
       </w:pPr>
-      <w:bookmarkStart w:id="9" w:name="_Toc478551538"/>
+      <w:bookmarkStart w:id="10" w:name="_Toc478551538"/>
       <w:r>
         <w:rPr>
           <w:b/>
           <w:sz w:val="24"/>
           <w:szCs w:val="24"/>
         </w:rPr>
-        <w:lastRenderedPageBreak/>
         <w:t>8. Фонд  оценочных средств для проведения промежуточной аттестации обучающихся по дисциплине</w:t>
       </w:r>
-      <w:bookmarkEnd w:id="9"/>
+      <w:bookmarkEnd w:id="10"/>
     </w:p>
     <w:p>
       <w:pPr>
@@ -20490,7 +17878,7 @@
           <w:szCs w:val="24"/>
         </w:rPr>
       </w:pPr>
-      <w:bookmarkStart w:id="10" w:name="_Toc478551539"/>
+      <w:bookmarkStart w:id="11" w:name="_Toc478551539"/>
       <w:r>
         <w:rPr>
           <w:b/>
@@ -20499,7 +17887,7 @@
         </w:rPr>
         <w:t>9. Перечень основной и дополнительной учебной литературы, необходимой для освоения дисциплины</w:t>
       </w:r>
-      <w:bookmarkEnd w:id="10"/>
+      <w:bookmarkEnd w:id="11"/>
     </w:p>
     <w:p>
       <w:pPr>
@@ -21117,7 +18505,7 @@
           <w:szCs w:val="24"/>
         </w:rPr>
       </w:pPr>
-      <w:bookmarkStart w:id="11" w:name="_Toc478551540"/>
+      <w:bookmarkStart w:id="12" w:name="_Toc478551540"/>
       <w:r>
         <w:rPr>
           <w:b/>
@@ -21174,7 +18562,7 @@
         </w:rPr>
         <w:t>, необходимых для освоения дисциплины</w:t>
       </w:r>
-      <w:bookmarkEnd w:id="11"/>
+      <w:bookmarkEnd w:id="12"/>
     </w:p>
     <w:p>
       <w:pPr>
@@ -21459,7 +18847,7 @@
           <w:szCs w:val="24"/>
         </w:rPr>
       </w:pPr>
-      <w:bookmarkStart w:id="12" w:name="_Toc478551541"/>
+      <w:bookmarkStart w:id="13" w:name="_Toc478551541"/>
       <w:r>
         <w:rPr>
           <w:b/>
@@ -21484,7 +18872,7 @@
         </w:rPr>
         <w:t> Методические указания для обучающихся по освоению дисциплины</w:t>
       </w:r>
-      <w:bookmarkEnd w:id="12"/>
+      <w:bookmarkEnd w:id="13"/>
     </w:p>
     <w:p>
       <w:pPr>
@@ -22081,7 +19469,6 @@
                 <w:sz w:val="20"/>
                 <w:szCs w:val="20"/>
               </w:rPr>
-              <w:lastRenderedPageBreak/>
               <w:t xml:space="preserve">Подготовка к </w:t>
             </w:r>
             <w:r>
@@ -22174,7 +19561,7 @@
           <w:szCs w:val="24"/>
         </w:rPr>
       </w:pPr>
-      <w:bookmarkStart w:id="13" w:name="_Toc478551542"/>
+      <w:bookmarkStart w:id="14" w:name="_Toc478551542"/>
       <w:r>
         <w:rPr>
           <w:b/>
@@ -22199,7 +19586,7 @@
         </w:rPr>
         <w:t>  Перечень информационных технологий, используемых при осуществлении образовательного процесса по дисциплине</w:t>
       </w:r>
-      <w:bookmarkEnd w:id="13"/>
+      <w:bookmarkEnd w:id="14"/>
     </w:p>
     <w:p>
       <w:pPr>
@@ -22289,7 +19676,7 @@
           <w:szCs w:val="24"/>
         </w:rPr>
       </w:pPr>
-      <w:bookmarkStart w:id="14" w:name="_Toc478551543"/>
+      <w:bookmarkStart w:id="15" w:name="_Toc478551543"/>
       <w:r>
         <w:rPr>
           <w:b/>
@@ -22298,7 +19685,7 @@
         </w:rPr>
         <w:t>13. Описание материально-технической базы, необходимой для осуществления образовательного процесса по дисциплине</w:t>
       </w:r>
-      <w:bookmarkEnd w:id="14"/>
+      <w:bookmarkEnd w:id="15"/>
     </w:p>
     <w:p>
       <w:pPr>
@@ -25982,7 +23369,7 @@
           <w:szCs w:val="24"/>
         </w:rPr>
       </w:pPr>
-      <w:bookmarkStart w:id="15" w:name="_Hlk484769020"/>
+      <w:bookmarkStart w:id="16" w:name="_Hlk484769020"/>
       <w:r>
         <w:rPr>
           <w:rFonts w:ascii="Times New Roman" w:hAnsi="Times New Roman"/>
@@ -26032,7 +23419,7 @@
         </w:rPr>
       </w:pPr>
     </w:p>
-    <w:bookmarkEnd w:id="15"/>
+    <w:bookmarkEnd w:id="16"/>
     <w:p>
       <w:pPr>
         <w:rPr>
@@ -26090,7 +23477,7 @@
           <w:szCs w:val="24"/>
         </w:rPr>
       </w:pPr>
-      <w:bookmarkStart w:id="16" w:name="_Hlk484769257"/>
+      <w:bookmarkStart w:id="17" w:name="_Hlk484769257"/>
       <w:r>
         <w:rPr>
           <w:rFonts w:ascii="Times New Roman" w:hAnsi="Times New Roman"/>
@@ -26151,7 +23538,7 @@
         <w:t xml:space="preserve"> }}. Данные МУ входят в состав электронного образовательного ресурса [10].  </w:t>
       </w:r>
     </w:p>
-    <w:bookmarkEnd w:id="16"/>
+    <w:bookmarkEnd w:id="17"/>
     <w:p>
       <w:pPr>
         <w:tabs>
@@ -28376,8 +25763,6 @@
               </w:rPr>
               <w:t>.</w:t>
             </w:r>
-            <w:bookmarkStart w:id="17" w:name="_GoBack"/>
-            <w:bookmarkEnd w:id="17"/>
           </w:p>
         </w:tc>
       </w:tr>
@@ -30114,7 +27499,7 @@
         <w:rFonts w:ascii="Times New Roman" w:hAnsi="Times New Roman"/>
         <w:noProof/>
       </w:rPr>
-      <w:t>17</w:t>
+      <w:t>16</w:t>
     </w:r>
     <w:r>
       <w:rPr>
@@ -34903,7 +32288,7 @@
 </file>
 
 <file path=customXml/itemProps1.xml><?xml version="1.0" encoding="utf-8"?>
-<ds:datastoreItem xmlns:ds="http://schemas.openxmlformats.org/officeDocument/2006/customXml" ds:itemID="{903109E3-2A68-424B-95CA-D19605FCE845}">
+<ds:datastoreItem xmlns:ds="http://schemas.openxmlformats.org/officeDocument/2006/customXml" ds:itemID="{E9D5FA66-1CBD-4466-9F89-D7EC628FCF34}">
   <ds:schemaRefs>
     <ds:schemaRef ds:uri="http://schemas.openxmlformats.org/officeDocument/2006/bibliography"/>
   </ds:schemaRefs>

</xml_diff>

<commit_message>
The errors are fixed.
</commit_message>
<xml_diff>
--- a/syllabus_template.docx
+++ b/syllabus_template.docx
@@ -4188,6 +4188,7 @@
                 <w:lang w:val="en-US"/>
               </w:rPr>
             </w:pPr>
+            <w:proofErr w:type="gramStart"/>
             <w:r>
               <w:rPr>
                 <w:rFonts w:ascii="Times New Roman" w:hAnsi="Times New Roman"/>
@@ -4207,6 +4208,7 @@
               </w:rPr>
               <w:t>comp</w:t>
             </w:r>
+            <w:proofErr w:type="gramEnd"/>
             <w:r>
               <w:rPr>
                 <w:rFonts w:ascii="Times New Roman" w:hAnsi="Times New Roman"/>
@@ -6086,6 +6088,7 @@
               <w:t>i</w:t>
             </w:r>
             <w:proofErr w:type="spellEnd"/>
+            <w:proofErr w:type="gramStart"/>
             <w:r>
               <w:rPr>
                 <w:lang w:val="en-US"/>
@@ -6105,6 +6108,7 @@
               </w:rPr>
               <w:t>module</w:t>
             </w:r>
+            <w:proofErr w:type="gramEnd"/>
             <w:r>
               <w:rPr>
                 <w:lang w:val="en-US"/>
@@ -6156,6 +6160,7 @@
                 <w:lang w:val="en-US"/>
               </w:rPr>
             </w:pPr>
+            <w:proofErr w:type="gramStart"/>
             <w:r>
               <w:rPr>
                 <w:rFonts w:ascii="Times New Roman" w:hAnsi="Times New Roman"/>
@@ -6175,6 +6180,7 @@
               </w:rPr>
               <w:t>i</w:t>
             </w:r>
+            <w:proofErr w:type="gramEnd"/>
             <w:r>
               <w:rPr>
                 <w:rFonts w:ascii="Times New Roman" w:hAnsi="Times New Roman"/>
@@ -8022,6 +8028,7 @@
                 <w:lang w:val="en-US"/>
               </w:rPr>
             </w:pPr>
+            <w:proofErr w:type="gramStart"/>
             <w:r>
               <w:rPr>
                 <w:rFonts w:ascii="Times New Roman" w:hAnsi="Times New Roman"/>
@@ -8039,7 +8046,17 @@
                 <w:szCs w:val="24"/>
                 <w:lang w:val="en-US"/>
               </w:rPr>
-              <w:t>comp.</w:t>
+              <w:t>comp</w:t>
+            </w:r>
+            <w:proofErr w:type="gramEnd"/>
+            <w:r>
+              <w:rPr>
+                <w:rFonts w:ascii="Times New Roman" w:hAnsi="Times New Roman"/>
+                <w:sz w:val="24"/>
+                <w:szCs w:val="24"/>
+                <w:lang w:val="en-US"/>
+              </w:rPr>
+              <w:t>.</w:t>
             </w:r>
             <w:r>
               <w:rPr>
@@ -8983,8 +9000,6 @@
               </w:rPr>
               <w:t>Вид учебной работы</w:t>
             </w:r>
-            <w:bookmarkStart w:id="4" w:name="_GoBack"/>
-            <w:bookmarkEnd w:id="4"/>
           </w:p>
         </w:tc>
         <w:tc>
@@ -9576,7 +9591,7 @@
           <w:lang w:val="en-US"/>
         </w:rPr>
       </w:pPr>
-      <w:bookmarkStart w:id="5" w:name="_Toc478551535"/>
+      <w:bookmarkStart w:id="4" w:name="_Toc478551535"/>
       <w:r>
         <w:rPr>
           <w:b/>
@@ -9607,7 +9622,7 @@
         </w:rPr>
         <w:t>дисциплины</w:t>
       </w:r>
-      <w:bookmarkEnd w:id="5"/>
+      <w:bookmarkEnd w:id="4"/>
     </w:p>
     <w:p>
       <w:pPr>
@@ -12191,7 +12206,7 @@
         </w:rPr>
         <w:t>) %}{% for j in range(</w:t>
       </w:r>
-      <w:bookmarkStart w:id="6" w:name="_Hlk491287248"/>
+      <w:bookmarkStart w:id="5" w:name="_Hlk491287248"/>
       <w:proofErr w:type="spellStart"/>
       <w:r>
         <w:rPr>
@@ -12227,7 +12242,7 @@
         </w:rPr>
         <w:t>module_parts</w:t>
       </w:r>
-      <w:bookmarkEnd w:id="6"/>
+      <w:bookmarkEnd w:id="5"/>
       <w:r>
         <w:rPr>
           <w:lang w:val="en-US"/>
@@ -12323,7 +12338,7 @@
         </w:rPr>
         <w:t xml:space="preserve"> </w:t>
       </w:r>
-      <w:bookmarkStart w:id="7" w:name="_Hlk491287294"/>
+      <w:bookmarkStart w:id="6" w:name="_Hlk491287294"/>
       <w:r>
         <w:rPr>
           <w:rFonts w:ascii="Times New Roman" w:hAnsi="Times New Roman"/>
@@ -12422,7 +12437,7 @@
         </w:rPr>
         <w:t xml:space="preserve"> }}</w:t>
       </w:r>
-      <w:bookmarkEnd w:id="7"/>
+      <w:bookmarkEnd w:id="6"/>
     </w:p>
     <w:p>
       <w:pPr>
@@ -12582,13 +12597,15 @@
           <w:rFonts w:ascii="Times New Roman" w:hAnsi="Times New Roman"/>
           <w:sz w:val="24"/>
           <w:szCs w:val="24"/>
-        </w:rPr>
-      </w:pPr>
-      <w:r>
-        <w:rPr>
-          <w:rFonts w:ascii="Times New Roman" w:hAnsi="Times New Roman"/>
-          <w:sz w:val="24"/>
-          <w:szCs w:val="24"/>
+          <w:lang w:val="en-US"/>
+        </w:rPr>
+      </w:pPr>
+      <w:r>
+        <w:rPr>
+          <w:rFonts w:ascii="Times New Roman" w:hAnsi="Times New Roman"/>
+          <w:sz w:val="24"/>
+          <w:szCs w:val="24"/>
+          <w:lang w:val="en-US"/>
         </w:rPr>
         <w:t xml:space="preserve">{% </w:t>
       </w:r>
@@ -12608,6 +12625,7 @@
           <w:rFonts w:ascii="Times New Roman" w:hAnsi="Times New Roman"/>
           <w:sz w:val="24"/>
           <w:szCs w:val="24"/>
+          <w:lang w:val="en-US"/>
         </w:rPr>
         <w:t xml:space="preserve"> %}</w:t>
       </w:r>
@@ -12622,6 +12640,7 @@
           <w:b/>
           <w:sz w:val="24"/>
           <w:szCs w:val="24"/>
+          <w:lang w:val="en-US"/>
         </w:rPr>
       </w:pPr>
     </w:p>
@@ -12633,24 +12652,99 @@
         <w:rPr>
           <w:rStyle w:val="a6"/>
           <w:rFonts w:ascii="Times New Roman" w:eastAsia="PMingLiU" w:hAnsi="Times New Roman"/>
-          <w:b/>
-        </w:rPr>
-      </w:pPr>
-      <w:r>
+          <w:lang w:val="en-US"/>
+        </w:rPr>
+      </w:pPr>
+      <w:r>
+        <w:rPr>
+          <w:rStyle w:val="a6"/>
+          <w:rFonts w:ascii="Times New Roman" w:eastAsia="PMingLiU" w:hAnsi="Times New Roman"/>
+          <w:lang w:val="en-US"/>
+        </w:rPr>
+        <w:t xml:space="preserve">{% if </w:t>
+      </w:r>
+      <w:proofErr w:type="spellStart"/>
+      <w:r>
+        <w:rPr>
+          <w:rStyle w:val="a6"/>
+          <w:rFonts w:ascii="Times New Roman" w:eastAsia="PMingLiU" w:hAnsi="Times New Roman"/>
+          <w:lang w:val="en-US"/>
+        </w:rPr>
+        <w:t>seminar_</w:t>
+      </w:r>
+      <w:proofErr w:type="gramStart"/>
+      <w:r>
+        <w:rPr>
+          <w:rStyle w:val="a6"/>
+          <w:rFonts w:ascii="Times New Roman" w:eastAsia="PMingLiU" w:hAnsi="Times New Roman"/>
+          <w:lang w:val="en-US"/>
+        </w:rPr>
+        <w:t>hours</w:t>
+      </w:r>
+      <w:proofErr w:type="spellEnd"/>
+      <w:r>
+        <w:rPr>
+          <w:rStyle w:val="a6"/>
+          <w:rFonts w:ascii="Times New Roman" w:eastAsia="PMingLiU" w:hAnsi="Times New Roman"/>
+          <w:lang w:val="en-US"/>
+        </w:rPr>
+        <w:t xml:space="preserve"> !</w:t>
+      </w:r>
+      <w:proofErr w:type="gramEnd"/>
+      <w:r>
+        <w:rPr>
+          <w:rStyle w:val="a6"/>
+          <w:rFonts w:ascii="Times New Roman" w:eastAsia="PMingLiU" w:hAnsi="Times New Roman"/>
+          <w:lang w:val="en-US"/>
+        </w:rPr>
+        <w:t>= 0 %}</w:t>
+      </w:r>
+    </w:p>
+    <w:p>
+      <w:pPr>
+        <w:spacing w:after="0" w:line="240" w:lineRule="auto"/>
+        <w:ind w:firstLine="709"/>
+        <w:jc w:val="both"/>
         <w:rPr>
           <w:rStyle w:val="a6"/>
           <w:rFonts w:ascii="Times New Roman" w:eastAsia="PMingLiU" w:hAnsi="Times New Roman"/>
           <w:b/>
-        </w:rPr>
-        <w:t xml:space="preserve">5.2 </w:t>
-      </w:r>
+          <w:lang w:val="en-US"/>
+        </w:rPr>
+      </w:pPr>
       <w:r>
         <w:rPr>
           <w:rStyle w:val="a6"/>
           <w:rFonts w:ascii="Times New Roman" w:eastAsia="PMingLiU" w:hAnsi="Times New Roman"/>
           <w:b/>
-        </w:rPr>
-        <w:t>Лабораторные работы</w:t>
+          <w:lang w:val="en-US"/>
+        </w:rPr>
+        <w:t xml:space="preserve">5.2 </w:t>
+      </w:r>
+      <w:r>
+        <w:rPr>
+          <w:rStyle w:val="a6"/>
+          <w:rFonts w:ascii="Times New Roman" w:eastAsia="PMingLiU" w:hAnsi="Times New Roman"/>
+          <w:b/>
+        </w:rPr>
+        <w:t>Практические</w:t>
+      </w:r>
+      <w:r>
+        <w:rPr>
+          <w:rStyle w:val="a6"/>
+          <w:rFonts w:ascii="Times New Roman" w:eastAsia="PMingLiU" w:hAnsi="Times New Roman"/>
+          <w:b/>
+          <w:lang w:val="en-US"/>
+        </w:rPr>
+        <w:t xml:space="preserve"> </w:t>
+      </w:r>
+      <w:r>
+        <w:rPr>
+          <w:rStyle w:val="a6"/>
+          <w:rFonts w:ascii="Times New Roman" w:eastAsia="PMingLiU" w:hAnsi="Times New Roman"/>
+          <w:b/>
+        </w:rPr>
+        <w:t>занятия</w:t>
       </w:r>
     </w:p>
     <w:p>
@@ -12662,6 +12756,7 @@
           <w:rFonts w:ascii="Times New Roman" w:hAnsi="Times New Roman"/>
           <w:sz w:val="24"/>
           <w:szCs w:val="24"/>
+          <w:lang w:val="en-US"/>
         </w:rPr>
       </w:pPr>
     </w:p>
@@ -12682,8 +12777,18 @@
           <w:sz w:val="24"/>
           <w:szCs w:val="24"/>
         </w:rPr>
-        <w:t>Учебным планом предусмотрены лабораторные работы</w:t>
-      </w:r>
+        <w:t xml:space="preserve">Учебным планом предусмотрены </w:t>
+      </w:r>
+      <w:r>
+        <w:rPr>
+          <w:rFonts w:ascii="Times New Roman" w:hAnsi="Times New Roman"/>
+          <w:sz w:val="24"/>
+          <w:szCs w:val="24"/>
+        </w:rPr>
+        <w:t>практические занятия</w:t>
+      </w:r>
+      <w:bookmarkStart w:id="7" w:name="_GoBack"/>
+      <w:bookmarkEnd w:id="7"/>
       <w:r>
         <w:rPr>
           <w:rFonts w:ascii="Times New Roman" w:hAnsi="Times New Roman"/>
@@ -12817,15 +12922,15 @@
                 <w:sz w:val="20"/>
                 <w:szCs w:val="20"/>
               </w:rPr>
-              <w:t>лаб</w:t>
-            </w:r>
-            <w:r>
-              <w:rPr>
-                <w:rFonts w:ascii="Times New Roman" w:hAnsi="Times New Roman"/>
-                <w:sz w:val="20"/>
-                <w:szCs w:val="20"/>
-              </w:rPr>
-              <w:t>ораторных работ</w:t>
+              <w:t>семинарских/практических</w:t>
+            </w:r>
+            <w:r>
+              <w:rPr>
+                <w:rFonts w:ascii="Times New Roman" w:hAnsi="Times New Roman"/>
+                <w:sz w:val="20"/>
+                <w:szCs w:val="20"/>
+              </w:rPr>
+              <w:t xml:space="preserve"> работ</w:t>
             </w:r>
           </w:p>
           <w:p>
@@ -12982,6 +13087,7 @@
               </w:rPr>
               <w:t xml:space="preserve">Модуль </w:t>
             </w:r>
+            <w:proofErr w:type="gramStart"/>
             <w:r>
               <w:rPr>
                 <w:rFonts w:ascii="Times New Roman" w:hAnsi="Times New Roman"/>
@@ -12990,7 +13096,18 @@
                 <w:szCs w:val="20"/>
                 <w:lang w:val="en-US"/>
               </w:rPr>
-              <w:t>{{ i+1 }}</w:t>
+              <w:t>{{ i</w:t>
+            </w:r>
+            <w:proofErr w:type="gramEnd"/>
+            <w:r>
+              <w:rPr>
+                <w:rFonts w:ascii="Times New Roman" w:hAnsi="Times New Roman"/>
+                <w:b/>
+                <w:sz w:val="20"/>
+                <w:szCs w:val="20"/>
+                <w:lang w:val="en-US"/>
+              </w:rPr>
+              <w:t>+1 }}</w:t>
             </w:r>
           </w:p>
         </w:tc>
@@ -13044,14 +13161,25 @@
                 <w:lang w:val="en-US"/>
               </w:rPr>
             </w:pPr>
-            <w:r>
-              <w:rPr>
-                <w:rFonts w:ascii="Times New Roman" w:hAnsi="Times New Roman"/>
-                <w:sz w:val="20"/>
-                <w:szCs w:val="20"/>
-                <w:lang w:val="en-US"/>
-              </w:rPr>
-              <w:t>{{ i+1 }}</w:t>
+            <w:proofErr w:type="gramStart"/>
+            <w:r>
+              <w:rPr>
+                <w:rFonts w:ascii="Times New Roman" w:hAnsi="Times New Roman"/>
+                <w:sz w:val="20"/>
+                <w:szCs w:val="20"/>
+                <w:lang w:val="en-US"/>
+              </w:rPr>
+              <w:t>{{ i</w:t>
+            </w:r>
+            <w:proofErr w:type="gramEnd"/>
+            <w:r>
+              <w:rPr>
+                <w:rFonts w:ascii="Times New Roman" w:hAnsi="Times New Roman"/>
+                <w:sz w:val="20"/>
+                <w:szCs w:val="20"/>
+                <w:lang w:val="en-US"/>
+              </w:rPr>
+              <w:t>+1 }}</w:t>
             </w:r>
           </w:p>
         </w:tc>
@@ -13091,8 +13219,19 @@
                 <w:szCs w:val="20"/>
                 <w:lang w:val="en-US"/>
               </w:rPr>
-              <w:t xml:space="preserve"> {{ i</w:t>
-            </w:r>
+              <w:t xml:space="preserve"> </w:t>
+            </w:r>
+            <w:proofErr w:type="gramStart"/>
+            <w:r>
+              <w:rPr>
+                <w:rFonts w:asciiTheme="minorHAnsi" w:hAnsiTheme="minorHAnsi" w:cstheme="minorHAnsi"/>
+                <w:sz w:val="20"/>
+                <w:szCs w:val="20"/>
+                <w:lang w:val="en-US"/>
+              </w:rPr>
+              <w:t>{{ i</w:t>
+            </w:r>
+            <w:proofErr w:type="gramEnd"/>
             <w:r>
               <w:rPr>
                 <w:rFonts w:asciiTheme="minorHAnsi" w:hAnsiTheme="minorHAnsi" w:cstheme="minorHAnsi"/>
@@ -13109,7 +13248,17 @@
                 <w:szCs w:val="20"/>
                 <w:lang w:val="en-US"/>
               </w:rPr>
-              <w:t xml:space="preserve"> }}. {{ </w:t>
+              <w:t xml:space="preserve"> }}. </w:t>
+            </w:r>
+            <w:proofErr w:type="gramStart"/>
+            <w:r>
+              <w:rPr>
+                <w:rFonts w:asciiTheme="minorHAnsi" w:hAnsiTheme="minorHAnsi" w:cstheme="minorHAnsi"/>
+                <w:sz w:val="20"/>
+                <w:szCs w:val="20"/>
+                <w:lang w:val="en-US"/>
+              </w:rPr>
+              <w:t xml:space="preserve">{{ </w:t>
             </w:r>
             <w:proofErr w:type="spellStart"/>
             <w:r>
@@ -13119,7 +13268,17 @@
                 <w:szCs w:val="20"/>
                 <w:lang w:val="en-US"/>
               </w:rPr>
-              <w:t>course_content</w:t>
+              <w:t>course</w:t>
+            </w:r>
+            <w:proofErr w:type="gramEnd"/>
+            <w:r>
+              <w:rPr>
+                <w:rFonts w:asciiTheme="minorHAnsi" w:hAnsiTheme="minorHAnsi" w:cstheme="minorHAnsi"/>
+                <w:sz w:val="20"/>
+                <w:szCs w:val="20"/>
+                <w:lang w:val="en-US"/>
+              </w:rPr>
+              <w:t>_content</w:t>
             </w:r>
             <w:proofErr w:type="spellEnd"/>
             <w:r>
@@ -13328,6 +13487,7 @@
                 <w:szCs w:val="20"/>
                 <w:lang w:val="en-US"/>
               </w:rPr>
+              <w:lastRenderedPageBreak/>
               <w:t xml:space="preserve">{{ </w:t>
             </w:r>
             <w:r>
@@ -13358,24 +13518,25 @@
               </w:rPr>
               <w:t xml:space="preserve"> }}. </w:t>
             </w:r>
-            <w:r>
-              <w:rPr>
-                <w:rFonts w:ascii="Times New Roman" w:hAnsi="Times New Roman"/>
-                <w:sz w:val="20"/>
-                <w:szCs w:val="20"/>
-                <w:lang w:val="en-US"/>
-              </w:rPr>
-              <w:t xml:space="preserve">{{ </w:t>
-            </w:r>
-            <w:r>
-              <w:rPr>
-                <w:rFonts w:ascii="Times New Roman" w:hAnsi="Times New Roman"/>
-                <w:sz w:val="20"/>
-                <w:szCs w:val="20"/>
-                <w:lang w:val="en-US"/>
-              </w:rPr>
-              <w:lastRenderedPageBreak/>
-              <w:t>j+1  }}</w:t>
+            <w:proofErr w:type="gramStart"/>
+            <w:r>
+              <w:rPr>
+                <w:rFonts w:ascii="Times New Roman" w:hAnsi="Times New Roman"/>
+                <w:sz w:val="20"/>
+                <w:szCs w:val="20"/>
+                <w:lang w:val="en-US"/>
+              </w:rPr>
+              <w:t>{{ j</w:t>
+            </w:r>
+            <w:proofErr w:type="gramEnd"/>
+            <w:r>
+              <w:rPr>
+                <w:rFonts w:ascii="Times New Roman" w:hAnsi="Times New Roman"/>
+                <w:sz w:val="20"/>
+                <w:szCs w:val="20"/>
+                <w:lang w:val="en-US"/>
+              </w:rPr>
+              <w:t>+1  }}</w:t>
             </w:r>
           </w:p>
         </w:tc>
@@ -13401,14 +13562,14 @@
                 <w:lang w:val="en-US"/>
               </w:rPr>
             </w:pPr>
-            <w:r>
-              <w:rPr>
-                <w:rFonts w:asciiTheme="minorHAnsi" w:hAnsiTheme="minorHAnsi" w:cstheme="minorHAnsi"/>
-                <w:sz w:val="20"/>
-                <w:szCs w:val="20"/>
-                <w:lang w:val="en-US"/>
-              </w:rPr>
-              <w:lastRenderedPageBreak/>
+            <w:proofErr w:type="gramStart"/>
+            <w:r>
+              <w:rPr>
+                <w:rFonts w:asciiTheme="minorHAnsi" w:hAnsiTheme="minorHAnsi" w:cstheme="minorHAnsi"/>
+                <w:sz w:val="20"/>
+                <w:szCs w:val="20"/>
+                <w:lang w:val="en-US"/>
+              </w:rPr>
               <w:t xml:space="preserve">{{ </w:t>
             </w:r>
             <w:proofErr w:type="spellStart"/>
@@ -13419,7 +13580,17 @@
                 <w:szCs w:val="20"/>
                 <w:lang w:val="en-US"/>
               </w:rPr>
-              <w:t>course_content</w:t>
+              <w:t>course</w:t>
+            </w:r>
+            <w:proofErr w:type="gramEnd"/>
+            <w:r>
+              <w:rPr>
+                <w:rFonts w:asciiTheme="minorHAnsi" w:hAnsiTheme="minorHAnsi" w:cstheme="minorHAnsi"/>
+                <w:sz w:val="20"/>
+                <w:szCs w:val="20"/>
+                <w:lang w:val="en-US"/>
+              </w:rPr>
+              <w:t>_content</w:t>
             </w:r>
             <w:proofErr w:type="spellEnd"/>
             <w:r>
@@ -13573,6 +13744,7 @@
               <w:t>i</w:t>
             </w:r>
             <w:proofErr w:type="spellEnd"/>
+            <w:proofErr w:type="gramStart"/>
             <w:r>
               <w:rPr>
                 <w:lang w:val="en-US"/>
@@ -13584,7 +13756,14 @@
               <w:rPr>
                 <w:lang w:val="en-US"/>
               </w:rPr>
-              <w:t>module_parts</w:t>
+              <w:t>module</w:t>
+            </w:r>
+            <w:proofErr w:type="gramEnd"/>
+            <w:r>
+              <w:rPr>
+                <w:lang w:val="en-US"/>
+              </w:rPr>
+              <w:t>_parts</w:t>
             </w:r>
             <w:proofErr w:type="spellEnd"/>
             <w:r>
@@ -13593,29 +13772,28 @@
               </w:rPr>
               <w:t>[j].</w:t>
             </w:r>
+            <w:r>
+              <w:rPr>
+                <w:lang w:val="en-US"/>
+              </w:rPr>
+              <w:t xml:space="preserve"> </w:t>
+            </w:r>
             <w:proofErr w:type="spellStart"/>
             <w:r>
               <w:rPr>
                 <w:lang w:val="en-US"/>
               </w:rPr>
-              <w:t>lab_works</w:t>
+              <w:t>practice_works</w:t>
             </w:r>
             <w:proofErr w:type="spellEnd"/>
             <w:r>
               <w:rPr>
                 <w:lang w:val="en-US"/>
               </w:rPr>
-              <w:t xml:space="preserve"> </w:t>
-            </w:r>
-            <w:r>
-              <w:rPr>
-                <w:lang w:val="en-US"/>
-              </w:rPr>
-              <w:lastRenderedPageBreak/>
-              <w:t>%}</w:t>
-            </w:r>
-            <w:r>
-              <w:t>Лабораторная</w:t>
+              <w:t xml:space="preserve"> %}</w:t>
+            </w:r>
+            <w:r>
+              <w:t>Практическая</w:t>
             </w:r>
             <w:r>
               <w:rPr>
@@ -13719,13 +13897,7 @@
               <w:rPr>
                 <w:lang w:val="en-US"/>
               </w:rPr>
-              <w:t xml:space="preserve"> </w:t>
-            </w:r>
-            <w:r>
-              <w:rPr>
-                <w:lang w:val="en-US"/>
-              </w:rPr>
-              <w:t xml:space="preserve">{% </w:t>
+              <w:t xml:space="preserve"> {% </w:t>
             </w:r>
             <w:proofErr w:type="spellStart"/>
             <w:r>
@@ -13773,7 +13945,6 @@
               <w:rPr>
                 <w:lang w:val="en-US"/>
               </w:rPr>
-              <w:lastRenderedPageBreak/>
               <w:t>{%</w:t>
             </w:r>
             <w:proofErr w:type="spellStart"/>
@@ -13927,11 +14098,1374 @@
         <w:ind w:firstLine="709"/>
         <w:jc w:val="both"/>
         <w:rPr>
-          <w:rFonts w:ascii="Times New Roman" w:hAnsi="Times New Roman"/>
-          <w:sz w:val="24"/>
-          <w:szCs w:val="24"/>
-        </w:rPr>
-      </w:pPr>
+          <w:rStyle w:val="a6"/>
+          <w:rFonts w:ascii="Times New Roman" w:eastAsia="PMingLiU" w:hAnsi="Times New Roman"/>
+          <w:lang w:val="en-US"/>
+        </w:rPr>
+      </w:pPr>
+      <w:r>
+        <w:rPr>
+          <w:rStyle w:val="a6"/>
+          <w:rFonts w:ascii="Times New Roman" w:eastAsia="PMingLiU" w:hAnsi="Times New Roman"/>
+          <w:lang w:val="en-US"/>
+        </w:rPr>
+        <w:t>{% endif %}</w:t>
+      </w:r>
+    </w:p>
+    <w:p>
+      <w:pPr>
+        <w:spacing w:after="0" w:line="240" w:lineRule="auto"/>
+        <w:ind w:firstLine="709"/>
+        <w:jc w:val="both"/>
+        <w:rPr>
+          <w:rStyle w:val="a6"/>
+          <w:rFonts w:ascii="Times New Roman" w:eastAsia="PMingLiU" w:hAnsi="Times New Roman"/>
+          <w:lang w:val="en-US"/>
+        </w:rPr>
+      </w:pPr>
+      <w:r>
+        <w:rPr>
+          <w:rStyle w:val="a6"/>
+          <w:rFonts w:ascii="Times New Roman" w:eastAsia="PMingLiU" w:hAnsi="Times New Roman"/>
+          <w:lang w:val="en-US"/>
+        </w:rPr>
+        <w:t xml:space="preserve">{% if </w:t>
+      </w:r>
+      <w:proofErr w:type="spellStart"/>
+      <w:r>
+        <w:rPr>
+          <w:rStyle w:val="a6"/>
+          <w:rFonts w:ascii="Times New Roman" w:eastAsia="PMingLiU" w:hAnsi="Times New Roman"/>
+          <w:lang w:val="en-US"/>
+        </w:rPr>
+        <w:t>lab_</w:t>
+      </w:r>
+      <w:proofErr w:type="gramStart"/>
+      <w:r>
+        <w:rPr>
+          <w:rStyle w:val="a6"/>
+          <w:rFonts w:ascii="Times New Roman" w:eastAsia="PMingLiU" w:hAnsi="Times New Roman"/>
+          <w:lang w:val="en-US"/>
+        </w:rPr>
+        <w:t>hours</w:t>
+      </w:r>
+      <w:proofErr w:type="spellEnd"/>
+      <w:r>
+        <w:rPr>
+          <w:rStyle w:val="a6"/>
+          <w:rFonts w:ascii="Times New Roman" w:eastAsia="PMingLiU" w:hAnsi="Times New Roman"/>
+          <w:lang w:val="en-US"/>
+        </w:rPr>
+        <w:t xml:space="preserve"> !</w:t>
+      </w:r>
+      <w:proofErr w:type="gramEnd"/>
+      <w:r>
+        <w:rPr>
+          <w:rStyle w:val="a6"/>
+          <w:rFonts w:ascii="Times New Roman" w:eastAsia="PMingLiU" w:hAnsi="Times New Roman"/>
+          <w:lang w:val="en-US"/>
+        </w:rPr>
+        <w:t>= 0 %}</w:t>
+      </w:r>
+    </w:p>
+    <w:p>
+      <w:pPr>
+        <w:spacing w:after="0" w:line="240" w:lineRule="auto"/>
+        <w:ind w:firstLine="709"/>
+        <w:jc w:val="both"/>
+        <w:rPr>
+          <w:rStyle w:val="a6"/>
+          <w:rFonts w:ascii="Times New Roman" w:eastAsia="PMingLiU" w:hAnsi="Times New Roman"/>
+          <w:b/>
+        </w:rPr>
+      </w:pPr>
+      <w:r>
+        <w:rPr>
+          <w:rStyle w:val="a6"/>
+          <w:rFonts w:ascii="Times New Roman" w:eastAsia="PMingLiU" w:hAnsi="Times New Roman"/>
+          <w:b/>
+        </w:rPr>
+        <w:t xml:space="preserve">5.2 </w:t>
+      </w:r>
+      <w:r>
+        <w:rPr>
+          <w:rStyle w:val="a6"/>
+          <w:rFonts w:ascii="Times New Roman" w:eastAsia="PMingLiU" w:hAnsi="Times New Roman"/>
+          <w:b/>
+        </w:rPr>
+        <w:t>Лабораторные работы</w:t>
+      </w:r>
+    </w:p>
+    <w:p>
+      <w:pPr>
+        <w:spacing w:after="0" w:line="240" w:lineRule="auto"/>
+        <w:ind w:firstLine="709"/>
+        <w:jc w:val="both"/>
+        <w:rPr>
+          <w:rFonts w:ascii="Times New Roman" w:hAnsi="Times New Roman"/>
+          <w:sz w:val="24"/>
+          <w:szCs w:val="24"/>
+        </w:rPr>
+      </w:pPr>
+    </w:p>
+    <w:p>
+      <w:pPr>
+        <w:spacing w:after="0" w:line="240" w:lineRule="auto"/>
+        <w:ind w:firstLine="709"/>
+        <w:jc w:val="both"/>
+        <w:rPr>
+          <w:rFonts w:ascii="Times New Roman" w:hAnsi="Times New Roman"/>
+          <w:sz w:val="24"/>
+          <w:szCs w:val="24"/>
+        </w:rPr>
+      </w:pPr>
+      <w:r>
+        <w:rPr>
+          <w:rFonts w:ascii="Times New Roman" w:hAnsi="Times New Roman"/>
+          <w:sz w:val="24"/>
+          <w:szCs w:val="24"/>
+        </w:rPr>
+        <w:t>Учебным планом предусмотрены лабораторные работы</w:t>
+      </w:r>
+      <w:r>
+        <w:rPr>
+          <w:rFonts w:ascii="Times New Roman" w:hAnsi="Times New Roman"/>
+          <w:sz w:val="24"/>
+          <w:szCs w:val="24"/>
+        </w:rPr>
+        <w:t xml:space="preserve"> </w:t>
+      </w:r>
+    </w:p>
+    <w:p>
+      <w:pPr>
+        <w:spacing w:after="0" w:line="240" w:lineRule="auto"/>
+        <w:ind w:firstLine="709"/>
+        <w:jc w:val="both"/>
+        <w:rPr>
+          <w:rFonts w:ascii="Times New Roman" w:hAnsi="Times New Roman"/>
+          <w:sz w:val="24"/>
+          <w:szCs w:val="24"/>
+        </w:rPr>
+      </w:pPr>
+    </w:p>
+    <w:tbl>
+      <w:tblPr>
+        <w:tblW w:w="0" w:type="auto"/>
+        <w:tblInd w:w="-5" w:type="dxa"/>
+        <w:tblLayout w:type="fixed"/>
+        <w:tblCellMar>
+          <w:left w:w="28" w:type="dxa"/>
+          <w:right w:w="28" w:type="dxa"/>
+        </w:tblCellMar>
+        <w:tblLook w:val="0000" w:firstRow="0" w:lastRow="0" w:firstColumn="0" w:lastColumn="0" w:noHBand="0" w:noVBand="0"/>
+      </w:tblPr>
+      <w:tblGrid>
+        <w:gridCol w:w="459"/>
+        <w:gridCol w:w="4113"/>
+        <w:gridCol w:w="5108"/>
+      </w:tblGrid>
+      <w:tr>
+        <w:tc>
+          <w:tcPr>
+            <w:tcW w:w="459" w:type="dxa"/>
+            <w:tcBorders>
+              <w:top w:val="single" w:sz="4" w:space="0" w:color="000000"/>
+              <w:left w:val="single" w:sz="4" w:space="0" w:color="000000"/>
+              <w:bottom w:val="single" w:sz="4" w:space="0" w:color="000000"/>
+            </w:tcBorders>
+            <w:shd w:val="clear" w:color="auto" w:fill="auto"/>
+          </w:tcPr>
+          <w:p>
+            <w:pPr>
+              <w:spacing w:after="0" w:line="240" w:lineRule="auto"/>
+              <w:jc w:val="center"/>
+              <w:rPr>
+                <w:rFonts w:ascii="Times New Roman" w:hAnsi="Times New Roman"/>
+                <w:sz w:val="20"/>
+                <w:szCs w:val="20"/>
+              </w:rPr>
+            </w:pPr>
+            <w:r>
+              <w:rPr>
+                <w:rFonts w:ascii="Times New Roman" w:hAnsi="Times New Roman"/>
+                <w:sz w:val="20"/>
+                <w:szCs w:val="20"/>
+              </w:rPr>
+              <w:t>№ п/п</w:t>
+            </w:r>
+          </w:p>
+        </w:tc>
+        <w:tc>
+          <w:tcPr>
+            <w:tcW w:w="4113" w:type="dxa"/>
+            <w:tcBorders>
+              <w:top w:val="single" w:sz="4" w:space="0" w:color="000000"/>
+              <w:left w:val="single" w:sz="4" w:space="0" w:color="000000"/>
+              <w:bottom w:val="single" w:sz="4" w:space="0" w:color="000000"/>
+            </w:tcBorders>
+            <w:shd w:val="clear" w:color="auto" w:fill="auto"/>
+          </w:tcPr>
+          <w:p>
+            <w:pPr>
+              <w:spacing w:after="0" w:line="240" w:lineRule="auto"/>
+              <w:jc w:val="center"/>
+              <w:rPr>
+                <w:rFonts w:ascii="Times New Roman" w:hAnsi="Times New Roman"/>
+                <w:sz w:val="20"/>
+                <w:szCs w:val="20"/>
+              </w:rPr>
+            </w:pPr>
+            <w:r>
+              <w:rPr>
+                <w:rFonts w:ascii="Times New Roman" w:hAnsi="Times New Roman"/>
+                <w:sz w:val="20"/>
+                <w:szCs w:val="20"/>
+              </w:rPr>
+              <w:t>Модули и тем дисциплины</w:t>
+            </w:r>
+          </w:p>
+        </w:tc>
+        <w:tc>
+          <w:tcPr>
+            <w:tcW w:w="5108" w:type="dxa"/>
+            <w:tcBorders>
+              <w:top w:val="single" w:sz="4" w:space="0" w:color="000000"/>
+              <w:left w:val="single" w:sz="4" w:space="0" w:color="000000"/>
+              <w:bottom w:val="single" w:sz="4" w:space="0" w:color="000000"/>
+              <w:right w:val="single" w:sz="4" w:space="0" w:color="000000"/>
+            </w:tcBorders>
+            <w:shd w:val="clear" w:color="auto" w:fill="auto"/>
+          </w:tcPr>
+          <w:p>
+            <w:pPr>
+              <w:spacing w:after="0" w:line="240" w:lineRule="auto"/>
+              <w:jc w:val="center"/>
+              <w:rPr>
+                <w:rFonts w:ascii="Times New Roman" w:hAnsi="Times New Roman"/>
+                <w:sz w:val="20"/>
+                <w:szCs w:val="20"/>
+              </w:rPr>
+            </w:pPr>
+            <w:r>
+              <w:rPr>
+                <w:rFonts w:ascii="Times New Roman" w:hAnsi="Times New Roman"/>
+                <w:sz w:val="20"/>
+                <w:szCs w:val="20"/>
+              </w:rPr>
+              <w:t xml:space="preserve">Наименование и объем </w:t>
+            </w:r>
+            <w:r>
+              <w:rPr>
+                <w:rFonts w:ascii="Times New Roman" w:hAnsi="Times New Roman"/>
+                <w:sz w:val="20"/>
+                <w:szCs w:val="20"/>
+              </w:rPr>
+              <w:t>лаб</w:t>
+            </w:r>
+            <w:r>
+              <w:rPr>
+                <w:rFonts w:ascii="Times New Roman" w:hAnsi="Times New Roman"/>
+                <w:sz w:val="20"/>
+                <w:szCs w:val="20"/>
+              </w:rPr>
+              <w:t>ораторных работ</w:t>
+            </w:r>
+          </w:p>
+          <w:p>
+            <w:pPr>
+              <w:spacing w:after="0" w:line="240" w:lineRule="auto"/>
+              <w:jc w:val="center"/>
+            </w:pPr>
+            <w:r>
+              <w:rPr>
+                <w:rFonts w:ascii="Times New Roman" w:hAnsi="Times New Roman"/>
+                <w:sz w:val="20"/>
+                <w:szCs w:val="20"/>
+              </w:rPr>
+              <w:t>(ОФ/ЗФ/ОЗФ)</w:t>
+            </w:r>
+          </w:p>
+        </w:tc>
+      </w:tr>
+      <w:tr>
+        <w:tc>
+          <w:tcPr>
+            <w:tcW w:w="9680" w:type="dxa"/>
+            <w:gridSpan w:val="3"/>
+            <w:tcBorders>
+              <w:top w:val="single" w:sz="4" w:space="0" w:color="000000"/>
+              <w:left w:val="single" w:sz="4" w:space="0" w:color="000000"/>
+              <w:bottom w:val="single" w:sz="4" w:space="0" w:color="000000"/>
+              <w:right w:val="single" w:sz="4" w:space="0" w:color="000000"/>
+            </w:tcBorders>
+            <w:shd w:val="clear" w:color="auto" w:fill="auto"/>
+          </w:tcPr>
+          <w:p>
+            <w:pPr>
+              <w:snapToGrid w:val="0"/>
+              <w:spacing w:after="0" w:line="240" w:lineRule="auto"/>
+              <w:jc w:val="both"/>
+              <w:rPr>
+                <w:rFonts w:ascii="Times New Roman" w:hAnsi="Times New Roman"/>
+                <w:sz w:val="20"/>
+                <w:szCs w:val="20"/>
+                <w:lang w:val="en-US"/>
+              </w:rPr>
+            </w:pPr>
+            <w:r>
+              <w:rPr>
+                <w:lang w:val="en-US"/>
+              </w:rPr>
+              <w:t>{%</w:t>
+            </w:r>
+            <w:proofErr w:type="spellStart"/>
+            <w:r>
+              <w:rPr>
+                <w:lang w:val="en-US"/>
+              </w:rPr>
+              <w:t>tr</w:t>
+            </w:r>
+            <w:proofErr w:type="spellEnd"/>
+            <w:r>
+              <w:rPr>
+                <w:lang w:val="en-US"/>
+              </w:rPr>
+              <w:t xml:space="preserve"> for </w:t>
+            </w:r>
+            <w:proofErr w:type="spellStart"/>
+            <w:r>
+              <w:rPr>
+                <w:lang w:val="en-US"/>
+              </w:rPr>
+              <w:t>i</w:t>
+            </w:r>
+            <w:proofErr w:type="spellEnd"/>
+            <w:r>
+              <w:rPr>
+                <w:lang w:val="en-US"/>
+              </w:rPr>
+              <w:t xml:space="preserve"> in range(</w:t>
+            </w:r>
+            <w:proofErr w:type="spellStart"/>
+            <w:r>
+              <w:rPr>
+                <w:lang w:val="en-US"/>
+              </w:rPr>
+              <w:t>course_content</w:t>
+            </w:r>
+            <w:r>
+              <w:rPr>
+                <w:lang w:val="en-US"/>
+              </w:rPr>
+              <w:t>|length</w:t>
+            </w:r>
+            <w:proofErr w:type="spellEnd"/>
+            <w:r>
+              <w:rPr>
+                <w:lang w:val="en-US"/>
+              </w:rPr>
+              <w:t>) %}</w:t>
+            </w:r>
+          </w:p>
+        </w:tc>
+      </w:tr>
+      <w:tr>
+        <w:tc>
+          <w:tcPr>
+            <w:tcW w:w="459" w:type="dxa"/>
+            <w:tcBorders>
+              <w:top w:val="single" w:sz="4" w:space="0" w:color="000000"/>
+              <w:left w:val="single" w:sz="4" w:space="0" w:color="000000"/>
+              <w:bottom w:val="single" w:sz="4" w:space="0" w:color="000000"/>
+            </w:tcBorders>
+            <w:shd w:val="clear" w:color="auto" w:fill="auto"/>
+          </w:tcPr>
+          <w:p>
+            <w:pPr>
+              <w:snapToGrid w:val="0"/>
+              <w:spacing w:after="0" w:line="240" w:lineRule="auto"/>
+              <w:jc w:val="both"/>
+              <w:rPr>
+                <w:rFonts w:ascii="Times New Roman" w:hAnsi="Times New Roman"/>
+                <w:sz w:val="20"/>
+                <w:szCs w:val="20"/>
+                <w:lang w:val="en-US"/>
+              </w:rPr>
+            </w:pPr>
+          </w:p>
+        </w:tc>
+        <w:tc>
+          <w:tcPr>
+            <w:tcW w:w="4113" w:type="dxa"/>
+            <w:tcBorders>
+              <w:top w:val="single" w:sz="4" w:space="0" w:color="000000"/>
+              <w:left w:val="single" w:sz="4" w:space="0" w:color="000000"/>
+              <w:bottom w:val="single" w:sz="4" w:space="0" w:color="000000"/>
+            </w:tcBorders>
+            <w:shd w:val="clear" w:color="auto" w:fill="auto"/>
+          </w:tcPr>
+          <w:p>
+            <w:pPr>
+              <w:spacing w:after="0" w:line="240" w:lineRule="auto"/>
+              <w:jc w:val="both"/>
+              <w:rPr>
+                <w:rFonts w:ascii="Times New Roman" w:hAnsi="Times New Roman"/>
+                <w:b/>
+                <w:sz w:val="20"/>
+                <w:szCs w:val="20"/>
+                <w:lang w:val="en-US"/>
+              </w:rPr>
+            </w:pPr>
+            <w:r>
+              <w:rPr>
+                <w:rFonts w:ascii="Times New Roman" w:hAnsi="Times New Roman"/>
+                <w:b/>
+                <w:sz w:val="20"/>
+                <w:szCs w:val="20"/>
+              </w:rPr>
+              <w:t xml:space="preserve">Модуль </w:t>
+            </w:r>
+            <w:r>
+              <w:rPr>
+                <w:rFonts w:ascii="Times New Roman" w:hAnsi="Times New Roman"/>
+                <w:b/>
+                <w:sz w:val="20"/>
+                <w:szCs w:val="20"/>
+                <w:lang w:val="en-US"/>
+              </w:rPr>
+              <w:t>{{ i+1 }}</w:t>
+            </w:r>
+          </w:p>
+        </w:tc>
+        <w:tc>
+          <w:tcPr>
+            <w:tcW w:w="5108" w:type="dxa"/>
+            <w:tcBorders>
+              <w:top w:val="single" w:sz="4" w:space="0" w:color="000000"/>
+              <w:left w:val="single" w:sz="4" w:space="0" w:color="000000"/>
+              <w:bottom w:val="single" w:sz="4" w:space="0" w:color="000000"/>
+              <w:right w:val="single" w:sz="4" w:space="0" w:color="000000"/>
+            </w:tcBorders>
+            <w:shd w:val="clear" w:color="auto" w:fill="auto"/>
+          </w:tcPr>
+          <w:p>
+            <w:pPr>
+              <w:snapToGrid w:val="0"/>
+              <w:spacing w:after="0" w:line="240" w:lineRule="auto"/>
+              <w:jc w:val="both"/>
+              <w:rPr>
+                <w:rFonts w:ascii="Times New Roman" w:hAnsi="Times New Roman"/>
+                <w:sz w:val="20"/>
+                <w:szCs w:val="20"/>
+                <w:shd w:val="clear" w:color="auto" w:fill="FFFF00"/>
+                <w:lang w:val="en-US"/>
+              </w:rPr>
+            </w:pPr>
+          </w:p>
+        </w:tc>
+      </w:tr>
+      <w:tr>
+        <w:tc>
+          <w:tcPr>
+            <w:tcW w:w="459" w:type="dxa"/>
+            <w:tcBorders>
+              <w:top w:val="single" w:sz="4" w:space="0" w:color="000000"/>
+              <w:left w:val="single" w:sz="4" w:space="0" w:color="000000"/>
+              <w:bottom w:val="single" w:sz="4" w:space="0" w:color="000000"/>
+            </w:tcBorders>
+            <w:shd w:val="clear" w:color="auto" w:fill="auto"/>
+          </w:tcPr>
+          <w:p>
+            <w:pPr>
+              <w:snapToGrid w:val="0"/>
+              <w:spacing w:after="0" w:line="240" w:lineRule="auto"/>
+              <w:jc w:val="both"/>
+              <w:rPr>
+                <w:rFonts w:ascii="Times New Roman" w:hAnsi="Times New Roman"/>
+                <w:sz w:val="20"/>
+                <w:szCs w:val="20"/>
+                <w:lang w:val="en-US"/>
+              </w:rPr>
+            </w:pPr>
+            <w:r>
+              <w:rPr>
+                <w:rFonts w:ascii="Times New Roman" w:hAnsi="Times New Roman"/>
+                <w:sz w:val="20"/>
+                <w:szCs w:val="20"/>
+                <w:lang w:val="en-US"/>
+              </w:rPr>
+              <w:t>{{ i+1 }}</w:t>
+            </w:r>
+          </w:p>
+        </w:tc>
+        <w:tc>
+          <w:tcPr>
+            <w:tcW w:w="4113" w:type="dxa"/>
+            <w:tcBorders>
+              <w:top w:val="single" w:sz="4" w:space="0" w:color="000000"/>
+              <w:left w:val="single" w:sz="4" w:space="0" w:color="000000"/>
+              <w:bottom w:val="single" w:sz="4" w:space="0" w:color="000000"/>
+            </w:tcBorders>
+            <w:shd w:val="clear" w:color="auto" w:fill="auto"/>
+          </w:tcPr>
+          <w:p>
+            <w:pPr>
+              <w:spacing w:after="0" w:line="240" w:lineRule="auto"/>
+              <w:jc w:val="both"/>
+              <w:rPr>
+                <w:rFonts w:asciiTheme="minorHAnsi" w:hAnsiTheme="minorHAnsi" w:cstheme="minorHAnsi"/>
+                <w:sz w:val="20"/>
+                <w:szCs w:val="20"/>
+                <w:lang w:val="en-US"/>
+              </w:rPr>
+            </w:pPr>
+            <w:r>
+              <w:rPr>
+                <w:rFonts w:asciiTheme="minorHAnsi" w:hAnsiTheme="minorHAnsi" w:cstheme="minorHAnsi"/>
+                <w:sz w:val="20"/>
+                <w:szCs w:val="20"/>
+              </w:rPr>
+              <w:t>Раздел</w:t>
+            </w:r>
+            <w:r>
+              <w:rPr>
+                <w:rFonts w:asciiTheme="minorHAnsi" w:hAnsiTheme="minorHAnsi" w:cstheme="minorHAnsi"/>
+                <w:sz w:val="20"/>
+                <w:szCs w:val="20"/>
+                <w:lang w:val="en-US"/>
+              </w:rPr>
+              <w:t xml:space="preserve"> {{ i</w:t>
+            </w:r>
+            <w:r>
+              <w:rPr>
+                <w:rFonts w:asciiTheme="minorHAnsi" w:hAnsiTheme="minorHAnsi" w:cstheme="minorHAnsi"/>
+                <w:sz w:val="20"/>
+                <w:szCs w:val="20"/>
+                <w:lang w:val="en-US"/>
+              </w:rPr>
+              <w:t>+1</w:t>
+            </w:r>
+            <w:r>
+              <w:rPr>
+                <w:rFonts w:asciiTheme="minorHAnsi" w:hAnsiTheme="minorHAnsi" w:cstheme="minorHAnsi"/>
+                <w:sz w:val="20"/>
+                <w:szCs w:val="20"/>
+                <w:lang w:val="en-US"/>
+              </w:rPr>
+              <w:t xml:space="preserve"> }}. {{ </w:t>
+            </w:r>
+            <w:proofErr w:type="spellStart"/>
+            <w:r>
+              <w:rPr>
+                <w:rFonts w:asciiTheme="minorHAnsi" w:hAnsiTheme="minorHAnsi" w:cstheme="minorHAnsi"/>
+                <w:sz w:val="20"/>
+                <w:szCs w:val="20"/>
+                <w:lang w:val="en-US"/>
+              </w:rPr>
+              <w:t>course_content</w:t>
+            </w:r>
+            <w:proofErr w:type="spellEnd"/>
+            <w:r>
+              <w:rPr>
+                <w:rFonts w:asciiTheme="minorHAnsi" w:hAnsiTheme="minorHAnsi" w:cstheme="minorHAnsi"/>
+                <w:sz w:val="20"/>
+                <w:szCs w:val="20"/>
+                <w:lang w:val="en-US"/>
+              </w:rPr>
+              <w:t>[</w:t>
+            </w:r>
+            <w:proofErr w:type="spellStart"/>
+            <w:r>
+              <w:rPr>
+                <w:rFonts w:asciiTheme="minorHAnsi" w:hAnsiTheme="minorHAnsi" w:cstheme="minorHAnsi"/>
+                <w:sz w:val="20"/>
+                <w:szCs w:val="20"/>
+                <w:lang w:val="en-US"/>
+              </w:rPr>
+              <w:t>i</w:t>
+            </w:r>
+            <w:proofErr w:type="spellEnd"/>
+            <w:r>
+              <w:rPr>
+                <w:rFonts w:asciiTheme="minorHAnsi" w:hAnsiTheme="minorHAnsi" w:cstheme="minorHAnsi"/>
+                <w:sz w:val="20"/>
+                <w:szCs w:val="20"/>
+                <w:lang w:val="en-US"/>
+              </w:rPr>
+              <w:t>].</w:t>
+            </w:r>
+            <w:proofErr w:type="spellStart"/>
+            <w:r>
+              <w:rPr>
+                <w:rFonts w:asciiTheme="minorHAnsi" w:hAnsiTheme="minorHAnsi" w:cstheme="minorHAnsi"/>
+                <w:sz w:val="20"/>
+                <w:szCs w:val="20"/>
+                <w:lang w:val="en-US"/>
+              </w:rPr>
+              <w:t>module_name</w:t>
+            </w:r>
+            <w:proofErr w:type="spellEnd"/>
+            <w:r>
+              <w:rPr>
+                <w:rFonts w:asciiTheme="minorHAnsi" w:hAnsiTheme="minorHAnsi" w:cstheme="minorHAnsi"/>
+                <w:sz w:val="20"/>
+                <w:szCs w:val="20"/>
+                <w:lang w:val="en-US"/>
+              </w:rPr>
+              <w:t xml:space="preserve"> }}</w:t>
+            </w:r>
+          </w:p>
+        </w:tc>
+        <w:tc>
+          <w:tcPr>
+            <w:tcW w:w="5108" w:type="dxa"/>
+            <w:tcBorders>
+              <w:top w:val="single" w:sz="4" w:space="0" w:color="000000"/>
+              <w:left w:val="single" w:sz="4" w:space="0" w:color="000000"/>
+              <w:bottom w:val="single" w:sz="4" w:space="0" w:color="000000"/>
+              <w:right w:val="single" w:sz="4" w:space="0" w:color="000000"/>
+            </w:tcBorders>
+            <w:shd w:val="clear" w:color="auto" w:fill="auto"/>
+          </w:tcPr>
+          <w:p>
+            <w:pPr>
+              <w:spacing w:after="0" w:line="240" w:lineRule="auto"/>
+              <w:jc w:val="both"/>
+              <w:rPr>
+                <w:rFonts w:ascii="Times New Roman" w:hAnsi="Times New Roman"/>
+                <w:sz w:val="20"/>
+                <w:szCs w:val="20"/>
+                <w:shd w:val="clear" w:color="auto" w:fill="FFFF00"/>
+                <w:lang w:val="en-US"/>
+              </w:rPr>
+            </w:pPr>
+          </w:p>
+        </w:tc>
+      </w:tr>
+      <w:tr>
+        <w:tc>
+          <w:tcPr>
+            <w:tcW w:w="9680" w:type="dxa"/>
+            <w:gridSpan w:val="3"/>
+            <w:tcBorders>
+              <w:top w:val="single" w:sz="4" w:space="0" w:color="000000"/>
+              <w:left w:val="single" w:sz="4" w:space="0" w:color="000000"/>
+              <w:bottom w:val="single" w:sz="4" w:space="0" w:color="000000"/>
+              <w:right w:val="single" w:sz="4" w:space="0" w:color="000000"/>
+            </w:tcBorders>
+            <w:shd w:val="clear" w:color="auto" w:fill="auto"/>
+          </w:tcPr>
+          <w:p>
+            <w:pPr>
+              <w:snapToGrid w:val="0"/>
+              <w:spacing w:after="0" w:line="240" w:lineRule="auto"/>
+              <w:jc w:val="both"/>
+              <w:rPr>
+                <w:rFonts w:ascii="Times New Roman" w:hAnsi="Times New Roman"/>
+                <w:sz w:val="20"/>
+                <w:szCs w:val="20"/>
+                <w:lang w:val="en-US"/>
+              </w:rPr>
+            </w:pPr>
+            <w:r>
+              <w:rPr>
+                <w:lang w:val="en-US"/>
+              </w:rPr>
+              <w:t>{%</w:t>
+            </w:r>
+            <w:proofErr w:type="spellStart"/>
+            <w:r>
+              <w:rPr>
+                <w:lang w:val="en-US"/>
+              </w:rPr>
+              <w:t>tr</w:t>
+            </w:r>
+            <w:proofErr w:type="spellEnd"/>
+            <w:r>
+              <w:rPr>
+                <w:lang w:val="en-US"/>
+              </w:rPr>
+              <w:t xml:space="preserve"> for j in range(</w:t>
+            </w:r>
+            <w:proofErr w:type="spellStart"/>
+            <w:r>
+              <w:rPr>
+                <w:lang w:val="en-US"/>
+              </w:rPr>
+              <w:t>course_content</w:t>
+            </w:r>
+            <w:proofErr w:type="spellEnd"/>
+            <w:r>
+              <w:rPr>
+                <w:lang w:val="en-US"/>
+              </w:rPr>
+              <w:t>[</w:t>
+            </w:r>
+            <w:proofErr w:type="spellStart"/>
+            <w:r>
+              <w:rPr>
+                <w:lang w:val="en-US"/>
+              </w:rPr>
+              <w:t>i</w:t>
+            </w:r>
+            <w:proofErr w:type="spellEnd"/>
+            <w:proofErr w:type="gramStart"/>
+            <w:r>
+              <w:rPr>
+                <w:lang w:val="en-US"/>
+              </w:rPr>
+              <w:t>].</w:t>
+            </w:r>
+            <w:proofErr w:type="spellStart"/>
+            <w:r>
+              <w:rPr>
+                <w:lang w:val="en-US"/>
+              </w:rPr>
+              <w:t>module</w:t>
+            </w:r>
+            <w:proofErr w:type="gramEnd"/>
+            <w:r>
+              <w:rPr>
+                <w:lang w:val="en-US"/>
+              </w:rPr>
+              <w:t>_parts|length</w:t>
+            </w:r>
+            <w:proofErr w:type="spellEnd"/>
+            <w:r>
+              <w:rPr>
+                <w:lang w:val="en-US"/>
+              </w:rPr>
+              <w:t>) %}</w:t>
+            </w:r>
+          </w:p>
+        </w:tc>
+      </w:tr>
+      <w:tr>
+        <w:tc>
+          <w:tcPr>
+            <w:tcW w:w="459" w:type="dxa"/>
+            <w:tcBorders>
+              <w:top w:val="single" w:sz="4" w:space="0" w:color="000000"/>
+              <w:left w:val="single" w:sz="4" w:space="0" w:color="000000"/>
+              <w:bottom w:val="single" w:sz="4" w:space="0" w:color="000000"/>
+            </w:tcBorders>
+            <w:shd w:val="clear" w:color="auto" w:fill="auto"/>
+          </w:tcPr>
+          <w:p>
+            <w:pPr>
+              <w:snapToGrid w:val="0"/>
+              <w:spacing w:after="0" w:line="240" w:lineRule="auto"/>
+              <w:jc w:val="both"/>
+              <w:rPr>
+                <w:rFonts w:ascii="Times New Roman" w:hAnsi="Times New Roman"/>
+                <w:sz w:val="20"/>
+                <w:szCs w:val="20"/>
+                <w:lang w:val="en-US"/>
+              </w:rPr>
+            </w:pPr>
+            <w:proofErr w:type="gramStart"/>
+            <w:r>
+              <w:rPr>
+                <w:rFonts w:ascii="Times New Roman" w:hAnsi="Times New Roman"/>
+                <w:sz w:val="20"/>
+                <w:szCs w:val="20"/>
+                <w:lang w:val="en-US"/>
+              </w:rPr>
+              <w:t xml:space="preserve">{{ </w:t>
+            </w:r>
+            <w:r>
+              <w:rPr>
+                <w:rFonts w:ascii="Times New Roman" w:hAnsi="Times New Roman"/>
+                <w:sz w:val="20"/>
+                <w:szCs w:val="20"/>
+                <w:lang w:val="en-US"/>
+              </w:rPr>
+              <w:t>i</w:t>
+            </w:r>
+            <w:proofErr w:type="gramEnd"/>
+            <w:r>
+              <w:rPr>
+                <w:rFonts w:ascii="Times New Roman" w:hAnsi="Times New Roman"/>
+                <w:sz w:val="20"/>
+                <w:szCs w:val="20"/>
+                <w:lang w:val="en-US"/>
+              </w:rPr>
+              <w:t>+1</w:t>
+            </w:r>
+            <w:r>
+              <w:rPr>
+                <w:rFonts w:ascii="Times New Roman" w:hAnsi="Times New Roman"/>
+                <w:sz w:val="20"/>
+                <w:szCs w:val="20"/>
+                <w:lang w:val="en-US"/>
+              </w:rPr>
+              <w:t xml:space="preserve"> }}. </w:t>
+            </w:r>
+            <w:r>
+              <w:rPr>
+                <w:rFonts w:ascii="Times New Roman" w:hAnsi="Times New Roman"/>
+                <w:sz w:val="20"/>
+                <w:szCs w:val="20"/>
+                <w:lang w:val="en-US"/>
+              </w:rPr>
+              <w:t>{{ j+1  }}</w:t>
+            </w:r>
+          </w:p>
+        </w:tc>
+        <w:tc>
+          <w:tcPr>
+            <w:tcW w:w="4113" w:type="dxa"/>
+            <w:tcBorders>
+              <w:top w:val="single" w:sz="4" w:space="0" w:color="000000"/>
+              <w:left w:val="single" w:sz="4" w:space="0" w:color="000000"/>
+              <w:bottom w:val="single" w:sz="4" w:space="0" w:color="000000"/>
+            </w:tcBorders>
+            <w:shd w:val="clear" w:color="auto" w:fill="auto"/>
+          </w:tcPr>
+          <w:p>
+            <w:pPr>
+              <w:spacing w:after="0" w:line="240" w:lineRule="auto"/>
+              <w:jc w:val="both"/>
+              <w:rPr>
+                <w:rFonts w:ascii="Times New Roman" w:hAnsi="Times New Roman"/>
+                <w:b/>
+                <w:sz w:val="20"/>
+                <w:szCs w:val="20"/>
+                <w:lang w:val="en-US"/>
+              </w:rPr>
+            </w:pPr>
+            <w:r>
+              <w:rPr>
+                <w:rFonts w:asciiTheme="minorHAnsi" w:hAnsiTheme="minorHAnsi" w:cstheme="minorHAnsi"/>
+                <w:sz w:val="20"/>
+                <w:szCs w:val="20"/>
+                <w:lang w:val="en-US"/>
+              </w:rPr>
+              <w:t xml:space="preserve">{{ </w:t>
+            </w:r>
+            <w:proofErr w:type="spellStart"/>
+            <w:r>
+              <w:rPr>
+                <w:rFonts w:asciiTheme="minorHAnsi" w:hAnsiTheme="minorHAnsi" w:cstheme="minorHAnsi"/>
+                <w:sz w:val="20"/>
+                <w:szCs w:val="20"/>
+                <w:lang w:val="en-US"/>
+              </w:rPr>
+              <w:t>course_content</w:t>
+            </w:r>
+            <w:proofErr w:type="spellEnd"/>
+            <w:r>
+              <w:rPr>
+                <w:rFonts w:asciiTheme="minorHAnsi" w:hAnsiTheme="minorHAnsi" w:cstheme="minorHAnsi"/>
+                <w:sz w:val="20"/>
+                <w:szCs w:val="20"/>
+                <w:lang w:val="en-US"/>
+              </w:rPr>
+              <w:t>[</w:t>
+            </w:r>
+            <w:proofErr w:type="spellStart"/>
+            <w:r>
+              <w:rPr>
+                <w:rFonts w:asciiTheme="minorHAnsi" w:hAnsiTheme="minorHAnsi" w:cstheme="minorHAnsi"/>
+                <w:sz w:val="20"/>
+                <w:szCs w:val="20"/>
+                <w:lang w:val="en-US"/>
+              </w:rPr>
+              <w:t>i</w:t>
+            </w:r>
+            <w:proofErr w:type="spellEnd"/>
+            <w:r>
+              <w:rPr>
+                <w:rFonts w:asciiTheme="minorHAnsi" w:hAnsiTheme="minorHAnsi" w:cstheme="minorHAnsi"/>
+                <w:sz w:val="20"/>
+                <w:szCs w:val="20"/>
+                <w:lang w:val="en-US"/>
+              </w:rPr>
+              <w:t>]</w:t>
+            </w:r>
+            <w:r>
+              <w:rPr>
+                <w:rFonts w:asciiTheme="minorHAnsi" w:hAnsiTheme="minorHAnsi" w:cstheme="minorHAnsi"/>
+                <w:sz w:val="20"/>
+                <w:szCs w:val="20"/>
+                <w:lang w:val="en-US"/>
+              </w:rPr>
+              <w:t>.</w:t>
+            </w:r>
+            <w:proofErr w:type="spellStart"/>
+            <w:r>
+              <w:rPr>
+                <w:rFonts w:asciiTheme="minorHAnsi" w:hAnsiTheme="minorHAnsi" w:cstheme="minorHAnsi"/>
+                <w:sz w:val="20"/>
+                <w:szCs w:val="20"/>
+                <w:lang w:val="en-US"/>
+              </w:rPr>
+              <w:t>module_parts</w:t>
+            </w:r>
+            <w:proofErr w:type="spellEnd"/>
+            <w:r>
+              <w:rPr>
+                <w:rFonts w:asciiTheme="minorHAnsi" w:hAnsiTheme="minorHAnsi" w:cstheme="minorHAnsi"/>
+                <w:sz w:val="20"/>
+                <w:szCs w:val="20"/>
+                <w:lang w:val="en-US"/>
+              </w:rPr>
+              <w:t>[j]</w:t>
+            </w:r>
+            <w:r>
+              <w:rPr>
+                <w:rFonts w:asciiTheme="minorHAnsi" w:hAnsiTheme="minorHAnsi" w:cstheme="minorHAnsi"/>
+                <w:sz w:val="20"/>
+                <w:szCs w:val="20"/>
+                <w:lang w:val="en-US"/>
+              </w:rPr>
+              <w:t>.</w:t>
+            </w:r>
+            <w:proofErr w:type="spellStart"/>
+            <w:r>
+              <w:rPr>
+                <w:rFonts w:asciiTheme="minorHAnsi" w:hAnsiTheme="minorHAnsi" w:cstheme="minorHAnsi"/>
+                <w:sz w:val="20"/>
+                <w:szCs w:val="20"/>
+                <w:lang w:val="en-US"/>
+              </w:rPr>
+              <w:t>module_part_content</w:t>
+            </w:r>
+            <w:proofErr w:type="spellEnd"/>
+            <w:r>
+              <w:rPr>
+                <w:rFonts w:asciiTheme="minorHAnsi" w:hAnsiTheme="minorHAnsi" w:cstheme="minorHAnsi"/>
+                <w:sz w:val="20"/>
+                <w:szCs w:val="20"/>
+                <w:lang w:val="en-US"/>
+              </w:rPr>
+              <w:t xml:space="preserve"> }}</w:t>
+            </w:r>
+          </w:p>
+        </w:tc>
+        <w:tc>
+          <w:tcPr>
+            <w:tcW w:w="5108" w:type="dxa"/>
+            <w:tcBorders>
+              <w:top w:val="single" w:sz="4" w:space="0" w:color="000000"/>
+              <w:left w:val="single" w:sz="4" w:space="0" w:color="000000"/>
+              <w:bottom w:val="single" w:sz="4" w:space="0" w:color="000000"/>
+              <w:right w:val="single" w:sz="4" w:space="0" w:color="000000"/>
+            </w:tcBorders>
+            <w:shd w:val="clear" w:color="auto" w:fill="auto"/>
+          </w:tcPr>
+          <w:p>
+            <w:pPr>
+              <w:snapToGrid w:val="0"/>
+              <w:spacing w:after="0" w:line="240" w:lineRule="auto"/>
+              <w:jc w:val="both"/>
+              <w:rPr>
+                <w:lang w:val="en-US"/>
+              </w:rPr>
+            </w:pPr>
+            <w:r>
+              <w:rPr>
+                <w:lang w:val="en-US"/>
+              </w:rPr>
+              <w:t xml:space="preserve">{% for </w:t>
+            </w:r>
+            <w:proofErr w:type="spellStart"/>
+            <w:r>
+              <w:rPr>
+                <w:lang w:val="en-US"/>
+              </w:rPr>
+              <w:t>clw</w:t>
+            </w:r>
+            <w:proofErr w:type="spellEnd"/>
+            <w:r>
+              <w:rPr>
+                <w:lang w:val="en-US"/>
+              </w:rPr>
+              <w:t xml:space="preserve"> in </w:t>
+            </w:r>
+            <w:proofErr w:type="spellStart"/>
+            <w:r>
+              <w:rPr>
+                <w:lang w:val="en-US"/>
+              </w:rPr>
+              <w:t>course_content</w:t>
+            </w:r>
+            <w:proofErr w:type="spellEnd"/>
+            <w:r>
+              <w:rPr>
+                <w:lang w:val="en-US"/>
+              </w:rPr>
+              <w:t>[</w:t>
+            </w:r>
+            <w:proofErr w:type="spellStart"/>
+            <w:r>
+              <w:rPr>
+                <w:lang w:val="en-US"/>
+              </w:rPr>
+              <w:t>i</w:t>
+            </w:r>
+            <w:proofErr w:type="spellEnd"/>
+            <w:r>
+              <w:rPr>
+                <w:lang w:val="en-US"/>
+              </w:rPr>
+              <w:t>].</w:t>
+            </w:r>
+            <w:proofErr w:type="spellStart"/>
+            <w:r>
+              <w:rPr>
+                <w:lang w:val="en-US"/>
+              </w:rPr>
+              <w:t>module_parts</w:t>
+            </w:r>
+            <w:proofErr w:type="spellEnd"/>
+            <w:r>
+              <w:rPr>
+                <w:lang w:val="en-US"/>
+              </w:rPr>
+              <w:t>[j].</w:t>
+            </w:r>
+            <w:proofErr w:type="spellStart"/>
+            <w:r>
+              <w:rPr>
+                <w:lang w:val="en-US"/>
+              </w:rPr>
+              <w:t>lab_works</w:t>
+            </w:r>
+            <w:proofErr w:type="spellEnd"/>
+            <w:r>
+              <w:rPr>
+                <w:lang w:val="en-US"/>
+              </w:rPr>
+              <w:t xml:space="preserve"> %}</w:t>
+            </w:r>
+            <w:r>
+              <w:t>Лабораторная</w:t>
+            </w:r>
+            <w:r>
+              <w:rPr>
+                <w:lang w:val="en-US"/>
+              </w:rPr>
+              <w:t xml:space="preserve"> </w:t>
+            </w:r>
+            <w:r>
+              <w:t>работа</w:t>
+            </w:r>
+            <w:r>
+              <w:rPr>
+                <w:lang w:val="en-US"/>
+              </w:rPr>
+              <w:t xml:space="preserve"> {{ clw.name }}</w:t>
+            </w:r>
+            <w:r>
+              <w:rPr>
+                <w:lang w:val="en-US"/>
+              </w:rPr>
+              <w:t>(</w:t>
+            </w:r>
+            <w:r>
+              <w:rPr>
+                <w:lang w:val="en-US"/>
+              </w:rPr>
+              <w:t xml:space="preserve">{{ </w:t>
+            </w:r>
+            <w:proofErr w:type="spellStart"/>
+            <w:r>
+              <w:rPr>
+                <w:lang w:val="en-US"/>
+              </w:rPr>
+              <w:t>clw.of</w:t>
+            </w:r>
+            <w:proofErr w:type="spellEnd"/>
+            <w:r>
+              <w:rPr>
+                <w:lang w:val="en-US"/>
+              </w:rPr>
+              <w:t xml:space="preserve"> }}/{{ </w:t>
+            </w:r>
+            <w:proofErr w:type="spellStart"/>
+            <w:r>
+              <w:rPr>
+                <w:lang w:val="en-US"/>
+              </w:rPr>
+              <w:t>clw.zf</w:t>
+            </w:r>
+            <w:proofErr w:type="spellEnd"/>
+            <w:r>
+              <w:rPr>
+                <w:lang w:val="en-US"/>
+              </w:rPr>
+              <w:t xml:space="preserve"> }}/{{ </w:t>
+            </w:r>
+            <w:proofErr w:type="spellStart"/>
+            <w:r>
+              <w:rPr>
+                <w:lang w:val="en-US"/>
+              </w:rPr>
+              <w:t>clw.ozf</w:t>
+            </w:r>
+            <w:proofErr w:type="spellEnd"/>
+            <w:r>
+              <w:rPr>
+                <w:lang w:val="en-US"/>
+              </w:rPr>
+              <w:t xml:space="preserve"> }}</w:t>
+            </w:r>
+            <w:r>
+              <w:rPr>
+                <w:lang w:val="en-US"/>
+              </w:rPr>
+              <w:t xml:space="preserve"> </w:t>
+            </w:r>
+            <w:r>
+              <w:t>часа</w:t>
+            </w:r>
+            <w:r>
+              <w:rPr>
+                <w:lang w:val="en-US"/>
+              </w:rPr>
+              <w:t>)</w:t>
+            </w:r>
+          </w:p>
+          <w:p>
+            <w:pPr>
+              <w:snapToGrid w:val="0"/>
+              <w:spacing w:after="0" w:line="240" w:lineRule="auto"/>
+              <w:jc w:val="both"/>
+              <w:rPr>
+                <w:rFonts w:ascii="Times New Roman" w:hAnsi="Times New Roman"/>
+                <w:sz w:val="20"/>
+                <w:szCs w:val="20"/>
+                <w:shd w:val="clear" w:color="auto" w:fill="FFFF00"/>
+                <w:lang w:val="en-US"/>
+              </w:rPr>
+            </w:pPr>
+            <w:r>
+              <w:rPr>
+                <w:lang w:val="en-US"/>
+              </w:rPr>
+              <w:t xml:space="preserve"> </w:t>
+            </w:r>
+            <w:r>
+              <w:rPr>
+                <w:lang w:val="en-US"/>
+              </w:rPr>
+              <w:t xml:space="preserve">{% </w:t>
+            </w:r>
+            <w:proofErr w:type="spellStart"/>
+            <w:r>
+              <w:rPr>
+                <w:lang w:val="en-US"/>
+              </w:rPr>
+              <w:t>endfor</w:t>
+            </w:r>
+            <w:proofErr w:type="spellEnd"/>
+            <w:r>
+              <w:rPr>
+                <w:lang w:val="en-US"/>
+              </w:rPr>
+              <w:t xml:space="preserve"> %}</w:t>
+            </w:r>
+          </w:p>
+        </w:tc>
+      </w:tr>
+      <w:tr>
+        <w:tc>
+          <w:tcPr>
+            <w:tcW w:w="9680" w:type="dxa"/>
+            <w:gridSpan w:val="3"/>
+            <w:tcBorders>
+              <w:top w:val="single" w:sz="4" w:space="0" w:color="000000"/>
+              <w:left w:val="single" w:sz="4" w:space="0" w:color="000000"/>
+              <w:bottom w:val="single" w:sz="4" w:space="0" w:color="000000"/>
+              <w:right w:val="single" w:sz="4" w:space="0" w:color="000000"/>
+            </w:tcBorders>
+            <w:shd w:val="clear" w:color="auto" w:fill="auto"/>
+          </w:tcPr>
+          <w:p>
+            <w:pPr>
+              <w:snapToGrid w:val="0"/>
+              <w:spacing w:after="0" w:line="240" w:lineRule="auto"/>
+              <w:jc w:val="both"/>
+              <w:rPr>
+                <w:rFonts w:ascii="Times New Roman" w:hAnsi="Times New Roman"/>
+                <w:sz w:val="20"/>
+                <w:szCs w:val="20"/>
+                <w:lang w:val="en-US"/>
+              </w:rPr>
+            </w:pPr>
+            <w:r>
+              <w:rPr>
+                <w:lang w:val="en-US"/>
+              </w:rPr>
+              <w:t>{%</w:t>
+            </w:r>
+            <w:proofErr w:type="spellStart"/>
+            <w:r>
+              <w:rPr>
+                <w:lang w:val="en-US"/>
+              </w:rPr>
+              <w:t>tr</w:t>
+            </w:r>
+            <w:proofErr w:type="spellEnd"/>
+            <w:r>
+              <w:rPr>
+                <w:lang w:val="en-US"/>
+              </w:rPr>
+              <w:t xml:space="preserve"> </w:t>
+            </w:r>
+            <w:proofErr w:type="spellStart"/>
+            <w:r>
+              <w:rPr>
+                <w:lang w:val="en-US"/>
+              </w:rPr>
+              <w:t>endfor</w:t>
+            </w:r>
+            <w:proofErr w:type="spellEnd"/>
+            <w:r>
+              <w:rPr>
+                <w:lang w:val="en-US"/>
+              </w:rPr>
+              <w:t xml:space="preserve"> %}</w:t>
+            </w:r>
+          </w:p>
+        </w:tc>
+      </w:tr>
+      <w:tr>
+        <w:tc>
+          <w:tcPr>
+            <w:tcW w:w="9680" w:type="dxa"/>
+            <w:gridSpan w:val="3"/>
+            <w:tcBorders>
+              <w:top w:val="single" w:sz="4" w:space="0" w:color="000000"/>
+              <w:left w:val="single" w:sz="4" w:space="0" w:color="000000"/>
+              <w:bottom w:val="single" w:sz="4" w:space="0" w:color="000000"/>
+              <w:right w:val="single" w:sz="4" w:space="0" w:color="000000"/>
+            </w:tcBorders>
+            <w:shd w:val="clear" w:color="auto" w:fill="auto"/>
+          </w:tcPr>
+          <w:p>
+            <w:pPr>
+              <w:snapToGrid w:val="0"/>
+              <w:spacing w:after="0" w:line="240" w:lineRule="auto"/>
+              <w:jc w:val="both"/>
+              <w:rPr>
+                <w:rFonts w:ascii="Times New Roman" w:hAnsi="Times New Roman"/>
+                <w:sz w:val="20"/>
+                <w:szCs w:val="20"/>
+                <w:lang w:val="en-US"/>
+              </w:rPr>
+            </w:pPr>
+            <w:r>
+              <w:rPr>
+                <w:lang w:val="en-US"/>
+              </w:rPr>
+              <w:t>{%</w:t>
+            </w:r>
+            <w:proofErr w:type="spellStart"/>
+            <w:r>
+              <w:rPr>
+                <w:lang w:val="en-US"/>
+              </w:rPr>
+              <w:t>tr</w:t>
+            </w:r>
+            <w:proofErr w:type="spellEnd"/>
+            <w:r>
+              <w:rPr>
+                <w:lang w:val="en-US"/>
+              </w:rPr>
+              <w:t xml:space="preserve"> </w:t>
+            </w:r>
+            <w:proofErr w:type="spellStart"/>
+            <w:r>
+              <w:rPr>
+                <w:lang w:val="en-US"/>
+              </w:rPr>
+              <w:t>endfor</w:t>
+            </w:r>
+            <w:proofErr w:type="spellEnd"/>
+            <w:r>
+              <w:rPr>
+                <w:lang w:val="en-US"/>
+              </w:rPr>
+              <w:t xml:space="preserve"> %}</w:t>
+            </w:r>
+          </w:p>
+        </w:tc>
+      </w:tr>
+    </w:tbl>
+    <w:p>
+      <w:pPr>
+        <w:spacing w:after="0" w:line="240" w:lineRule="auto"/>
+        <w:ind w:left="300"/>
+        <w:rPr>
+          <w:rFonts w:ascii="Times New Roman" w:hAnsi="Times New Roman"/>
+          <w:sz w:val="20"/>
+          <w:szCs w:val="20"/>
+          <w:shd w:val="clear" w:color="auto" w:fill="FFFF00"/>
+        </w:rPr>
+      </w:pPr>
+    </w:p>
+    <w:p>
+      <w:pPr>
+        <w:spacing w:after="0" w:line="240" w:lineRule="auto"/>
+        <w:ind w:firstLine="709"/>
+        <w:jc w:val="both"/>
+        <w:rPr>
+          <w:rFonts w:ascii="Times New Roman" w:hAnsi="Times New Roman"/>
+          <w:sz w:val="24"/>
+          <w:szCs w:val="24"/>
+          <w:lang w:val="en-US"/>
+        </w:rPr>
+      </w:pPr>
+      <w:r>
+        <w:rPr>
+          <w:rFonts w:ascii="Times New Roman" w:hAnsi="Times New Roman"/>
+          <w:sz w:val="24"/>
+          <w:szCs w:val="24"/>
+          <w:lang w:val="en-US"/>
+        </w:rPr>
+        <w:t>&lt;&lt;</w:t>
+      </w:r>
+      <w:r>
+        <w:rPr>
+          <w:rFonts w:ascii="Times New Roman" w:hAnsi="Times New Roman"/>
+          <w:sz w:val="24"/>
+          <w:szCs w:val="24"/>
+        </w:rPr>
+        <w:t>Вставить лабораторные здесь</w:t>
+      </w:r>
+      <w:r>
+        <w:rPr>
+          <w:rFonts w:ascii="Times New Roman" w:hAnsi="Times New Roman"/>
+          <w:sz w:val="24"/>
+          <w:szCs w:val="24"/>
+          <w:lang w:val="en-US"/>
+        </w:rPr>
+        <w:t>&gt;&gt;</w:t>
+      </w:r>
+    </w:p>
+    <w:p>
+      <w:pPr>
+        <w:spacing w:after="0" w:line="240" w:lineRule="auto"/>
+        <w:ind w:firstLine="709"/>
+        <w:jc w:val="both"/>
+        <w:rPr>
+          <w:rFonts w:ascii="Times New Roman" w:hAnsi="Times New Roman"/>
+          <w:sz w:val="24"/>
+          <w:szCs w:val="24"/>
+          <w:lang w:val="en-US"/>
+        </w:rPr>
+      </w:pPr>
+      <w:r>
+        <w:rPr>
+          <w:rFonts w:ascii="Times New Roman" w:hAnsi="Times New Roman"/>
+          <w:sz w:val="24"/>
+          <w:szCs w:val="24"/>
+          <w:lang w:val="en-US"/>
+        </w:rPr>
+        <w:t>{% endif %}</w:t>
+      </w:r>
     </w:p>
     <w:p>
       <w:pPr>
@@ -15534,7 +17068,17 @@
                 <w:szCs w:val="20"/>
                 <w:lang w:val="en-US"/>
               </w:rPr>
-              <w:t>module_parts</w:t>
+              <w:t>modul</w:t>
+            </w:r>
+            <w:r>
+              <w:rPr>
+                <w:rFonts w:asciiTheme="minorHAnsi" w:hAnsiTheme="minorHAnsi" w:cstheme="minorHAnsi"/>
+                <w:sz w:val="20"/>
+                <w:szCs w:val="20"/>
+                <w:lang w:val="en-US"/>
+              </w:rPr>
+              <w:lastRenderedPageBreak/>
+              <w:t>e_parts</w:t>
             </w:r>
             <w:proofErr w:type="spellEnd"/>
             <w:r>
@@ -15626,6 +17170,7 @@
                 <w:szCs w:val="20"/>
                 <w:lang w:val="en-US"/>
               </w:rPr>
+              <w:lastRenderedPageBreak/>
               <w:t xml:space="preserve">{{ </w:t>
             </w:r>
             <w:proofErr w:type="spellStart"/>
@@ -15685,7 +17230,17 @@
                 <w:szCs w:val="20"/>
                 <w:lang w:val="en-US"/>
               </w:rPr>
-              <w:t>module_parts</w:t>
+              <w:t>modul</w:t>
+            </w:r>
+            <w:r>
+              <w:rPr>
+                <w:rFonts w:asciiTheme="minorHAnsi" w:hAnsiTheme="minorHAnsi" w:cstheme="minorHAnsi"/>
+                <w:sz w:val="20"/>
+                <w:szCs w:val="20"/>
+                <w:lang w:val="en-US"/>
+              </w:rPr>
+              <w:lastRenderedPageBreak/>
+              <w:t>e_parts</w:t>
             </w:r>
             <w:proofErr w:type="spellEnd"/>
             <w:r>
@@ -15777,6 +17332,7 @@
                 <w:szCs w:val="20"/>
                 <w:lang w:val="en-US"/>
               </w:rPr>
+              <w:lastRenderedPageBreak/>
               <w:t xml:space="preserve">{{ </w:t>
             </w:r>
             <w:proofErr w:type="spellStart"/>
@@ -15855,6 +17411,7 @@
                 <w:szCs w:val="20"/>
                 <w:lang w:val="en-US"/>
               </w:rPr>
+              <w:lastRenderedPageBreak/>
               <w:t>.</w:t>
             </w:r>
             <w:proofErr w:type="spellStart"/>
@@ -15924,6 +17481,7 @@
                 <w:rFonts w:ascii="Times New Roman" w:hAnsi="Times New Roman"/>
                 <w:lang w:val="en-US"/>
               </w:rPr>
+              <w:lastRenderedPageBreak/>
               <w:t xml:space="preserve">{% for ref in </w:t>
             </w:r>
             <w:proofErr w:type="spellStart"/>
@@ -16652,16 +18210,7 @@
                 <w:sz w:val="24"/>
                 <w:szCs w:val="24"/>
               </w:rPr>
-              <w:t xml:space="preserve">задания для тестов в методических </w:t>
-            </w:r>
-            <w:r>
-              <w:rPr>
-                <w:rFonts w:ascii="Times New Roman" w:hAnsi="Times New Roman"/>
-                <w:sz w:val="24"/>
-                <w:szCs w:val="24"/>
-              </w:rPr>
-              <w:lastRenderedPageBreak/>
-              <w:t>указаниях по выполнению контрольных работ</w:t>
+              <w:t>задания для тестов в методических указаниях по выполнению контрольных работ</w:t>
             </w:r>
           </w:p>
         </w:tc>
@@ -16699,7 +18248,6 @@
                 <w:sz w:val="24"/>
                 <w:szCs w:val="24"/>
               </w:rPr>
-              <w:lastRenderedPageBreak/>
               <w:t>ИТОГО</w:t>
             </w:r>
           </w:p>
@@ -17813,6 +19361,7 @@
           <w:sz w:val="24"/>
           <w:szCs w:val="24"/>
         </w:rPr>
+        <w:lastRenderedPageBreak/>
         <w:t>8. Фонд  оценочных средств для проведения промежуточной аттестации обучающихся по дисциплине</w:t>
       </w:r>
       <w:bookmarkEnd w:id="10"/>
@@ -19469,6 +21018,7 @@
                 <w:sz w:val="20"/>
                 <w:szCs w:val="20"/>
               </w:rPr>
+              <w:lastRenderedPageBreak/>
               <w:t xml:space="preserve">Подготовка к </w:t>
             </w:r>
             <w:r>
@@ -27499,7 +29049,7 @@
         <w:rFonts w:ascii="Times New Roman" w:hAnsi="Times New Roman"/>
         <w:noProof/>
       </w:rPr>
-      <w:t>16</w:t>
+      <w:t>9</w:t>
     </w:r>
     <w:r>
       <w:rPr>
@@ -32288,7 +33838,7 @@
 </file>
 
 <file path=customXml/itemProps1.xml><?xml version="1.0" encoding="utf-8"?>
-<ds:datastoreItem xmlns:ds="http://schemas.openxmlformats.org/officeDocument/2006/customXml" ds:itemID="{E9D5FA66-1CBD-4466-9F89-D7EC628FCF34}">
+<ds:datastoreItem xmlns:ds="http://schemas.openxmlformats.org/officeDocument/2006/customXml" ds:itemID="{4A147A67-2576-4639-9772-8363151F38D4}">
   <ds:schemaRefs>
     <ds:schemaRef ds:uri="http://schemas.openxmlformats.org/officeDocument/2006/bibliography"/>
   </ds:schemaRefs>

</xml_diff>